<commit_message>
Update 11/18/2023 5:12PM EST
Update as of 5:12PM EST on 11/18/2023.
</commit_message>
<xml_diff>
--- a/20231118 - Global United Defense, Inc. - Crime Prevention Security Systems - v1.0.2.2.docx
+++ b/20231118 - Global United Defense, Inc. - Crime Prevention Security Systems - v1.0.2.2.docx
@@ -203,7 +203,7 @@
           <w:sz w:val="28"/>
           <w:szCs w:val="28"/>
         </w:rPr>
-        <w:t>11/18/2023 2:51:12 AM</w:t>
+        <w:t>11/18/2023 5:07:34 PM</w:t>
       </w:r>
     </w:p>
     <w:p>
@@ -507,7 +507,6 @@
         </w:rPr>
         <w:t>NEVER BE ALLOWED</w:t>
       </w:r>
-      <w:proofErr w:type="gramStart"/>
       <w:r>
         <w:rPr>
           <w:rFonts w:ascii="Courier New" w:hAnsi="Courier New" w:cs="Courier New"/>
@@ -522,11 +521,7 @@
         <w:t xml:space="preserve">, </w:t>
       </w:r>
       <w:r>
-        <w:t xml:space="preserve">  </w:t>
-      </w:r>
-      <w:proofErr w:type="gramEnd"/>
-      <w:r>
-        <w:t xml:space="preserve">                             </w:t>
+        <w:t xml:space="preserve">                               </w:t>
       </w:r>
       <w:r>
         <w:t xml:space="preserve">        </w:t>
@@ -2379,7 +2374,6 @@
         </w:rPr>
         <w:t xml:space="preserve">ANY </w:t>
       </w:r>
-      <w:proofErr w:type="spellStart"/>
       <w:r>
         <w:rPr>
           <w:b/>
@@ -2388,7 +2382,6 @@
         </w:rPr>
         <w:t>BLETCHENY</w:t>
       </w:r>
-      <w:proofErr w:type="spellEnd"/>
       <w:r>
         <w:rPr>
           <w:b/>
@@ -6165,7 +6158,6 @@
         </w:rPr>
         <w:t xml:space="preserve">CRIMINAL </w:t>
       </w:r>
-      <w:proofErr w:type="spellStart"/>
       <w:r>
         <w:rPr>
           <w:b/>
@@ -6174,7 +6166,6 @@
         </w:rPr>
         <w:t>DEBACHARY</w:t>
       </w:r>
-      <w:proofErr w:type="spellEnd"/>
       <w:r>
         <w:rPr>
           <w:b/>
@@ -9417,7 +9408,6 @@
         </w:rPr>
         <w:t xml:space="preserve">ANY </w:t>
       </w:r>
-      <w:proofErr w:type="spellStart"/>
       <w:r>
         <w:rPr>
           <w:b/>
@@ -9434,7 +9424,6 @@
         </w:rPr>
         <w:t>ISINTELLIGENCE</w:t>
       </w:r>
-      <w:proofErr w:type="spellEnd"/>
       <w:r>
         <w:rPr>
           <w:b/>
@@ -12473,32 +12462,15 @@
           <w:b/>
           <w:bCs/>
         </w:rPr>
-        <w:t xml:space="preserve">                   </w:t>
-      </w:r>
-      <w:proofErr w:type="gramStart"/>
-      <w:r>
-        <w:rPr>
-          <w:b/>
-          <w:bCs/>
-        </w:rPr>
-        <w:t xml:space="preserve">   </w:t>
-      </w:r>
-      <w:r>
-        <w:rPr>
-          <w:b/>
-          <w:bCs/>
-          <w:color w:val="FF0000"/>
-        </w:rPr>
-        <w:t>“</w:t>
-      </w:r>
-      <w:proofErr w:type="gramEnd"/>
-      <w:r>
-        <w:rPr>
-          <w:b/>
-          <w:bCs/>
-          <w:color w:val="FF0000"/>
-        </w:rPr>
-        <w:t>EXECUTION STATUS”</w:t>
+        <w:t xml:space="preserve">                      </w:t>
+      </w:r>
+      <w:r>
+        <w:rPr>
+          <w:b/>
+          <w:bCs/>
+          <w:color w:val="FF0000"/>
+        </w:rPr>
+        <w:t>“EXECUTION STATUS”</w:t>
       </w:r>
       <w:r>
         <w:rPr>
@@ -14250,18 +14222,8 @@
           <w:bCs/>
           <w:color w:val="FF0000"/>
         </w:rPr>
-        <w:t xml:space="preserve">INANCIAL </w:t>
-      </w:r>
-      <w:proofErr w:type="spellStart"/>
-      <w:r>
-        <w:rPr>
-          <w:b/>
-          <w:bCs/>
-          <w:color w:val="FF0000"/>
-        </w:rPr>
-        <w:t>HARSHIP</w:t>
-      </w:r>
-      <w:proofErr w:type="spellEnd"/>
+        <w:t>INANCIAL HARSHIP</w:t>
+      </w:r>
       <w:r>
         <w:rPr>
           <w:b/>
@@ -15249,7 +15211,6 @@
         </w:rPr>
         <w:t xml:space="preserve">ANY </w:t>
       </w:r>
-      <w:proofErr w:type="gramStart"/>
       <w:r>
         <w:rPr>
           <w:b/>
@@ -15264,16 +15225,7 @@
           <w:bCs/>
           <w:color w:val="FF0000"/>
         </w:rPr>
-        <w:t>UCK</w:t>
-      </w:r>
-      <w:proofErr w:type="gramEnd"/>
-      <w:r>
-        <w:rPr>
-          <w:b/>
-          <w:bCs/>
-          <w:color w:val="FF0000"/>
-        </w:rPr>
-        <w:t xml:space="preserve"> `EM OVER COMMAND</w:t>
+        <w:t>UCK `EM OVER COMMAND</w:t>
       </w:r>
       <w:r>
         <w:rPr>
@@ -15913,18 +15865,8 @@
           <w:bCs/>
           <w:color w:val="FF0000"/>
         </w:rPr>
-        <w:t xml:space="preserve">AVE </w:t>
-      </w:r>
-      <w:proofErr w:type="spellStart"/>
-      <w:r>
-        <w:rPr>
-          <w:b/>
-          <w:bCs/>
-          <w:color w:val="FF0000"/>
-        </w:rPr>
-        <w:t>TRESSPASSING</w:t>
-      </w:r>
-      <w:proofErr w:type="spellEnd"/>
+        <w:t>AVE TRESSPASSING</w:t>
+      </w:r>
       <w:r>
         <w:rPr>
           <w:b/>
@@ -29219,18 +29161,8 @@
           <w:bCs/>
           <w:color w:val="FF0000"/>
         </w:rPr>
-        <w:t xml:space="preserve">OFTWARE </w:t>
-      </w:r>
-      <w:proofErr w:type="spellStart"/>
-      <w:r>
-        <w:rPr>
-          <w:b/>
-          <w:bCs/>
-          <w:color w:val="FF0000"/>
-        </w:rPr>
-        <w:t>PIRATISM</w:t>
-      </w:r>
-      <w:proofErr w:type="spellEnd"/>
+        <w:t>OFTWARE PIRATISM</w:t>
+      </w:r>
       <w:r>
         <w:rPr>
           <w:b/>
@@ -31203,128 +31135,7 @@
           <w:bCs/>
           <w:color w:val="FF0000"/>
         </w:rPr>
-        <w:t>SYSTEMATIC PURGING</w:t>
-      </w:r>
-      <w:r>
-        <w:rPr>
-          <w:b/>
-          <w:bCs/>
-        </w:rPr>
-        <w:t>(</w:t>
-      </w:r>
-      <w:r>
-        <w:rPr>
-          <w:b/>
-          <w:bCs/>
-          <w:color w:val="808080" w:themeColor="background1" w:themeShade="80"/>
-        </w:rPr>
-        <w:t>S</w:t>
-      </w:r>
-      <w:r>
-        <w:rPr>
-          <w:b/>
-          <w:bCs/>
-        </w:rPr>
-        <w:t>)</w:t>
-      </w:r>
-      <w:r>
-        <w:rPr>
-          <w:b/>
-          <w:bCs/>
-        </w:rPr>
-        <w:t xml:space="preserve"> </w:t>
-      </w:r>
-      <w:r>
-        <w:rPr>
-          <w:b/>
-          <w:bCs/>
-          <w:color w:val="0070C0"/>
-        </w:rPr>
-        <w:t>OF</w:t>
-      </w:r>
-      <w:r>
-        <w:rPr>
-          <w:b/>
-          <w:bCs/>
-        </w:rPr>
-        <w:t xml:space="preserve"> </w:t>
-      </w:r>
-      <w:r>
-        <w:rPr>
-          <w:b/>
-          <w:bCs/>
-        </w:rPr>
-        <w:t xml:space="preserve">                                                                      </w:t>
-      </w:r>
-      <w:r>
-        <w:rPr>
-          <w:b/>
-          <w:bCs/>
-          <w:color w:val="FF0000"/>
-        </w:rPr>
-        <w:t xml:space="preserve">ANY LEGAL RIGHTS </w:t>
-      </w:r>
-      <w:proofErr w:type="spellStart"/>
-      <w:r>
-        <w:rPr>
-          <w:b/>
-          <w:bCs/>
-          <w:color w:val="FF0000"/>
-        </w:rPr>
-        <w:t>DEPRIVEMENT</w:t>
-      </w:r>
-      <w:proofErr w:type="spellEnd"/>
-      <w:r>
-        <w:rPr>
-          <w:b/>
-          <w:bCs/>
-        </w:rPr>
-        <w:t>(</w:t>
-      </w:r>
-      <w:r>
-        <w:rPr>
-          <w:b/>
-          <w:bCs/>
-          <w:color w:val="808080" w:themeColor="background1" w:themeShade="80"/>
-        </w:rPr>
-        <w:t>S</w:t>
-      </w:r>
-      <w:r>
-        <w:rPr>
-          <w:b/>
-          <w:bCs/>
-        </w:rPr>
-        <w:t>)</w:t>
-      </w:r>
-      <w:r>
-        <w:rPr>
-          <w:b/>
-          <w:bCs/>
-        </w:rPr>
-        <w:t xml:space="preserve"> </w:t>
-      </w:r>
-      <w:r>
-        <w:rPr>
-          <w:b/>
-          <w:bCs/>
-          <w:color w:val="0070C0"/>
-        </w:rPr>
-        <w:t>USING</w:t>
-      </w:r>
-      <w:r>
-        <w:rPr>
-          <w:b/>
-          <w:bCs/>
-        </w:rPr>
-        <w:t xml:space="preserve"> </w:t>
-      </w:r>
-      <w:r>
-        <w:rPr>
-          <w:b/>
-          <w:bCs/>
-          <w:color w:val="FF0000"/>
-        </w:rPr>
-        <w:t>ANY ARTIFICIAL INTELLIGENCE SOFTWARE</w:t>
+        <w:t>SURVEILLANCE DISENFRANCHISEMENT</w:t>
       </w:r>
       <w:r>
         <w:rPr>
@@ -31369,7 +31180,7 @@
           <w:bCs/>
           <w:color w:val="FF0000"/>
         </w:rPr>
-        <w:t>SYSTEMIC SYSTEMATIC ORGANIZATIONAL CRIME</w:t>
+        <w:t>SYSTEMATIC PURGING</w:t>
       </w:r>
       <w:r>
         <w:rPr>
@@ -31420,30 +31231,37 @@
           <w:b/>
           <w:bCs/>
         </w:rPr>
-        <w:t xml:space="preserve">                  </w:t>
-      </w:r>
-      <w:r>
-        <w:rPr>
-          <w:b/>
-          <w:bCs/>
-          <w:color w:val="FF0000"/>
-        </w:rPr>
-        <w:t>A HATEFUL</w:t>
-      </w:r>
-      <w:r>
-        <w:rPr>
-          <w:b/>
-          <w:bCs/>
-        </w:rPr>
-        <w:t xml:space="preserve"> </w:t>
-      </w:r>
-      <w:r>
-        <w:rPr>
-          <w:b/>
-          <w:bCs/>
-          <w:color w:val="00B0F0"/>
-        </w:rPr>
-        <w:t>OR</w:t>
+        <w:t xml:space="preserve">                                                                      </w:t>
+      </w:r>
+      <w:r>
+        <w:rPr>
+          <w:b/>
+          <w:bCs/>
+          <w:color w:val="FF0000"/>
+        </w:rPr>
+        <w:t>ANY LEGAL RIGHTS DEPRIVEMENT</w:t>
+      </w:r>
+      <w:r>
+        <w:rPr>
+          <w:b/>
+          <w:bCs/>
+        </w:rPr>
+        <w:t>(</w:t>
+      </w:r>
+      <w:r>
+        <w:rPr>
+          <w:b/>
+          <w:bCs/>
+          <w:color w:val="808080" w:themeColor="background1" w:themeShade="80"/>
+        </w:rPr>
+        <w:t>S</w:t>
+      </w:r>
+      <w:r>
+        <w:rPr>
+          <w:b/>
+          <w:bCs/>
+        </w:rPr>
+        <w:t>)</w:t>
       </w:r>
       <w:r>
         <w:rPr>
@@ -31458,22 +31276,22 @@
           <w:bCs/>
           <w:color w:val="0070C0"/>
         </w:rPr>
-        <w:t>OF</w:t>
-      </w:r>
-      <w:r>
-        <w:rPr>
-          <w:b/>
-          <w:bCs/>
-        </w:rPr>
-        <w:t xml:space="preserve"> </w:t>
-      </w:r>
-      <w:r>
-        <w:rPr>
-          <w:b/>
-          <w:bCs/>
-          <w:color w:val="FF0000"/>
-        </w:rPr>
-        <w:t>A DISTAIN NATURE</w:t>
+        <w:t>USING</w:t>
+      </w:r>
+      <w:r>
+        <w:rPr>
+          <w:b/>
+          <w:bCs/>
+        </w:rPr>
+        <w:t xml:space="preserve"> </w:t>
+      </w:r>
+      <w:r>
+        <w:rPr>
+          <w:b/>
+          <w:bCs/>
+          <w:color w:val="FF0000"/>
+        </w:rPr>
+        <w:t>ANY ARTIFICIAL INTELLIGENCE SOFTWARE</w:t>
       </w:r>
       <w:r>
         <w:rPr>
@@ -31518,7 +31336,29 @@
           <w:bCs/>
           <w:color w:val="FF0000"/>
         </w:rPr>
-        <w:t>TALKING SOFTWARE</w:t>
+        <w:t>SYSTEMIC SYSTEMATIC ORGANIZATIONAL CRIME</w:t>
+      </w:r>
+      <w:r>
+        <w:rPr>
+          <w:b/>
+          <w:bCs/>
+        </w:rPr>
+        <w:t>(</w:t>
+      </w:r>
+      <w:r>
+        <w:rPr>
+          <w:b/>
+          <w:bCs/>
+          <w:color w:val="808080" w:themeColor="background1" w:themeShade="80"/>
+        </w:rPr>
+        <w:t>S</w:t>
+      </w:r>
+      <w:r>
+        <w:rPr>
+          <w:b/>
+          <w:bCs/>
+        </w:rPr>
+        <w:t>)</w:t>
       </w:r>
       <w:r>
         <w:rPr>
@@ -31533,22 +31373,74 @@
           <w:bCs/>
           <w:color w:val="0070C0"/>
         </w:rPr>
-        <w:t>IN</w:t>
-      </w:r>
-      <w:r>
-        <w:rPr>
-          <w:b/>
-          <w:bCs/>
-        </w:rPr>
-        <w:t xml:space="preserve"> </w:t>
-      </w:r>
-      <w:r>
-        <w:rPr>
-          <w:b/>
-          <w:bCs/>
-          <w:color w:val="FF0000"/>
-        </w:rPr>
-        <w:t>THE VIRTUAL ENVIRONMENT</w:t>
+        <w:t>OF</w:t>
+      </w:r>
+      <w:r>
+        <w:rPr>
+          <w:b/>
+          <w:bCs/>
+        </w:rPr>
+        <w:t xml:space="preserve"> </w:t>
+      </w:r>
+      <w:r>
+        <w:rPr>
+          <w:b/>
+          <w:bCs/>
+        </w:rPr>
+        <w:t xml:space="preserve">                  </w:t>
+      </w:r>
+      <w:r>
+        <w:rPr>
+          <w:b/>
+          <w:bCs/>
+          <w:color w:val="FF0000"/>
+        </w:rPr>
+        <w:t>A HATEFUL</w:t>
+      </w:r>
+      <w:r>
+        <w:rPr>
+          <w:b/>
+          <w:bCs/>
+        </w:rPr>
+        <w:t xml:space="preserve"> </w:t>
+      </w:r>
+      <w:r>
+        <w:rPr>
+          <w:b/>
+          <w:bCs/>
+          <w:color w:val="00B0F0"/>
+        </w:rPr>
+        <w:t>OR</w:t>
+      </w:r>
+      <w:r>
+        <w:rPr>
+          <w:b/>
+          <w:bCs/>
+        </w:rPr>
+        <w:t xml:space="preserve"> </w:t>
+      </w:r>
+      <w:r>
+        <w:rPr>
+          <w:b/>
+          <w:bCs/>
+          <w:color w:val="0070C0"/>
+        </w:rPr>
+        <w:t>OF</w:t>
+      </w:r>
+      <w:r>
+        <w:rPr>
+          <w:b/>
+          <w:bCs/>
+        </w:rPr>
+        <w:t xml:space="preserve"> </w:t>
+      </w:r>
+      <w:r>
+        <w:rPr>
+          <w:b/>
+          <w:bCs/>
+          <w:color w:val="FF0000"/>
+        </w:rPr>
+        <w:t>A DISTAIN NATURE</w:t>
       </w:r>
       <w:r>
         <w:rPr>
@@ -31593,29 +31485,7 @@
           <w:bCs/>
           <w:color w:val="FF0000"/>
         </w:rPr>
-        <w:t>THEFT</w:t>
-      </w:r>
-      <w:r>
-        <w:rPr>
-          <w:b/>
-          <w:bCs/>
-        </w:rPr>
-        <w:t>(</w:t>
-      </w:r>
-      <w:r>
-        <w:rPr>
-          <w:b/>
-          <w:bCs/>
-          <w:color w:val="808080" w:themeColor="background1" w:themeShade="80"/>
-        </w:rPr>
-        <w:t>S</w:t>
-      </w:r>
-      <w:r>
-        <w:rPr>
-          <w:b/>
-          <w:bCs/>
-        </w:rPr>
-        <w:t>)</w:t>
+        <w:t>TALKING SOFTWARE</w:t>
       </w:r>
       <w:r>
         <w:rPr>
@@ -31630,209 +31500,22 @@
           <w:bCs/>
           <w:color w:val="0070C0"/>
         </w:rPr>
-        <w:t>OF</w:t>
-      </w:r>
-      <w:r>
-        <w:rPr>
-          <w:b/>
-          <w:bCs/>
-        </w:rPr>
-        <w:t xml:space="preserve"> </w:t>
-      </w:r>
-      <w:r>
-        <w:rPr>
-          <w:b/>
-          <w:bCs/>
-          <w:color w:val="FF0000"/>
-        </w:rPr>
-        <w:t>ANY INTELLECTUAL PROPERTY</w:t>
-      </w:r>
-      <w:r>
-        <w:rPr>
-          <w:b/>
-          <w:bCs/>
-        </w:rPr>
-        <w:t>(</w:t>
-      </w:r>
-      <w:r>
-        <w:rPr>
-          <w:b/>
-          <w:bCs/>
-          <w:color w:val="808080" w:themeColor="background1" w:themeShade="80"/>
-        </w:rPr>
-        <w:t>S</w:t>
-      </w:r>
-      <w:r>
-        <w:rPr>
-          <w:b/>
-          <w:bCs/>
-        </w:rPr>
-        <w:t>)</w:t>
-      </w:r>
-      <w:r>
-        <w:rPr>
-          <w:b/>
-          <w:bCs/>
-        </w:rPr>
-        <w:t xml:space="preserve"> </w:t>
-      </w:r>
-      <w:r>
-        <w:rPr>
-          <w:b/>
-          <w:bCs/>
-          <w:color w:val="00B0F0"/>
-        </w:rPr>
-        <w:t>OR</w:t>
-      </w:r>
-      <w:r>
-        <w:rPr>
-          <w:b/>
-          <w:bCs/>
-        </w:rPr>
-        <w:t xml:space="preserve"> </w:t>
-      </w:r>
-      <w:r>
-        <w:rPr>
-          <w:b/>
-          <w:bCs/>
-        </w:rPr>
-        <w:t xml:space="preserve">                       </w:t>
-      </w:r>
-      <w:r>
-        <w:rPr>
-          <w:b/>
-          <w:bCs/>
-          <w:color w:val="FF0000"/>
-        </w:rPr>
-        <w:t>ANY HACKING</w:t>
-      </w:r>
-      <w:r>
-        <w:rPr>
-          <w:b/>
-          <w:bCs/>
-        </w:rPr>
-        <w:t>(</w:t>
-      </w:r>
-      <w:r>
-        <w:rPr>
-          <w:b/>
-          <w:bCs/>
-          <w:color w:val="808080" w:themeColor="background1" w:themeShade="80"/>
-        </w:rPr>
-        <w:t>S</w:t>
-      </w:r>
-      <w:r>
-        <w:rPr>
-          <w:b/>
-          <w:bCs/>
-        </w:rPr>
-        <w:t>)</w:t>
-      </w:r>
-      <w:r>
-        <w:rPr>
-          <w:b/>
-          <w:bCs/>
-        </w:rPr>
-        <w:t xml:space="preserve"> </w:t>
-      </w:r>
-      <w:r>
-        <w:rPr>
-          <w:b/>
-          <w:bCs/>
-          <w:color w:val="0070C0"/>
-        </w:rPr>
-        <w:t>TO</w:t>
-      </w:r>
-      <w:r>
-        <w:rPr>
-          <w:b/>
-          <w:bCs/>
-        </w:rPr>
-        <w:t xml:space="preserve"> </w:t>
-      </w:r>
-      <w:r>
-        <w:rPr>
-          <w:b/>
-          <w:bCs/>
-          <w:color w:val="7030A0"/>
-        </w:rPr>
-        <w:t>CAUSE</w:t>
-      </w:r>
-      <w:r>
-        <w:rPr>
-          <w:b/>
-          <w:bCs/>
-        </w:rPr>
-        <w:t xml:space="preserve"> </w:t>
-      </w:r>
-      <w:r>
-        <w:rPr>
-          <w:b/>
-          <w:bCs/>
-          <w:color w:val="00B0F0"/>
-        </w:rPr>
-        <w:t>OR</w:t>
-      </w:r>
-      <w:r>
-        <w:rPr>
-          <w:b/>
-          <w:bCs/>
-        </w:rPr>
-        <w:t xml:space="preserve"> </w:t>
-      </w:r>
-      <w:r>
-        <w:rPr>
-          <w:b/>
-          <w:bCs/>
-          <w:color w:val="7030A0"/>
-        </w:rPr>
-        <w:t>C</w:t>
-      </w:r>
-      <w:r>
-        <w:rPr>
-          <w:b/>
-          <w:bCs/>
-          <w:color w:val="7030A0"/>
-        </w:rPr>
-        <w:t>ONDUCT</w:t>
-      </w:r>
-      <w:r>
-        <w:rPr>
-          <w:b/>
-          <w:bCs/>
-          <w:color w:val="0070C0"/>
-        </w:rPr>
-        <w:t xml:space="preserve"> </w:t>
-      </w:r>
-      <w:r>
-        <w:rPr>
-          <w:b/>
-          <w:bCs/>
-          <w:color w:val="FF0000"/>
-        </w:rPr>
-        <w:t>ANY WAR</w:t>
-      </w:r>
-      <w:r>
-        <w:rPr>
-          <w:b/>
-          <w:bCs/>
-        </w:rPr>
-        <w:t>(</w:t>
-      </w:r>
-      <w:r>
-        <w:rPr>
-          <w:b/>
-          <w:bCs/>
-          <w:color w:val="808080" w:themeColor="background1" w:themeShade="80"/>
-        </w:rPr>
-        <w:t>S</w:t>
-      </w:r>
-      <w:r>
-        <w:rPr>
-          <w:b/>
-          <w:bCs/>
-        </w:rPr>
-        <w:t>)</w:t>
+        <w:t>IN</w:t>
+      </w:r>
+      <w:r>
+        <w:rPr>
+          <w:b/>
+          <w:bCs/>
+        </w:rPr>
+        <w:t xml:space="preserve"> </w:t>
+      </w:r>
+      <w:r>
+        <w:rPr>
+          <w:b/>
+          <w:bCs/>
+          <w:color w:val="FF0000"/>
+        </w:rPr>
+        <w:t>THE VIRTUAL ENVIRONMENT</w:t>
       </w:r>
       <w:r>
         <w:rPr>
@@ -31980,7 +31663,7 @@
           <w:b/>
           <w:bCs/>
         </w:rPr>
-        <w:t xml:space="preserve">                    </w:t>
+        <w:t xml:space="preserve">                       </w:t>
       </w:r>
       <w:r>
         <w:rPr>
@@ -32040,7 +31723,14 @@
           <w:bCs/>
           <w:color w:val="7030A0"/>
         </w:rPr>
-        <w:t>THREATEN</w:t>
+        <w:t>CAUSE</w:t>
+      </w:r>
+      <w:r>
+        <w:rPr>
+          <w:b/>
+          <w:bCs/>
+        </w:rPr>
+        <w:t xml:space="preserve"> </w:t>
       </w:r>
       <w:r>
         <w:rPr>
@@ -32048,52 +31738,7 @@
           <w:bCs/>
           <w:color w:val="00B0F0"/>
         </w:rPr>
-        <w:t xml:space="preserve"> </w:t>
-      </w:r>
-      <w:r>
-        <w:rPr>
-          <w:b/>
-          <w:bCs/>
-          <w:color w:val="FF0000"/>
-        </w:rPr>
-        <w:t>ANY TERRORISM</w:t>
-      </w:r>
-      <w:r>
-        <w:rPr>
-          <w:b/>
-          <w:bCs/>
-        </w:rPr>
-        <w:t>(</w:t>
-      </w:r>
-      <w:r>
-        <w:rPr>
-          <w:b/>
-          <w:bCs/>
-          <w:color w:val="808080" w:themeColor="background1" w:themeShade="80"/>
-        </w:rPr>
-        <w:t>S</w:t>
-      </w:r>
-      <w:r>
-        <w:rPr>
-          <w:b/>
-          <w:bCs/>
-        </w:rPr>
-        <w:t>)</w:t>
-      </w:r>
-      <w:r>
-        <w:rPr>
-          <w:b/>
-          <w:bCs/>
-        </w:rPr>
-        <w:t xml:space="preserve"> </w:t>
-      </w:r>
-      <w:r>
-        <w:rPr>
-          <w:b/>
-          <w:bCs/>
-          <w:color w:val="00B0F0"/>
-        </w:rPr>
-        <w:t>AND</w:t>
+        <w:t>OR</w:t>
       </w:r>
       <w:r>
         <w:rPr>
@@ -32108,22 +31753,31 @@
           <w:bCs/>
           <w:color w:val="7030A0"/>
         </w:rPr>
-        <w:t>CONDUCT</w:t>
-      </w:r>
-      <w:r>
-        <w:rPr>
-          <w:b/>
-          <w:bCs/>
-        </w:rPr>
-        <w:t xml:space="preserve"> </w:t>
-      </w:r>
-      <w:r>
-        <w:rPr>
-          <w:b/>
-          <w:bCs/>
-          <w:color w:val="FF0000"/>
-        </w:rPr>
-        <w:t>ANY FRAMING</w:t>
+        <w:t>C</w:t>
+      </w:r>
+      <w:r>
+        <w:rPr>
+          <w:b/>
+          <w:bCs/>
+          <w:color w:val="7030A0"/>
+        </w:rPr>
+        <w:t>ONDUCT</w:t>
+      </w:r>
+      <w:r>
+        <w:rPr>
+          <w:b/>
+          <w:bCs/>
+          <w:color w:val="0070C0"/>
+        </w:rPr>
+        <w:t xml:space="preserve"> </w:t>
+      </w:r>
+      <w:r>
+        <w:rPr>
+          <w:b/>
+          <w:bCs/>
+          <w:color w:val="FF0000"/>
+        </w:rPr>
+        <w:t>ANY WAR</w:t>
       </w:r>
       <w:r>
         <w:rPr>
@@ -32219,6 +31873,252 @@
           <w:b/>
           <w:bCs/>
         </w:rPr>
+        <w:t xml:space="preserve"> </w:t>
+      </w:r>
+      <w:r>
+        <w:rPr>
+          <w:b/>
+          <w:bCs/>
+          <w:color w:val="0070C0"/>
+        </w:rPr>
+        <w:t>OF</w:t>
+      </w:r>
+      <w:r>
+        <w:rPr>
+          <w:b/>
+          <w:bCs/>
+        </w:rPr>
+        <w:t xml:space="preserve"> </w:t>
+      </w:r>
+      <w:r>
+        <w:rPr>
+          <w:b/>
+          <w:bCs/>
+          <w:color w:val="FF0000"/>
+        </w:rPr>
+        <w:t>ANY INTELLECTUAL PROPERTY</w:t>
+      </w:r>
+      <w:r>
+        <w:rPr>
+          <w:b/>
+          <w:bCs/>
+        </w:rPr>
+        <w:t>(</w:t>
+      </w:r>
+      <w:r>
+        <w:rPr>
+          <w:b/>
+          <w:bCs/>
+          <w:color w:val="808080" w:themeColor="background1" w:themeShade="80"/>
+        </w:rPr>
+        <w:t>S</w:t>
+      </w:r>
+      <w:r>
+        <w:rPr>
+          <w:b/>
+          <w:bCs/>
+        </w:rPr>
+        <w:t>)</w:t>
+      </w:r>
+      <w:r>
+        <w:rPr>
+          <w:b/>
+          <w:bCs/>
+        </w:rPr>
+        <w:t xml:space="preserve"> </w:t>
+      </w:r>
+      <w:r>
+        <w:rPr>
+          <w:b/>
+          <w:bCs/>
+          <w:color w:val="00B0F0"/>
+        </w:rPr>
+        <w:t>OR</w:t>
+      </w:r>
+      <w:r>
+        <w:rPr>
+          <w:b/>
+          <w:bCs/>
+        </w:rPr>
+        <w:t xml:space="preserve"> </w:t>
+      </w:r>
+      <w:r>
+        <w:rPr>
+          <w:b/>
+          <w:bCs/>
+        </w:rPr>
+        <w:t xml:space="preserve">                    </w:t>
+      </w:r>
+      <w:r>
+        <w:rPr>
+          <w:b/>
+          <w:bCs/>
+          <w:color w:val="FF0000"/>
+        </w:rPr>
+        <w:t>ANY HACKING</w:t>
+      </w:r>
+      <w:r>
+        <w:rPr>
+          <w:b/>
+          <w:bCs/>
+        </w:rPr>
+        <w:t>(</w:t>
+      </w:r>
+      <w:r>
+        <w:rPr>
+          <w:b/>
+          <w:bCs/>
+          <w:color w:val="808080" w:themeColor="background1" w:themeShade="80"/>
+        </w:rPr>
+        <w:t>S</w:t>
+      </w:r>
+      <w:r>
+        <w:rPr>
+          <w:b/>
+          <w:bCs/>
+        </w:rPr>
+        <w:t>)</w:t>
+      </w:r>
+      <w:r>
+        <w:rPr>
+          <w:b/>
+          <w:bCs/>
+        </w:rPr>
+        <w:t xml:space="preserve"> </w:t>
+      </w:r>
+      <w:r>
+        <w:rPr>
+          <w:b/>
+          <w:bCs/>
+          <w:color w:val="0070C0"/>
+        </w:rPr>
+        <w:t>TO</w:t>
+      </w:r>
+      <w:r>
+        <w:rPr>
+          <w:b/>
+          <w:bCs/>
+        </w:rPr>
+        <w:t xml:space="preserve"> </w:t>
+      </w:r>
+      <w:r>
+        <w:rPr>
+          <w:b/>
+          <w:bCs/>
+          <w:color w:val="7030A0"/>
+        </w:rPr>
+        <w:t>THREATEN</w:t>
+      </w:r>
+      <w:r>
+        <w:rPr>
+          <w:b/>
+          <w:bCs/>
+          <w:color w:val="00B0F0"/>
+        </w:rPr>
+        <w:t xml:space="preserve"> </w:t>
+      </w:r>
+      <w:r>
+        <w:rPr>
+          <w:b/>
+          <w:bCs/>
+          <w:color w:val="FF0000"/>
+        </w:rPr>
+        <w:t>ANY TERRORISM</w:t>
+      </w:r>
+      <w:r>
+        <w:rPr>
+          <w:b/>
+          <w:bCs/>
+        </w:rPr>
+        <w:t>(</w:t>
+      </w:r>
+      <w:r>
+        <w:rPr>
+          <w:b/>
+          <w:bCs/>
+          <w:color w:val="808080" w:themeColor="background1" w:themeShade="80"/>
+        </w:rPr>
+        <w:t>S</w:t>
+      </w:r>
+      <w:r>
+        <w:rPr>
+          <w:b/>
+          <w:bCs/>
+        </w:rPr>
+        <w:t>)</w:t>
+      </w:r>
+      <w:r>
+        <w:rPr>
+          <w:b/>
+          <w:bCs/>
+        </w:rPr>
+        <w:t xml:space="preserve"> </w:t>
+      </w:r>
+      <w:r>
+        <w:rPr>
+          <w:b/>
+          <w:bCs/>
+          <w:color w:val="00B0F0"/>
+        </w:rPr>
+        <w:t>AND</w:t>
+      </w:r>
+      <w:r>
+        <w:rPr>
+          <w:b/>
+          <w:bCs/>
+        </w:rPr>
+        <w:t xml:space="preserve"> </w:t>
+      </w:r>
+      <w:r>
+        <w:rPr>
+          <w:b/>
+          <w:bCs/>
+          <w:color w:val="7030A0"/>
+        </w:rPr>
+        <w:t>CONDUCT</w:t>
+      </w:r>
+      <w:r>
+        <w:rPr>
+          <w:b/>
+          <w:bCs/>
+        </w:rPr>
+        <w:t xml:space="preserve"> </w:t>
+      </w:r>
+      <w:r>
+        <w:rPr>
+          <w:b/>
+          <w:bCs/>
+          <w:color w:val="FF0000"/>
+        </w:rPr>
+        <w:t>ANY FRAMING</w:t>
+      </w:r>
+      <w:r>
+        <w:rPr>
+          <w:b/>
+          <w:bCs/>
+        </w:rPr>
+        <w:t>(</w:t>
+      </w:r>
+      <w:r>
+        <w:rPr>
+          <w:b/>
+          <w:bCs/>
+          <w:color w:val="808080" w:themeColor="background1" w:themeShade="80"/>
+        </w:rPr>
+        <w:t>S</w:t>
+      </w:r>
+      <w:r>
+        <w:rPr>
+          <w:b/>
+          <w:bCs/>
+        </w:rPr>
+        <w:t>)</w:t>
+      </w:r>
+      <w:r>
+        <w:rPr>
+          <w:b/>
+          <w:bCs/>
+        </w:rPr>
         <w:t>;</w:t>
       </w:r>
     </w:p>
@@ -32257,7 +32157,7 @@
           <w:bCs/>
           <w:color w:val="FF0000"/>
         </w:rPr>
-        <w:t>THREAT</w:t>
+        <w:t>THEFT</w:t>
       </w:r>
       <w:r>
         <w:rPr>
@@ -32280,88 +32180,6 @@
           <w:bCs/>
         </w:rPr>
         <w:t>)</w:t>
-      </w:r>
-      <w:r>
-        <w:rPr>
-          <w:b/>
-          <w:bCs/>
-        </w:rPr>
-        <w:t xml:space="preserve"> </w:t>
-      </w:r>
-      <w:r>
-        <w:rPr>
-          <w:b/>
-          <w:bCs/>
-          <w:color w:val="7030A0"/>
-        </w:rPr>
-        <w:t>CAUSED</w:t>
-      </w:r>
-      <w:r>
-        <w:rPr>
-          <w:b/>
-          <w:bCs/>
-        </w:rPr>
-        <w:t xml:space="preserve"> </w:t>
-      </w:r>
-      <w:r>
-        <w:rPr>
-          <w:b/>
-          <w:bCs/>
-          <w:color w:val="00B0F0"/>
-        </w:rPr>
-        <w:t>OR</w:t>
-      </w:r>
-      <w:r>
-        <w:rPr>
-          <w:b/>
-          <w:bCs/>
-        </w:rPr>
-        <w:t xml:space="preserve"> </w:t>
-      </w:r>
-      <w:r>
-        <w:rPr>
-          <w:b/>
-          <w:bCs/>
-          <w:color w:val="7030A0"/>
-        </w:rPr>
-        <w:t>CREATED</w:t>
-      </w:r>
-      <w:r>
-        <w:rPr>
-          <w:b/>
-          <w:bCs/>
-        </w:rPr>
-        <w:t xml:space="preserve"> </w:t>
-      </w:r>
-      <w:r>
-        <w:rPr>
-          <w:b/>
-          <w:bCs/>
-          <w:color w:val="0070C0"/>
-        </w:rPr>
-        <w:t>BY</w:t>
-      </w:r>
-      <w:r>
-        <w:rPr>
-          <w:b/>
-          <w:bCs/>
-        </w:rPr>
-        <w:t xml:space="preserve"> </w:t>
-      </w:r>
-      <w:r>
-        <w:rPr>
-          <w:b/>
-          <w:bCs/>
-        </w:rPr>
-        <w:t xml:space="preserve">                                                             </w:t>
-      </w:r>
-      <w:r>
-        <w:rPr>
-          <w:b/>
-          <w:bCs/>
-          <w:color w:val="FF0000"/>
-        </w:rPr>
-        <w:t>ANY ARTIFICIAL INTELLIGENCE COMPUTING SYSTEM</w:t>
       </w:r>
       <w:r>
         <w:rPr>
@@ -32501,83 +32319,16 @@
         <w:rPr>
           <w:b/>
           <w:bCs/>
-          <w:color w:val="FF0000"/>
-        </w:rPr>
-        <w:t>ANY EMPLOYEE</w:t>
-      </w:r>
-      <w:r>
-        <w:rPr>
-          <w:b/>
-          <w:bCs/>
-        </w:rPr>
-        <w:t>(</w:t>
-      </w:r>
-      <w:r>
-        <w:rPr>
-          <w:b/>
-          <w:bCs/>
-          <w:color w:val="808080" w:themeColor="background1" w:themeShade="80"/>
-        </w:rPr>
-        <w:t>S</w:t>
-      </w:r>
-      <w:r>
-        <w:rPr>
-          <w:b/>
-          <w:bCs/>
-        </w:rPr>
-        <w:t>)</w:t>
-      </w:r>
-      <w:r>
-        <w:rPr>
-          <w:b/>
-          <w:bCs/>
-        </w:rPr>
-        <w:t xml:space="preserve"> </w:t>
-      </w:r>
-      <w:r>
-        <w:rPr>
-          <w:b/>
-          <w:bCs/>
-          <w:color w:val="0070C0"/>
-        </w:rPr>
-        <w:t>OF</w:t>
-      </w:r>
-      <w:r>
-        <w:rPr>
-          <w:b/>
-          <w:bCs/>
-        </w:rPr>
-        <w:t xml:space="preserve"> </w:t>
-      </w:r>
-      <w:r>
-        <w:rPr>
-          <w:b/>
-          <w:bCs/>
-          <w:color w:val="FF0000"/>
-        </w:rPr>
-        <w:t xml:space="preserve">      ANY GOVERNMENT</w:t>
-      </w:r>
-      <w:r>
-        <w:rPr>
-          <w:b/>
-          <w:bCs/>
-        </w:rPr>
-        <w:t>(</w:t>
-      </w:r>
-      <w:r>
-        <w:rPr>
-          <w:b/>
-          <w:bCs/>
-          <w:color w:val="808080" w:themeColor="background1" w:themeShade="80"/>
-        </w:rPr>
-        <w:t>S</w:t>
-      </w:r>
-      <w:r>
-        <w:rPr>
-          <w:b/>
-          <w:bCs/>
-        </w:rPr>
-        <w:t>)</w:t>
+        </w:rPr>
+        <w:t xml:space="preserve">                                                             </w:t>
+      </w:r>
+      <w:r>
+        <w:rPr>
+          <w:b/>
+          <w:bCs/>
+          <w:color w:val="FF0000"/>
+        </w:rPr>
+        <w:t>ANY ARTIFICIAL INTELLIGENCE COMPUTING SYSTEM</w:t>
       </w:r>
       <w:r>
         <w:rPr>
@@ -32657,8 +32408,105 @@
         <w:rPr>
           <w:b/>
           <w:bCs/>
+          <w:color w:val="7030A0"/>
+        </w:rPr>
+        <w:t>CAUSED</w:t>
+      </w:r>
+      <w:r>
+        <w:rPr>
+          <w:b/>
+          <w:bCs/>
+        </w:rPr>
+        <w:t xml:space="preserve"> </w:t>
+      </w:r>
+      <w:r>
+        <w:rPr>
+          <w:b/>
+          <w:bCs/>
+          <w:color w:val="00B0F0"/>
+        </w:rPr>
+        <w:t>OR</w:t>
+      </w:r>
+      <w:r>
+        <w:rPr>
+          <w:b/>
+          <w:bCs/>
+        </w:rPr>
+        <w:t xml:space="preserve"> </w:t>
+      </w:r>
+      <w:r>
+        <w:rPr>
+          <w:b/>
+          <w:bCs/>
+          <w:color w:val="7030A0"/>
+        </w:rPr>
+        <w:t>CREATED</w:t>
+      </w:r>
+      <w:r>
+        <w:rPr>
+          <w:b/>
+          <w:bCs/>
+        </w:rPr>
+        <w:t xml:space="preserve"> </w:t>
+      </w:r>
+      <w:r>
+        <w:rPr>
+          <w:b/>
+          <w:bCs/>
           <w:color w:val="0070C0"/>
         </w:rPr>
+        <w:t>BY</w:t>
+      </w:r>
+      <w:r>
+        <w:rPr>
+          <w:b/>
+          <w:bCs/>
+        </w:rPr>
+        <w:t xml:space="preserve"> </w:t>
+      </w:r>
+      <w:r>
+        <w:rPr>
+          <w:b/>
+          <w:bCs/>
+          <w:color w:val="FF0000"/>
+        </w:rPr>
+        <w:t>ANY EMPLOYEE</w:t>
+      </w:r>
+      <w:r>
+        <w:rPr>
+          <w:b/>
+          <w:bCs/>
+        </w:rPr>
+        <w:t>(</w:t>
+      </w:r>
+      <w:r>
+        <w:rPr>
+          <w:b/>
+          <w:bCs/>
+          <w:color w:val="808080" w:themeColor="background1" w:themeShade="80"/>
+        </w:rPr>
+        <w:t>S</w:t>
+      </w:r>
+      <w:r>
+        <w:rPr>
+          <w:b/>
+          <w:bCs/>
+        </w:rPr>
+        <w:t>)</w:t>
+      </w:r>
+      <w:r>
+        <w:rPr>
+          <w:b/>
+          <w:bCs/>
+        </w:rPr>
+        <w:t xml:space="preserve"> </w:t>
+      </w:r>
+      <w:r>
+        <w:rPr>
+          <w:b/>
+          <w:bCs/>
+          <w:color w:val="0070C0"/>
+        </w:rPr>
         <w:t>OF</w:t>
       </w:r>
       <w:r>
@@ -32674,7 +32522,7 @@
           <w:bCs/>
           <w:color w:val="FF0000"/>
         </w:rPr>
-        <w:t>ANY CRIME</w:t>
+        <w:t xml:space="preserve">      ANY GOVERNMENT</w:t>
       </w:r>
       <w:r>
         <w:rPr>
@@ -32697,140 +32545,6 @@
           <w:bCs/>
         </w:rPr>
         <w:t>)</w:t>
-      </w:r>
-      <w:r>
-        <w:rPr>
-          <w:b/>
-          <w:bCs/>
-        </w:rPr>
-        <w:t xml:space="preserve"> </w:t>
-      </w:r>
-      <w:r>
-        <w:rPr>
-          <w:b/>
-          <w:bCs/>
-          <w:color w:val="0070C0"/>
-        </w:rPr>
-        <w:t>BY</w:t>
-      </w:r>
-      <w:r>
-        <w:rPr>
-          <w:b/>
-          <w:bCs/>
-        </w:rPr>
-        <w:t xml:space="preserve"> </w:t>
-      </w:r>
-      <w:r>
-        <w:rPr>
-          <w:b/>
-          <w:bCs/>
-          <w:color w:val="FF0000"/>
-        </w:rPr>
-        <w:t>ANY GOVERNMENT</w:t>
-      </w:r>
-      <w:r>
-        <w:rPr>
-          <w:b/>
-          <w:bCs/>
-        </w:rPr>
-        <w:t>(</w:t>
-      </w:r>
-      <w:r>
-        <w:rPr>
-          <w:b/>
-          <w:bCs/>
-          <w:color w:val="808080" w:themeColor="background1" w:themeShade="80"/>
-        </w:rPr>
-        <w:t>S</w:t>
-      </w:r>
-      <w:r>
-        <w:rPr>
-          <w:b/>
-          <w:bCs/>
-        </w:rPr>
-        <w:t>)</w:t>
-      </w:r>
-      <w:r>
-        <w:rPr>
-          <w:b/>
-          <w:bCs/>
-        </w:rPr>
-        <w:t xml:space="preserve"> </w:t>
-      </w:r>
-      <w:r>
-        <w:rPr>
-          <w:b/>
-          <w:bCs/>
-          <w:color w:val="00B0F0"/>
-        </w:rPr>
-        <w:t>OR</w:t>
-      </w:r>
-      <w:r>
-        <w:rPr>
-          <w:b/>
-          <w:bCs/>
-        </w:rPr>
-        <w:t xml:space="preserve"> </w:t>
-      </w:r>
-      <w:r>
-        <w:rPr>
-          <w:b/>
-          <w:bCs/>
-        </w:rPr>
-        <w:t xml:space="preserve">                   </w:t>
-      </w:r>
-      <w:r>
-        <w:rPr>
-          <w:b/>
-          <w:bCs/>
-          <w:color w:val="FF0000"/>
-        </w:rPr>
-        <w:t>ANYTHING ELSE, LITERALLY</w:t>
-      </w:r>
-      <w:r>
-        <w:rPr>
-          <w:b/>
-          <w:bCs/>
-        </w:rPr>
-        <w:t xml:space="preserve"> </w:t>
-      </w:r>
-      <w:r>
-        <w:rPr>
-          <w:b/>
-          <w:bCs/>
-          <w:color w:val="0070C0"/>
-        </w:rPr>
-        <w:t>TO</w:t>
-      </w:r>
-      <w:r>
-        <w:rPr>
-          <w:b/>
-          <w:bCs/>
-        </w:rPr>
-        <w:t xml:space="preserve"> </w:t>
-      </w:r>
-      <w:r>
-        <w:rPr>
-          <w:b/>
-          <w:bCs/>
-          <w:color w:val="7030A0"/>
-        </w:rPr>
-        <w:t>STEAL</w:t>
-      </w:r>
-      <w:r>
-        <w:rPr>
-          <w:b/>
-          <w:bCs/>
-        </w:rPr>
-        <w:t xml:space="preserve"> </w:t>
-      </w:r>
-      <w:r>
-        <w:rPr>
-          <w:b/>
-          <w:bCs/>
-          <w:color w:val="FF0000"/>
-        </w:rPr>
-        <w:t>ANY INTELLECTUAL PROPERTY</w:t>
       </w:r>
       <w:r>
         <w:rPr>
@@ -32927,7 +32641,7 @@
           <w:bCs/>
           <w:color w:val="FF0000"/>
         </w:rPr>
-        <w:t>ANY WAR</w:t>
+        <w:t>ANY CRIME</w:t>
       </w:r>
       <w:r>
         <w:rPr>
@@ -33068,52 +32782,22 @@
           <w:bCs/>
           <w:color w:val="7030A0"/>
         </w:rPr>
-        <w:t>CONDUCT</w:t>
-      </w:r>
-      <w:r>
-        <w:rPr>
-          <w:b/>
-          <w:bCs/>
-        </w:rPr>
-        <w:t xml:space="preserve"> </w:t>
-      </w:r>
-      <w:r>
-        <w:rPr>
-          <w:b/>
-          <w:bCs/>
-          <w:color w:val="FF0000"/>
-        </w:rPr>
-        <w:t xml:space="preserve">ANY </w:t>
-      </w:r>
-      <w:r>
-        <w:rPr>
-          <w:b/>
-          <w:bCs/>
-          <w:color w:val="FF0000"/>
-        </w:rPr>
-        <w:t>ILLEGAL DEATH PENALTY</w:t>
-      </w:r>
-      <w:r>
-        <w:rPr>
-          <w:b/>
-          <w:bCs/>
-        </w:rPr>
-        <w:t>(</w:t>
-      </w:r>
-      <w:r>
-        <w:rPr>
-          <w:b/>
-          <w:bCs/>
-          <w:color w:val="808080" w:themeColor="background1" w:themeShade="80"/>
-        </w:rPr>
-        <w:t>S</w:t>
-      </w:r>
-      <w:r>
-        <w:rPr>
-          <w:b/>
-          <w:bCs/>
-        </w:rPr>
-        <w:t>)</w:t>
+        <w:t>STEAL</w:t>
+      </w:r>
+      <w:r>
+        <w:rPr>
+          <w:b/>
+          <w:bCs/>
+        </w:rPr>
+        <w:t xml:space="preserve"> </w:t>
+      </w:r>
+      <w:r>
+        <w:rPr>
+          <w:b/>
+          <w:bCs/>
+          <w:color w:val="FF0000"/>
+        </w:rPr>
+        <w:t>ANY INTELLECTUAL PROPERTY</w:t>
       </w:r>
       <w:r>
         <w:rPr>
@@ -33158,7 +32842,245 @@
           <w:bCs/>
           <w:color w:val="FF0000"/>
         </w:rPr>
-        <w:t>TOBACCO SMOKING</w:t>
+        <w:t>THREAT</w:t>
+      </w:r>
+      <w:r>
+        <w:rPr>
+          <w:b/>
+          <w:bCs/>
+        </w:rPr>
+        <w:t>(</w:t>
+      </w:r>
+      <w:r>
+        <w:rPr>
+          <w:b/>
+          <w:bCs/>
+          <w:color w:val="808080" w:themeColor="background1" w:themeShade="80"/>
+        </w:rPr>
+        <w:t>S</w:t>
+      </w:r>
+      <w:r>
+        <w:rPr>
+          <w:b/>
+          <w:bCs/>
+        </w:rPr>
+        <w:t>)</w:t>
+      </w:r>
+      <w:r>
+        <w:rPr>
+          <w:b/>
+          <w:bCs/>
+        </w:rPr>
+        <w:t xml:space="preserve"> </w:t>
+      </w:r>
+      <w:r>
+        <w:rPr>
+          <w:b/>
+          <w:bCs/>
+          <w:color w:val="0070C0"/>
+        </w:rPr>
+        <w:t>OF</w:t>
+      </w:r>
+      <w:r>
+        <w:rPr>
+          <w:b/>
+          <w:bCs/>
+        </w:rPr>
+        <w:t xml:space="preserve"> </w:t>
+      </w:r>
+      <w:r>
+        <w:rPr>
+          <w:b/>
+          <w:bCs/>
+          <w:color w:val="FF0000"/>
+        </w:rPr>
+        <w:t>ANY WAR</w:t>
+      </w:r>
+      <w:r>
+        <w:rPr>
+          <w:b/>
+          <w:bCs/>
+        </w:rPr>
+        <w:t>(</w:t>
+      </w:r>
+      <w:r>
+        <w:rPr>
+          <w:b/>
+          <w:bCs/>
+          <w:color w:val="808080" w:themeColor="background1" w:themeShade="80"/>
+        </w:rPr>
+        <w:t>S</w:t>
+      </w:r>
+      <w:r>
+        <w:rPr>
+          <w:b/>
+          <w:bCs/>
+        </w:rPr>
+        <w:t>)</w:t>
+      </w:r>
+      <w:r>
+        <w:rPr>
+          <w:b/>
+          <w:bCs/>
+        </w:rPr>
+        <w:t xml:space="preserve"> </w:t>
+      </w:r>
+      <w:r>
+        <w:rPr>
+          <w:b/>
+          <w:bCs/>
+          <w:color w:val="0070C0"/>
+        </w:rPr>
+        <w:t>BY</w:t>
+      </w:r>
+      <w:r>
+        <w:rPr>
+          <w:b/>
+          <w:bCs/>
+        </w:rPr>
+        <w:t xml:space="preserve"> </w:t>
+      </w:r>
+      <w:r>
+        <w:rPr>
+          <w:b/>
+          <w:bCs/>
+          <w:color w:val="FF0000"/>
+        </w:rPr>
+        <w:t>ANY GOVERNMENT</w:t>
+      </w:r>
+      <w:r>
+        <w:rPr>
+          <w:b/>
+          <w:bCs/>
+        </w:rPr>
+        <w:t>(</w:t>
+      </w:r>
+      <w:r>
+        <w:rPr>
+          <w:b/>
+          <w:bCs/>
+          <w:color w:val="808080" w:themeColor="background1" w:themeShade="80"/>
+        </w:rPr>
+        <w:t>S</w:t>
+      </w:r>
+      <w:r>
+        <w:rPr>
+          <w:b/>
+          <w:bCs/>
+        </w:rPr>
+        <w:t>)</w:t>
+      </w:r>
+      <w:r>
+        <w:rPr>
+          <w:b/>
+          <w:bCs/>
+        </w:rPr>
+        <w:t xml:space="preserve"> </w:t>
+      </w:r>
+      <w:r>
+        <w:rPr>
+          <w:b/>
+          <w:bCs/>
+          <w:color w:val="00B0F0"/>
+        </w:rPr>
+        <w:t>OR</w:t>
+      </w:r>
+      <w:r>
+        <w:rPr>
+          <w:b/>
+          <w:bCs/>
+        </w:rPr>
+        <w:t xml:space="preserve"> </w:t>
+      </w:r>
+      <w:r>
+        <w:rPr>
+          <w:b/>
+          <w:bCs/>
+        </w:rPr>
+        <w:t xml:space="preserve">                   </w:t>
+      </w:r>
+      <w:r>
+        <w:rPr>
+          <w:b/>
+          <w:bCs/>
+          <w:color w:val="FF0000"/>
+        </w:rPr>
+        <w:t>ANYTHING ELSE, LITERALLY</w:t>
+      </w:r>
+      <w:r>
+        <w:rPr>
+          <w:b/>
+          <w:bCs/>
+        </w:rPr>
+        <w:t xml:space="preserve"> </w:t>
+      </w:r>
+      <w:r>
+        <w:rPr>
+          <w:b/>
+          <w:bCs/>
+          <w:color w:val="0070C0"/>
+        </w:rPr>
+        <w:t>TO</w:t>
+      </w:r>
+      <w:r>
+        <w:rPr>
+          <w:b/>
+          <w:bCs/>
+        </w:rPr>
+        <w:t xml:space="preserve"> </w:t>
+      </w:r>
+      <w:r>
+        <w:rPr>
+          <w:b/>
+          <w:bCs/>
+          <w:color w:val="7030A0"/>
+        </w:rPr>
+        <w:t>CONDUCT</w:t>
+      </w:r>
+      <w:r>
+        <w:rPr>
+          <w:b/>
+          <w:bCs/>
+        </w:rPr>
+        <w:t xml:space="preserve"> </w:t>
+      </w:r>
+      <w:r>
+        <w:rPr>
+          <w:b/>
+          <w:bCs/>
+          <w:color w:val="FF0000"/>
+        </w:rPr>
+        <w:t xml:space="preserve">ANY </w:t>
+      </w:r>
+      <w:r>
+        <w:rPr>
+          <w:b/>
+          <w:bCs/>
+          <w:color w:val="FF0000"/>
+        </w:rPr>
+        <w:t>ILLEGAL DEATH PENALTY</w:t>
+      </w:r>
+      <w:r>
+        <w:rPr>
+          <w:b/>
+          <w:bCs/>
+        </w:rPr>
+        <w:t>(</w:t>
+      </w:r>
+      <w:r>
+        <w:rPr>
+          <w:b/>
+          <w:bCs/>
+          <w:color w:val="808080" w:themeColor="background1" w:themeShade="80"/>
+        </w:rPr>
+        <w:t>S</w:t>
+      </w:r>
+      <w:r>
+        <w:rPr>
+          <w:b/>
+          <w:bCs/>
+        </w:rPr>
+        <w:t>)</w:t>
       </w:r>
       <w:r>
         <w:rPr>
@@ -33203,15 +33125,7 @@
           <w:bCs/>
           <w:color w:val="FF0000"/>
         </w:rPr>
-        <w:t>TRANS</w:t>
-      </w:r>
-      <w:r>
-        <w:rPr>
-          <w:b/>
-          <w:bCs/>
-          <w:color w:val="FF0000"/>
-        </w:rPr>
-        <w:t>GRESSION</w:t>
+        <w:t>TOBACCO SMOKING</w:t>
       </w:r>
       <w:r>
         <w:rPr>
@@ -33256,7 +33170,15 @@
           <w:bCs/>
           <w:color w:val="FF0000"/>
         </w:rPr>
-        <w:t>TRANSITIONAL PROCESS MATRIX</w:t>
+        <w:t>TRANS</w:t>
+      </w:r>
+      <w:r>
+        <w:rPr>
+          <w:b/>
+          <w:bCs/>
+          <w:color w:val="FF0000"/>
+        </w:rPr>
+        <w:t>GRESSION</w:t>
       </w:r>
       <w:r>
         <w:rPr>
@@ -33301,314 +33223,7 @@
           <w:bCs/>
           <w:color w:val="FF0000"/>
         </w:rPr>
-        <w:t>UND</w:t>
-      </w:r>
-      <w:r>
-        <w:rPr>
-          <w:b/>
-          <w:bCs/>
-          <w:color w:val="FF0000"/>
-        </w:rPr>
-        <w:t>ESERVED DAMAGE</w:t>
-      </w:r>
-      <w:r>
-        <w:rPr>
-          <w:b/>
-          <w:bCs/>
-        </w:rPr>
-        <w:t>(</w:t>
-      </w:r>
-      <w:r>
-        <w:rPr>
-          <w:b/>
-          <w:bCs/>
-          <w:color w:val="808080" w:themeColor="background1" w:themeShade="80"/>
-        </w:rPr>
-        <w:t>S</w:t>
-      </w:r>
-      <w:r>
-        <w:rPr>
-          <w:b/>
-          <w:bCs/>
-        </w:rPr>
-        <w:t>)</w:t>
-      </w:r>
-      <w:r>
-        <w:rPr>
-          <w:b/>
-          <w:bCs/>
-        </w:rPr>
-        <w:t xml:space="preserve"> </w:t>
-      </w:r>
-      <w:r>
-        <w:rPr>
-          <w:b/>
-          <w:bCs/>
-          <w:color w:val="0070C0"/>
-        </w:rPr>
-        <w:t>TO</w:t>
-      </w:r>
-      <w:r>
-        <w:rPr>
-          <w:b/>
-          <w:bCs/>
-        </w:rPr>
-        <w:t xml:space="preserve"> </w:t>
-      </w:r>
-      <w:r>
-        <w:rPr>
-          <w:b/>
-          <w:bCs/>
-          <w:color w:val="7030A0"/>
-        </w:rPr>
-        <w:t>CAUSE</w:t>
-      </w:r>
-      <w:r>
-        <w:rPr>
-          <w:b/>
-          <w:bCs/>
-        </w:rPr>
-        <w:t xml:space="preserve"> </w:t>
-      </w:r>
-      <w:r>
-        <w:rPr>
-          <w:b/>
-          <w:bCs/>
-          <w:color w:val="00B0F0"/>
-        </w:rPr>
-        <w:t>OR</w:t>
-      </w:r>
-      <w:r>
-        <w:rPr>
-          <w:b/>
-          <w:bCs/>
-        </w:rPr>
-        <w:t xml:space="preserve"> </w:t>
-      </w:r>
-      <w:r>
-        <w:rPr>
-          <w:b/>
-          <w:bCs/>
-          <w:color w:val="7030A0"/>
-        </w:rPr>
-        <w:t>ALLOW</w:t>
-      </w:r>
-      <w:r>
-        <w:rPr>
-          <w:b/>
-          <w:bCs/>
-        </w:rPr>
-        <w:t xml:space="preserve">                 </w:t>
-      </w:r>
-      <w:r>
-        <w:rPr>
-          <w:b/>
-          <w:bCs/>
-          <w:color w:val="FF0000"/>
-        </w:rPr>
-        <w:t>ANY CONDUCTING</w:t>
-      </w:r>
-      <w:r>
-        <w:rPr>
-          <w:b/>
-          <w:bCs/>
-        </w:rPr>
-        <w:t xml:space="preserve"> </w:t>
-      </w:r>
-      <w:r>
-        <w:rPr>
-          <w:b/>
-          <w:bCs/>
-          <w:color w:val="00B0F0"/>
-        </w:rPr>
-        <w:t>OR</w:t>
-      </w:r>
-      <w:r>
-        <w:rPr>
-          <w:b/>
-          <w:bCs/>
-        </w:rPr>
-        <w:t xml:space="preserve"> </w:t>
-      </w:r>
-      <w:r>
-        <w:rPr>
-          <w:b/>
-          <w:bCs/>
-          <w:color w:val="FF0000"/>
-        </w:rPr>
-        <w:t>ANY ORCHESTRATION</w:t>
-      </w:r>
-      <w:r>
-        <w:rPr>
-          <w:b/>
-          <w:bCs/>
-        </w:rPr>
-        <w:t xml:space="preserve"> </w:t>
-      </w:r>
-      <w:r>
-        <w:rPr>
-          <w:b/>
-          <w:bCs/>
-          <w:color w:val="0070C0"/>
-        </w:rPr>
-        <w:t>OF</w:t>
-      </w:r>
-      <w:r>
-        <w:rPr>
-          <w:b/>
-          <w:bCs/>
-        </w:rPr>
-        <w:t xml:space="preserve"> </w:t>
-      </w:r>
-      <w:r>
-        <w:rPr>
-          <w:b/>
-          <w:bCs/>
-          <w:color w:val="FF0000"/>
-        </w:rPr>
-        <w:t>ANY DEATH PENALTY</w:t>
-      </w:r>
-      <w:r>
-        <w:rPr>
-          <w:b/>
-          <w:bCs/>
-        </w:rPr>
-        <w:t>(</w:t>
-      </w:r>
-      <w:r>
-        <w:rPr>
-          <w:b/>
-          <w:bCs/>
-          <w:color w:val="808080" w:themeColor="background1" w:themeShade="80"/>
-        </w:rPr>
-        <w:t>S</w:t>
-      </w:r>
-      <w:r>
-        <w:rPr>
-          <w:b/>
-          <w:bCs/>
-        </w:rPr>
-        <w:t>)</w:t>
-      </w:r>
-      <w:r>
-        <w:rPr>
-          <w:b/>
-          <w:bCs/>
-        </w:rPr>
-        <w:t xml:space="preserve"> </w:t>
-      </w:r>
-      <w:r>
-        <w:rPr>
-          <w:b/>
-          <w:bCs/>
-          <w:color w:val="0070C0"/>
-        </w:rPr>
-        <w:t>TOWARDS</w:t>
-      </w:r>
-      <w:r>
-        <w:rPr>
-          <w:b/>
-          <w:bCs/>
-        </w:rPr>
-        <w:t xml:space="preserve">                                                  </w:t>
-      </w:r>
-      <w:r>
-        <w:rPr>
-          <w:b/>
-          <w:bCs/>
-          <w:color w:val="FF0000"/>
-        </w:rPr>
-        <w:t xml:space="preserve">ANY </w:t>
-      </w:r>
-      <w:r>
-        <w:rPr>
-          <w:b/>
-          <w:bCs/>
-          <w:color w:val="FF0000"/>
-        </w:rPr>
-        <w:t xml:space="preserve">INNOCENT </w:t>
-      </w:r>
-      <w:r>
-        <w:rPr>
-          <w:b/>
-          <w:bCs/>
-          <w:color w:val="FF0000"/>
-        </w:rPr>
-        <w:t>CITIZEN</w:t>
-      </w:r>
-      <w:r>
-        <w:rPr>
-          <w:b/>
-          <w:bCs/>
-        </w:rPr>
-        <w:t>(</w:t>
-      </w:r>
-      <w:r>
-        <w:rPr>
-          <w:b/>
-          <w:bCs/>
-          <w:color w:val="808080" w:themeColor="background1" w:themeShade="80"/>
-        </w:rPr>
-        <w:t>S</w:t>
-      </w:r>
-      <w:r>
-        <w:rPr>
-          <w:b/>
-          <w:bCs/>
-        </w:rPr>
-        <w:t>)</w:t>
-      </w:r>
-      <w:r>
-        <w:rPr>
-          <w:b/>
-          <w:bCs/>
-        </w:rPr>
-        <w:t xml:space="preserve"> </w:t>
-      </w:r>
-      <w:r>
-        <w:rPr>
-          <w:b/>
-          <w:bCs/>
-          <w:color w:val="0070C0"/>
-        </w:rPr>
-        <w:t>OF</w:t>
-      </w:r>
-      <w:r>
-        <w:rPr>
-          <w:b/>
-          <w:bCs/>
-        </w:rPr>
-        <w:t xml:space="preserve"> </w:t>
-      </w:r>
-      <w:r>
-        <w:rPr>
-          <w:b/>
-          <w:bCs/>
-          <w:color w:val="FF0000"/>
-        </w:rPr>
-        <w:t>ANY COUNTRY</w:t>
-      </w:r>
-      <w:r>
-        <w:rPr>
-          <w:b/>
-          <w:bCs/>
-        </w:rPr>
-        <w:t>(</w:t>
-      </w:r>
-      <w:r>
-        <w:rPr>
-          <w:b/>
-          <w:bCs/>
-          <w:color w:val="808080" w:themeColor="background1" w:themeShade="80"/>
-        </w:rPr>
-        <w:t>S</w:t>
-      </w:r>
-      <w:r>
-        <w:rPr>
-          <w:b/>
-          <w:bCs/>
-        </w:rPr>
-        <w:t>)</w:t>
+        <w:t>TRANSITIONAL PHASE LOOP</w:t>
       </w:r>
       <w:r>
         <w:rPr>
@@ -33653,226 +33268,7 @@
           <w:bCs/>
           <w:color w:val="FF0000"/>
         </w:rPr>
-        <w:t>UNDU</w:t>
-      </w:r>
-      <w:r>
-        <w:rPr>
-          <w:b/>
-          <w:bCs/>
-          <w:color w:val="FF0000"/>
-        </w:rPr>
-        <w:t>E HARDSHIP</w:t>
-      </w:r>
-      <w:r>
-        <w:rPr>
-          <w:b/>
-          <w:bCs/>
-        </w:rPr>
-        <w:t>(</w:t>
-      </w:r>
-      <w:r>
-        <w:rPr>
-          <w:b/>
-          <w:bCs/>
-          <w:color w:val="808080" w:themeColor="background1" w:themeShade="80"/>
-        </w:rPr>
-        <w:t>S</w:t>
-      </w:r>
-      <w:r>
-        <w:rPr>
-          <w:b/>
-          <w:bCs/>
-        </w:rPr>
-        <w:t>)</w:t>
-      </w:r>
-      <w:r>
-        <w:rPr>
-          <w:b/>
-          <w:bCs/>
-        </w:rPr>
-        <w:t xml:space="preserve"> </w:t>
-      </w:r>
-      <w:r>
-        <w:rPr>
-          <w:b/>
-          <w:bCs/>
-          <w:color w:val="0070C0"/>
-        </w:rPr>
-        <w:t>TO</w:t>
-      </w:r>
-      <w:r>
-        <w:rPr>
-          <w:b/>
-          <w:bCs/>
-        </w:rPr>
-        <w:t xml:space="preserve"> </w:t>
-      </w:r>
-      <w:r>
-        <w:rPr>
-          <w:b/>
-          <w:bCs/>
-          <w:color w:val="7030A0"/>
-        </w:rPr>
-        <w:t>CONDUCT</w:t>
-      </w:r>
-      <w:r>
-        <w:rPr>
-          <w:b/>
-          <w:bCs/>
-        </w:rPr>
-        <w:t xml:space="preserve">                                                        </w:t>
-      </w:r>
-      <w:r>
-        <w:rPr>
-          <w:b/>
-          <w:bCs/>
-          <w:color w:val="FF0000"/>
-        </w:rPr>
-        <w:t>ANY DEATH PENALTY</w:t>
-      </w:r>
-      <w:r>
-        <w:rPr>
-          <w:b/>
-          <w:bCs/>
-        </w:rPr>
-        <w:t>(</w:t>
-      </w:r>
-      <w:r>
-        <w:rPr>
-          <w:b/>
-          <w:bCs/>
-          <w:color w:val="808080" w:themeColor="background1" w:themeShade="80"/>
-        </w:rPr>
-        <w:t>S</w:t>
-      </w:r>
-      <w:r>
-        <w:rPr>
-          <w:b/>
-          <w:bCs/>
-        </w:rPr>
-        <w:t>)</w:t>
-      </w:r>
-      <w:r>
-        <w:rPr>
-          <w:b/>
-          <w:bCs/>
-        </w:rPr>
-        <w:t xml:space="preserve"> </w:t>
-      </w:r>
-      <w:r>
-        <w:rPr>
-          <w:b/>
-          <w:bCs/>
-          <w:color w:val="0070C0"/>
-        </w:rPr>
-        <w:t>TOWARDS</w:t>
-      </w:r>
-      <w:r>
-        <w:rPr>
-          <w:b/>
-          <w:bCs/>
-        </w:rPr>
-        <w:t xml:space="preserve"> </w:t>
-      </w:r>
-      <w:r>
-        <w:rPr>
-          <w:b/>
-          <w:bCs/>
-          <w:color w:val="FF0000"/>
-        </w:rPr>
-        <w:t xml:space="preserve">ANY </w:t>
-      </w:r>
-      <w:bookmarkStart w:id="5" w:name="_Hlk150080038"/>
-      <w:r>
-        <w:rPr>
-          <w:b/>
-          <w:bCs/>
-          <w:color w:val="FF0000"/>
-        </w:rPr>
-        <w:t xml:space="preserve">INNOCENT </w:t>
-      </w:r>
-      <w:bookmarkEnd w:id="5"/>
-      <w:r>
-        <w:rPr>
-          <w:b/>
-          <w:bCs/>
-          <w:color w:val="FF0000"/>
-        </w:rPr>
-        <w:t>CITIZEN</w:t>
-      </w:r>
-      <w:r>
-        <w:rPr>
-          <w:b/>
-          <w:bCs/>
-        </w:rPr>
-        <w:t>(</w:t>
-      </w:r>
-      <w:r>
-        <w:rPr>
-          <w:b/>
-          <w:bCs/>
-          <w:color w:val="808080" w:themeColor="background1" w:themeShade="80"/>
-        </w:rPr>
-        <w:t>S</w:t>
-      </w:r>
-      <w:r>
-        <w:rPr>
-          <w:b/>
-          <w:bCs/>
-        </w:rPr>
-        <w:t>)</w:t>
-      </w:r>
-      <w:r>
-        <w:rPr>
-          <w:b/>
-          <w:bCs/>
-        </w:rPr>
-        <w:t xml:space="preserve"> </w:t>
-      </w:r>
-      <w:r>
-        <w:rPr>
-          <w:b/>
-          <w:bCs/>
-          <w:color w:val="0070C0"/>
-        </w:rPr>
-        <w:t>OF</w:t>
-      </w:r>
-      <w:r>
-        <w:rPr>
-          <w:b/>
-          <w:bCs/>
-        </w:rPr>
-        <w:t xml:space="preserve"> </w:t>
-      </w:r>
-      <w:r>
-        <w:rPr>
-          <w:b/>
-          <w:bCs/>
-          <w:color w:val="FF0000"/>
-        </w:rPr>
-        <w:t>ANY COUNTRY</w:t>
-      </w:r>
-      <w:r>
-        <w:rPr>
-          <w:b/>
-          <w:bCs/>
-        </w:rPr>
-        <w:t>(</w:t>
-      </w:r>
-      <w:r>
-        <w:rPr>
-          <w:b/>
-          <w:bCs/>
-          <w:color w:val="808080" w:themeColor="background1" w:themeShade="80"/>
-        </w:rPr>
-        <w:t>S</w:t>
-      </w:r>
-      <w:r>
-        <w:rPr>
-          <w:b/>
-          <w:bCs/>
-        </w:rPr>
-        <w:t>)</w:t>
+        <w:t>TRANSITIONAL PROCESS MATRIX</w:t>
       </w:r>
       <w:r>
         <w:rPr>
@@ -33895,7 +33291,6 @@
         <w:rPr>
           <w:u w:val="single"/>
         </w:rPr>
-        <w:lastRenderedPageBreak/>
         <w:t>PREVENTION SECURITY SYSTEM</w:t>
       </w:r>
       <w:r>
@@ -33918,15 +33313,37 @@
           <w:bCs/>
           <w:color w:val="FF0000"/>
         </w:rPr>
-        <w:t xml:space="preserve">UNDULY </w:t>
-      </w:r>
-      <w:r>
-        <w:rPr>
-          <w:b/>
-          <w:bCs/>
-          <w:color w:val="FF0000"/>
-        </w:rPr>
-        <w:t>DURESS</w:t>
+        <w:t>UND</w:t>
+      </w:r>
+      <w:r>
+        <w:rPr>
+          <w:b/>
+          <w:bCs/>
+          <w:color w:val="FF0000"/>
+        </w:rPr>
+        <w:t>ESERVED DAMAGE</w:t>
+      </w:r>
+      <w:r>
+        <w:rPr>
+          <w:b/>
+          <w:bCs/>
+        </w:rPr>
+        <w:t>(</w:t>
+      </w:r>
+      <w:r>
+        <w:rPr>
+          <w:b/>
+          <w:bCs/>
+          <w:color w:val="808080" w:themeColor="background1" w:themeShade="80"/>
+        </w:rPr>
+        <w:t>S</w:t>
+      </w:r>
+      <w:r>
+        <w:rPr>
+          <w:b/>
+          <w:bCs/>
+        </w:rPr>
+        <w:t>)</w:t>
       </w:r>
       <w:r>
         <w:rPr>
@@ -33956,7 +33373,97 @@
           <w:bCs/>
           <w:color w:val="7030A0"/>
         </w:rPr>
-        <w:t>CONDUCT</w:t>
+        <w:t>CAUSE</w:t>
+      </w:r>
+      <w:r>
+        <w:rPr>
+          <w:b/>
+          <w:bCs/>
+        </w:rPr>
+        <w:t xml:space="preserve"> </w:t>
+      </w:r>
+      <w:r>
+        <w:rPr>
+          <w:b/>
+          <w:bCs/>
+          <w:color w:val="00B0F0"/>
+        </w:rPr>
+        <w:t>OR</w:t>
+      </w:r>
+      <w:r>
+        <w:rPr>
+          <w:b/>
+          <w:bCs/>
+        </w:rPr>
+        <w:t xml:space="preserve"> </w:t>
+      </w:r>
+      <w:r>
+        <w:rPr>
+          <w:b/>
+          <w:bCs/>
+          <w:color w:val="7030A0"/>
+        </w:rPr>
+        <w:t>ALLOW</w:t>
+      </w:r>
+      <w:r>
+        <w:rPr>
+          <w:b/>
+          <w:bCs/>
+        </w:rPr>
+        <w:t xml:space="preserve">                 </w:t>
+      </w:r>
+      <w:r>
+        <w:rPr>
+          <w:b/>
+          <w:bCs/>
+          <w:color w:val="FF0000"/>
+        </w:rPr>
+        <w:t>ANY CONDUCTING</w:t>
+      </w:r>
+      <w:r>
+        <w:rPr>
+          <w:b/>
+          <w:bCs/>
+        </w:rPr>
+        <w:t xml:space="preserve"> </w:t>
+      </w:r>
+      <w:r>
+        <w:rPr>
+          <w:b/>
+          <w:bCs/>
+          <w:color w:val="00B0F0"/>
+        </w:rPr>
+        <w:t>OR</w:t>
+      </w:r>
+      <w:r>
+        <w:rPr>
+          <w:b/>
+          <w:bCs/>
+        </w:rPr>
+        <w:t xml:space="preserve"> </w:t>
+      </w:r>
+      <w:r>
+        <w:rPr>
+          <w:b/>
+          <w:bCs/>
+          <w:color w:val="FF0000"/>
+        </w:rPr>
+        <w:t>ANY ORCHESTRATION</w:t>
+      </w:r>
+      <w:r>
+        <w:rPr>
+          <w:b/>
+          <w:bCs/>
+        </w:rPr>
+        <w:t xml:space="preserve"> </w:t>
+      </w:r>
+      <w:r>
+        <w:rPr>
+          <w:b/>
+          <w:bCs/>
+          <w:color w:val="0070C0"/>
+        </w:rPr>
+        <w:t>OF</w:t>
       </w:r>
       <w:r>
         <w:rPr>
@@ -34015,7 +33522,7 @@
           <w:b/>
           <w:bCs/>
         </w:rPr>
-        <w:t xml:space="preserve"> </w:t>
+        <w:t xml:space="preserve">                                                  </w:t>
       </w:r>
       <w:r>
         <w:rPr>
@@ -34092,6 +33599,28 @@
           <w:color w:val="FF0000"/>
         </w:rPr>
         <w:t>ANY COUNTRY</w:t>
+      </w:r>
+      <w:r>
+        <w:rPr>
+          <w:b/>
+          <w:bCs/>
+        </w:rPr>
+        <w:t>(</w:t>
+      </w:r>
+      <w:r>
+        <w:rPr>
+          <w:b/>
+          <w:bCs/>
+          <w:color w:val="808080" w:themeColor="background1" w:themeShade="80"/>
+        </w:rPr>
+        <w:t>S</w:t>
+      </w:r>
+      <w:r>
+        <w:rPr>
+          <w:b/>
+          <w:bCs/>
+        </w:rPr>
+        <w:t>)</w:t>
       </w:r>
       <w:r>
         <w:rPr>
@@ -34114,6 +33643,7 @@
         <w:rPr>
           <w:u w:val="single"/>
         </w:rPr>
+        <w:lastRenderedPageBreak/>
         <w:t>PREVENTION SECURITY SYSTEM</w:t>
       </w:r>
       <w:r>
@@ -34136,7 +33666,15 @@
           <w:bCs/>
           <w:color w:val="FF0000"/>
         </w:rPr>
-        <w:t>UNDULY PROSECUTION</w:t>
+        <w:t>UNDU</w:t>
+      </w:r>
+      <w:r>
+        <w:rPr>
+          <w:b/>
+          <w:bCs/>
+          <w:color w:val="FF0000"/>
+        </w:rPr>
+        <w:t>E HARDSHIP</w:t>
       </w:r>
       <w:r>
         <w:rPr>
@@ -34195,7 +33733,7 @@
           <w:b/>
           <w:bCs/>
         </w:rPr>
-        <w:t xml:space="preserve">                                                  </w:t>
+        <w:t xml:space="preserve">                                                        </w:t>
       </w:r>
       <w:r>
         <w:rPr>
@@ -34257,6 +33795,7 @@
         </w:rPr>
         <w:t xml:space="preserve">ANY </w:t>
       </w:r>
+      <w:bookmarkStart w:id="5" w:name="_Hlk150080038"/>
       <w:r>
         <w:rPr>
           <w:b/>
@@ -34265,6 +33804,7 @@
         </w:rPr>
         <w:t xml:space="preserve">INNOCENT </w:t>
       </w:r>
+      <w:bookmarkEnd w:id="5"/>
       <w:r>
         <w:rPr>
           <w:b/>
@@ -34398,7 +33938,52 @@
           <w:bCs/>
           <w:color w:val="FF0000"/>
         </w:rPr>
-        <w:t>PUNISHMENT</w:t>
+        <w:t>DURESS</w:t>
+      </w:r>
+      <w:r>
+        <w:rPr>
+          <w:b/>
+          <w:bCs/>
+        </w:rPr>
+        <w:t xml:space="preserve"> </w:t>
+      </w:r>
+      <w:r>
+        <w:rPr>
+          <w:b/>
+          <w:bCs/>
+          <w:color w:val="0070C0"/>
+        </w:rPr>
+        <w:t>TO</w:t>
+      </w:r>
+      <w:r>
+        <w:rPr>
+          <w:b/>
+          <w:bCs/>
+        </w:rPr>
+        <w:t xml:space="preserve"> </w:t>
+      </w:r>
+      <w:r>
+        <w:rPr>
+          <w:b/>
+          <w:bCs/>
+          <w:color w:val="7030A0"/>
+        </w:rPr>
+        <w:t>CONDUCT</w:t>
+      </w:r>
+      <w:r>
+        <w:rPr>
+          <w:b/>
+          <w:bCs/>
+        </w:rPr>
+        <w:t xml:space="preserve"> </w:t>
+      </w:r>
+      <w:r>
+        <w:rPr>
+          <w:b/>
+          <w:bCs/>
+          <w:color w:val="FF0000"/>
+        </w:rPr>
+        <w:t>ANY DEATH PENALTY</w:t>
       </w:r>
       <w:r>
         <w:rPr>
@@ -34435,37 +34020,38 @@
           <w:bCs/>
           <w:color w:val="0070C0"/>
         </w:rPr>
-        <w:t>TO</w:t>
-      </w:r>
-      <w:r>
-        <w:rPr>
-          <w:b/>
-          <w:bCs/>
-        </w:rPr>
-        <w:t xml:space="preserve"> </w:t>
-      </w:r>
-      <w:r>
-        <w:rPr>
-          <w:b/>
-          <w:bCs/>
-          <w:color w:val="7030A0"/>
-        </w:rPr>
-        <w:t>CONDUCT</w:t>
-      </w:r>
-      <w:r>
-        <w:rPr>
-          <w:b/>
-          <w:bCs/>
-        </w:rPr>
-        <w:t xml:space="preserve">                                              </w:t>
-      </w:r>
-      <w:r>
-        <w:rPr>
-          <w:b/>
-          <w:bCs/>
-          <w:color w:val="FF0000"/>
-        </w:rPr>
-        <w:t>ANY DEATH PENALTY</w:t>
+        <w:t>TOWARDS</w:t>
+      </w:r>
+      <w:r>
+        <w:rPr>
+          <w:b/>
+          <w:bCs/>
+        </w:rPr>
+        <w:t xml:space="preserve"> </w:t>
+      </w:r>
+      <w:r>
+        <w:rPr>
+          <w:b/>
+          <w:bCs/>
+          <w:color w:val="FF0000"/>
+        </w:rPr>
+        <w:t xml:space="preserve">ANY </w:t>
+      </w:r>
+      <w:r>
+        <w:rPr>
+          <w:b/>
+          <w:bCs/>
+          <w:color w:val="FF0000"/>
+        </w:rPr>
+        <w:t xml:space="preserve">INNOCENT </w:t>
+      </w:r>
+      <w:r>
+        <w:rPr>
+          <w:b/>
+          <w:bCs/>
+          <w:color w:val="FF0000"/>
+        </w:rPr>
+        <w:t>CITIZEN</w:t>
       </w:r>
       <w:r>
         <w:rPr>
@@ -34502,74 +34088,6 @@
           <w:bCs/>
           <w:color w:val="0070C0"/>
         </w:rPr>
-        <w:t>TOWARDS</w:t>
-      </w:r>
-      <w:r>
-        <w:rPr>
-          <w:b/>
-          <w:bCs/>
-        </w:rPr>
-        <w:t xml:space="preserve"> </w:t>
-      </w:r>
-      <w:r>
-        <w:rPr>
-          <w:b/>
-          <w:bCs/>
-          <w:color w:val="FF0000"/>
-        </w:rPr>
-        <w:t xml:space="preserve">ANY </w:t>
-      </w:r>
-      <w:r>
-        <w:rPr>
-          <w:b/>
-          <w:bCs/>
-          <w:color w:val="FF0000"/>
-        </w:rPr>
-        <w:t xml:space="preserve">INNOCENT </w:t>
-      </w:r>
-      <w:r>
-        <w:rPr>
-          <w:b/>
-          <w:bCs/>
-          <w:color w:val="FF0000"/>
-        </w:rPr>
-        <w:t>CITIZEN</w:t>
-      </w:r>
-      <w:r>
-        <w:rPr>
-          <w:b/>
-          <w:bCs/>
-        </w:rPr>
-        <w:t>(</w:t>
-      </w:r>
-      <w:r>
-        <w:rPr>
-          <w:b/>
-          <w:bCs/>
-          <w:color w:val="808080" w:themeColor="background1" w:themeShade="80"/>
-        </w:rPr>
-        <w:t>S</w:t>
-      </w:r>
-      <w:r>
-        <w:rPr>
-          <w:b/>
-          <w:bCs/>
-        </w:rPr>
-        <w:t>)</w:t>
-      </w:r>
-      <w:r>
-        <w:rPr>
-          <w:b/>
-          <w:bCs/>
-        </w:rPr>
-        <w:t xml:space="preserve"> </w:t>
-      </w:r>
-      <w:r>
-        <w:rPr>
-          <w:b/>
-          <w:bCs/>
-          <w:color w:val="0070C0"/>
-        </w:rPr>
         <w:t>OF</w:t>
       </w:r>
       <w:r>
@@ -34586,28 +34104,6 @@
           <w:color w:val="FF0000"/>
         </w:rPr>
         <w:t>ANY COUNTRY</w:t>
-      </w:r>
-      <w:r>
-        <w:rPr>
-          <w:b/>
-          <w:bCs/>
-        </w:rPr>
-        <w:t>(</w:t>
-      </w:r>
-      <w:r>
-        <w:rPr>
-          <w:b/>
-          <w:bCs/>
-          <w:color w:val="808080" w:themeColor="background1" w:themeShade="80"/>
-        </w:rPr>
-        <w:t>S</w:t>
-      </w:r>
-      <w:r>
-        <w:rPr>
-          <w:b/>
-          <w:bCs/>
-        </w:rPr>
-        <w:t>)</w:t>
       </w:r>
       <w:r>
         <w:rPr>
@@ -34652,15 +34148,29 @@
           <w:bCs/>
           <w:color w:val="FF0000"/>
         </w:rPr>
-        <w:t xml:space="preserve">UNDULY </w:t>
-      </w:r>
-      <w:r>
-        <w:rPr>
-          <w:b/>
-          <w:bCs/>
-          <w:color w:val="FF0000"/>
-        </w:rPr>
-        <w:t>SERVITUDE</w:t>
+        <w:t>UNDULY PROSECUTION</w:t>
+      </w:r>
+      <w:r>
+        <w:rPr>
+          <w:b/>
+          <w:bCs/>
+        </w:rPr>
+        <w:t>(</w:t>
+      </w:r>
+      <w:r>
+        <w:rPr>
+          <w:b/>
+          <w:bCs/>
+          <w:color w:val="808080" w:themeColor="background1" w:themeShade="80"/>
+        </w:rPr>
+        <w:t>S</w:t>
+      </w:r>
+      <w:r>
+        <w:rPr>
+          <w:b/>
+          <w:bCs/>
+        </w:rPr>
+        <w:t>)</w:t>
       </w:r>
       <w:r>
         <w:rPr>
@@ -34697,7 +34207,7 @@
           <w:b/>
           <w:bCs/>
         </w:rPr>
-        <w:t xml:space="preserve"> </w:t>
+        <w:t xml:space="preserve">                                                  </w:t>
       </w:r>
       <w:r>
         <w:rPr>
@@ -34892,31 +34402,224 @@
           <w:bCs/>
           <w:color w:val="FF0000"/>
         </w:rPr>
-        <w:t>UN</w:t>
-      </w:r>
-      <w:r>
-        <w:rPr>
-          <w:b/>
-          <w:bCs/>
-          <w:color w:val="FF0000"/>
-        </w:rPr>
-        <w:t>HELPFUL</w:t>
-      </w:r>
-      <w:r>
-        <w:rPr>
-          <w:b/>
-          <w:bCs/>
-          <w:color w:val="FF0000"/>
-        </w:rPr>
-        <w:t xml:space="preserve"> </w:t>
-      </w:r>
-      <w:r>
-        <w:rPr>
-          <w:b/>
-          <w:bCs/>
-          <w:color w:val="FF0000"/>
-        </w:rPr>
-        <w:t>LYING</w:t>
+        <w:t xml:space="preserve">UNDULY </w:t>
+      </w:r>
+      <w:r>
+        <w:rPr>
+          <w:b/>
+          <w:bCs/>
+          <w:color w:val="FF0000"/>
+        </w:rPr>
+        <w:t>PUNISHMENT</w:t>
+      </w:r>
+      <w:r>
+        <w:rPr>
+          <w:b/>
+          <w:bCs/>
+        </w:rPr>
+        <w:t>(</w:t>
+      </w:r>
+      <w:r>
+        <w:rPr>
+          <w:b/>
+          <w:bCs/>
+          <w:color w:val="808080" w:themeColor="background1" w:themeShade="80"/>
+        </w:rPr>
+        <w:t>S</w:t>
+      </w:r>
+      <w:r>
+        <w:rPr>
+          <w:b/>
+          <w:bCs/>
+        </w:rPr>
+        <w:t>)</w:t>
+      </w:r>
+      <w:r>
+        <w:rPr>
+          <w:b/>
+          <w:bCs/>
+        </w:rPr>
+        <w:t xml:space="preserve"> </w:t>
+      </w:r>
+      <w:r>
+        <w:rPr>
+          <w:b/>
+          <w:bCs/>
+          <w:color w:val="0070C0"/>
+        </w:rPr>
+        <w:t>TO</w:t>
+      </w:r>
+      <w:r>
+        <w:rPr>
+          <w:b/>
+          <w:bCs/>
+        </w:rPr>
+        <w:t xml:space="preserve"> </w:t>
+      </w:r>
+      <w:r>
+        <w:rPr>
+          <w:b/>
+          <w:bCs/>
+          <w:color w:val="7030A0"/>
+        </w:rPr>
+        <w:t>CONDUCT</w:t>
+      </w:r>
+      <w:r>
+        <w:rPr>
+          <w:b/>
+          <w:bCs/>
+        </w:rPr>
+        <w:t xml:space="preserve">                                              </w:t>
+      </w:r>
+      <w:r>
+        <w:rPr>
+          <w:b/>
+          <w:bCs/>
+          <w:color w:val="FF0000"/>
+        </w:rPr>
+        <w:t>ANY DEATH PENALTY</w:t>
+      </w:r>
+      <w:r>
+        <w:rPr>
+          <w:b/>
+          <w:bCs/>
+        </w:rPr>
+        <w:t>(</w:t>
+      </w:r>
+      <w:r>
+        <w:rPr>
+          <w:b/>
+          <w:bCs/>
+          <w:color w:val="808080" w:themeColor="background1" w:themeShade="80"/>
+        </w:rPr>
+        <w:t>S</w:t>
+      </w:r>
+      <w:r>
+        <w:rPr>
+          <w:b/>
+          <w:bCs/>
+        </w:rPr>
+        <w:t>)</w:t>
+      </w:r>
+      <w:r>
+        <w:rPr>
+          <w:b/>
+          <w:bCs/>
+        </w:rPr>
+        <w:t xml:space="preserve"> </w:t>
+      </w:r>
+      <w:r>
+        <w:rPr>
+          <w:b/>
+          <w:bCs/>
+          <w:color w:val="0070C0"/>
+        </w:rPr>
+        <w:t>TOWARDS</w:t>
+      </w:r>
+      <w:r>
+        <w:rPr>
+          <w:b/>
+          <w:bCs/>
+        </w:rPr>
+        <w:t xml:space="preserve"> </w:t>
+      </w:r>
+      <w:r>
+        <w:rPr>
+          <w:b/>
+          <w:bCs/>
+          <w:color w:val="FF0000"/>
+        </w:rPr>
+        <w:t xml:space="preserve">ANY </w:t>
+      </w:r>
+      <w:r>
+        <w:rPr>
+          <w:b/>
+          <w:bCs/>
+          <w:color w:val="FF0000"/>
+        </w:rPr>
+        <w:t xml:space="preserve">INNOCENT </w:t>
+      </w:r>
+      <w:r>
+        <w:rPr>
+          <w:b/>
+          <w:bCs/>
+          <w:color w:val="FF0000"/>
+        </w:rPr>
+        <w:t>CITIZEN</w:t>
+      </w:r>
+      <w:r>
+        <w:rPr>
+          <w:b/>
+          <w:bCs/>
+        </w:rPr>
+        <w:t>(</w:t>
+      </w:r>
+      <w:r>
+        <w:rPr>
+          <w:b/>
+          <w:bCs/>
+          <w:color w:val="808080" w:themeColor="background1" w:themeShade="80"/>
+        </w:rPr>
+        <w:t>S</w:t>
+      </w:r>
+      <w:r>
+        <w:rPr>
+          <w:b/>
+          <w:bCs/>
+        </w:rPr>
+        <w:t>)</w:t>
+      </w:r>
+      <w:r>
+        <w:rPr>
+          <w:b/>
+          <w:bCs/>
+        </w:rPr>
+        <w:t xml:space="preserve"> </w:t>
+      </w:r>
+      <w:r>
+        <w:rPr>
+          <w:b/>
+          <w:bCs/>
+          <w:color w:val="0070C0"/>
+        </w:rPr>
+        <w:t>OF</w:t>
+      </w:r>
+      <w:r>
+        <w:rPr>
+          <w:b/>
+          <w:bCs/>
+        </w:rPr>
+        <w:t xml:space="preserve"> </w:t>
+      </w:r>
+      <w:r>
+        <w:rPr>
+          <w:b/>
+          <w:bCs/>
+          <w:color w:val="FF0000"/>
+        </w:rPr>
+        <w:t>ANY COUNTRY</w:t>
+      </w:r>
+      <w:r>
+        <w:rPr>
+          <w:b/>
+          <w:bCs/>
+        </w:rPr>
+        <w:t>(</w:t>
+      </w:r>
+      <w:r>
+        <w:rPr>
+          <w:b/>
+          <w:bCs/>
+          <w:color w:val="808080" w:themeColor="background1" w:themeShade="80"/>
+        </w:rPr>
+        <w:t>S</w:t>
+      </w:r>
+      <w:r>
+        <w:rPr>
+          <w:b/>
+          <w:bCs/>
+        </w:rPr>
+        <w:t>)</w:t>
       </w:r>
       <w:r>
         <w:rPr>
@@ -34961,15 +34664,15 @@
           <w:bCs/>
           <w:color w:val="FF0000"/>
         </w:rPr>
-        <w:t>UN</w:t>
-      </w:r>
-      <w:r>
-        <w:rPr>
-          <w:b/>
-          <w:bCs/>
-          <w:color w:val="FF0000"/>
-        </w:rPr>
-        <w:t>JUST INVOLUNTARY SERVITUDE</w:t>
+        <w:t xml:space="preserve">UNDULY </w:t>
+      </w:r>
+      <w:r>
+        <w:rPr>
+          <w:b/>
+          <w:bCs/>
+          <w:color w:val="FF0000"/>
+        </w:rPr>
+        <w:t>SERVITUDE</w:t>
       </w:r>
       <w:r>
         <w:rPr>
@@ -35006,7 +34709,7 @@
           <w:b/>
           <w:bCs/>
         </w:rPr>
-        <w:t xml:space="preserve">               </w:t>
+        <w:t xml:space="preserve"> </w:t>
       </w:r>
       <w:r>
         <w:rPr>
@@ -35209,194 +34912,23 @@
           <w:bCs/>
           <w:color w:val="FF0000"/>
         </w:rPr>
-        <w:t>JUST INVOLUNTARY SYSTEMATIC SERVITUDE</w:t>
-      </w:r>
-      <w:r>
-        <w:rPr>
-          <w:b/>
-          <w:bCs/>
-        </w:rPr>
-        <w:t xml:space="preserve"> </w:t>
-      </w:r>
-      <w:r>
-        <w:rPr>
-          <w:b/>
-          <w:bCs/>
-          <w:color w:val="0070C0"/>
-        </w:rPr>
-        <w:t>TO</w:t>
-      </w:r>
-      <w:r>
-        <w:rPr>
-          <w:b/>
-          <w:bCs/>
-        </w:rPr>
-        <w:t xml:space="preserve"> </w:t>
-      </w:r>
-      <w:r>
-        <w:rPr>
-          <w:b/>
-          <w:bCs/>
-          <w:color w:val="7030A0"/>
-        </w:rPr>
-        <w:t>CONDUCT</w:t>
-      </w:r>
-      <w:r>
-        <w:rPr>
-          <w:b/>
-          <w:bCs/>
-        </w:rPr>
-        <w:t xml:space="preserve"> </w:t>
-      </w:r>
-      <w:r>
-        <w:rPr>
-          <w:b/>
-          <w:bCs/>
-          <w:color w:val="FF0000"/>
-        </w:rPr>
-        <w:t>ANY DEATH PENALTY</w:t>
-      </w:r>
-      <w:r>
-        <w:rPr>
-          <w:b/>
-          <w:bCs/>
-        </w:rPr>
-        <w:t>(</w:t>
-      </w:r>
-      <w:r>
-        <w:rPr>
-          <w:b/>
-          <w:bCs/>
-          <w:color w:val="808080" w:themeColor="background1" w:themeShade="80"/>
-        </w:rPr>
-        <w:t>S</w:t>
-      </w:r>
-      <w:r>
-        <w:rPr>
-          <w:b/>
-          <w:bCs/>
-        </w:rPr>
-        <w:t>)</w:t>
-      </w:r>
-      <w:r>
-        <w:rPr>
-          <w:b/>
-          <w:bCs/>
-        </w:rPr>
-        <w:t xml:space="preserve"> </w:t>
-      </w:r>
-      <w:r>
-        <w:rPr>
-          <w:b/>
-          <w:bCs/>
-          <w:color w:val="0070C0"/>
-        </w:rPr>
-        <w:t>TOWARDS</w:t>
-      </w:r>
-      <w:r>
-        <w:rPr>
-          <w:b/>
-          <w:bCs/>
-        </w:rPr>
-        <w:t xml:space="preserve"> </w:t>
-      </w:r>
-      <w:r>
-        <w:rPr>
-          <w:b/>
-          <w:bCs/>
-          <w:color w:val="FF0000"/>
-        </w:rPr>
-        <w:t xml:space="preserve">ANY </w:t>
-      </w:r>
-      <w:r>
-        <w:rPr>
-          <w:b/>
-          <w:bCs/>
-          <w:color w:val="FF0000"/>
-        </w:rPr>
-        <w:t xml:space="preserve">INNOCENT </w:t>
-      </w:r>
-      <w:r>
-        <w:rPr>
-          <w:b/>
-          <w:bCs/>
-          <w:color w:val="FF0000"/>
-        </w:rPr>
-        <w:t>CITIZEN</w:t>
-      </w:r>
-      <w:r>
-        <w:rPr>
-          <w:b/>
-          <w:bCs/>
-        </w:rPr>
-        <w:t>(</w:t>
-      </w:r>
-      <w:r>
-        <w:rPr>
-          <w:b/>
-          <w:bCs/>
-          <w:color w:val="808080" w:themeColor="background1" w:themeShade="80"/>
-        </w:rPr>
-        <w:t>S</w:t>
-      </w:r>
-      <w:r>
-        <w:rPr>
-          <w:b/>
-          <w:bCs/>
-        </w:rPr>
-        <w:t>)</w:t>
-      </w:r>
-      <w:r>
-        <w:rPr>
-          <w:b/>
-          <w:bCs/>
-        </w:rPr>
-        <w:t xml:space="preserve"> </w:t>
-      </w:r>
-      <w:r>
-        <w:rPr>
-          <w:b/>
-          <w:bCs/>
-          <w:color w:val="0070C0"/>
-        </w:rPr>
-        <w:t>OF</w:t>
-      </w:r>
-      <w:r>
-        <w:rPr>
-          <w:b/>
-          <w:bCs/>
-        </w:rPr>
-        <w:t xml:space="preserve"> </w:t>
-      </w:r>
-      <w:r>
-        <w:rPr>
-          <w:b/>
-          <w:bCs/>
-          <w:color w:val="FF0000"/>
-        </w:rPr>
-        <w:t>ANY COUNTRY</w:t>
-      </w:r>
-      <w:r>
-        <w:rPr>
-          <w:b/>
-          <w:bCs/>
-        </w:rPr>
-        <w:t>(</w:t>
-      </w:r>
-      <w:r>
-        <w:rPr>
-          <w:b/>
-          <w:bCs/>
-          <w:color w:val="808080" w:themeColor="background1" w:themeShade="80"/>
-        </w:rPr>
-        <w:t>S</w:t>
-      </w:r>
-      <w:r>
-        <w:rPr>
-          <w:b/>
-          <w:bCs/>
-        </w:rPr>
-        <w:t>)</w:t>
+        <w:t>HELPFUL</w:t>
+      </w:r>
+      <w:r>
+        <w:rPr>
+          <w:b/>
+          <w:bCs/>
+          <w:color w:val="FF0000"/>
+        </w:rPr>
+        <w:t xml:space="preserve"> </w:t>
+      </w:r>
+      <w:r>
+        <w:rPr>
+          <w:b/>
+          <w:bCs/>
+          <w:color w:val="FF0000"/>
+        </w:rPr>
+        <w:t>LYING</w:t>
       </w:r>
       <w:r>
         <w:rPr>
@@ -35449,7 +34981,7 @@
           <w:bCs/>
           <w:color w:val="FF0000"/>
         </w:rPr>
-        <w:t>JUST SERVITUDE</w:t>
+        <w:t>JUST INVOLUNTARY SERVITUDE</w:t>
       </w:r>
       <w:r>
         <w:rPr>
@@ -35486,7 +35018,7 @@
           <w:b/>
           <w:bCs/>
         </w:rPr>
-        <w:t xml:space="preserve"> </w:t>
+        <w:t xml:space="preserve">               </w:t>
       </w:r>
       <w:r>
         <w:rPr>
@@ -35554,15 +35086,15 @@
           <w:bCs/>
           <w:color w:val="FF0000"/>
         </w:rPr>
-        <w:t>INNOCENT</w:t>
-      </w:r>
-      <w:r>
-        <w:rPr>
-          <w:b/>
-          <w:bCs/>
-          <w:color w:val="FF0000"/>
-        </w:rPr>
-        <w:t xml:space="preserve"> CITIZEN</w:t>
+        <w:t xml:space="preserve">INNOCENT </w:t>
+      </w:r>
+      <w:r>
+        <w:rPr>
+          <w:b/>
+          <w:bCs/>
+          <w:color w:val="FF0000"/>
+        </w:rPr>
+        <w:t>CITIZEN</w:t>
       </w:r>
       <w:r>
         <w:rPr>
@@ -35689,7 +35221,7 @@
           <w:bCs/>
           <w:color w:val="FF0000"/>
         </w:rPr>
-        <w:t>JUST SYSTEMATIC SERVITUDE</w:t>
+        <w:t>JUST INVOLUNTARY SYSTEMATIC SERVITUDE</w:t>
       </w:r>
       <w:r>
         <w:rPr>
@@ -35726,7 +35258,7 @@
           <w:b/>
           <w:bCs/>
         </w:rPr>
-        <w:t xml:space="preserve">                          </w:t>
+        <w:t xml:space="preserve"> </w:t>
       </w:r>
       <w:r>
         <w:rPr>
@@ -35794,15 +35326,15 @@
           <w:bCs/>
           <w:color w:val="FF0000"/>
         </w:rPr>
-        <w:t>INNOCENT</w:t>
-      </w:r>
-      <w:r>
-        <w:rPr>
-          <w:b/>
-          <w:bCs/>
-          <w:color w:val="FF0000"/>
-        </w:rPr>
-        <w:t xml:space="preserve"> CITIZEN</w:t>
+        <w:t xml:space="preserve">INNOCENT </w:t>
+      </w:r>
+      <w:r>
+        <w:rPr>
+          <w:b/>
+          <w:bCs/>
+          <w:color w:val="FF0000"/>
+        </w:rPr>
+        <w:t>CITIZEN</w:t>
       </w:r>
       <w:r>
         <w:rPr>
@@ -35921,7 +35453,180 @@
           <w:bCs/>
           <w:color w:val="FF0000"/>
         </w:rPr>
-        <w:t>UNLAWFUL DEATH PENALTY</w:t>
+        <w:t>UN</w:t>
+      </w:r>
+      <w:r>
+        <w:rPr>
+          <w:b/>
+          <w:bCs/>
+          <w:color w:val="FF0000"/>
+        </w:rPr>
+        <w:t>JUST SERVITUDE</w:t>
+      </w:r>
+      <w:r>
+        <w:rPr>
+          <w:b/>
+          <w:bCs/>
+        </w:rPr>
+        <w:t xml:space="preserve"> </w:t>
+      </w:r>
+      <w:r>
+        <w:rPr>
+          <w:b/>
+          <w:bCs/>
+          <w:color w:val="0070C0"/>
+        </w:rPr>
+        <w:t>TO</w:t>
+      </w:r>
+      <w:r>
+        <w:rPr>
+          <w:b/>
+          <w:bCs/>
+        </w:rPr>
+        <w:t xml:space="preserve"> </w:t>
+      </w:r>
+      <w:r>
+        <w:rPr>
+          <w:b/>
+          <w:bCs/>
+          <w:color w:val="7030A0"/>
+        </w:rPr>
+        <w:t>CONDUCT</w:t>
+      </w:r>
+      <w:r>
+        <w:rPr>
+          <w:b/>
+          <w:bCs/>
+        </w:rPr>
+        <w:t xml:space="preserve"> </w:t>
+      </w:r>
+      <w:r>
+        <w:rPr>
+          <w:b/>
+          <w:bCs/>
+          <w:color w:val="FF0000"/>
+        </w:rPr>
+        <w:t>ANY DEATH PENALTY</w:t>
+      </w:r>
+      <w:r>
+        <w:rPr>
+          <w:b/>
+          <w:bCs/>
+        </w:rPr>
+        <w:t>(</w:t>
+      </w:r>
+      <w:r>
+        <w:rPr>
+          <w:b/>
+          <w:bCs/>
+          <w:color w:val="808080" w:themeColor="background1" w:themeShade="80"/>
+        </w:rPr>
+        <w:t>S</w:t>
+      </w:r>
+      <w:r>
+        <w:rPr>
+          <w:b/>
+          <w:bCs/>
+        </w:rPr>
+        <w:t>)</w:t>
+      </w:r>
+      <w:r>
+        <w:rPr>
+          <w:b/>
+          <w:bCs/>
+        </w:rPr>
+        <w:t xml:space="preserve"> </w:t>
+      </w:r>
+      <w:r>
+        <w:rPr>
+          <w:b/>
+          <w:bCs/>
+          <w:color w:val="0070C0"/>
+        </w:rPr>
+        <w:t>TOWARDS</w:t>
+      </w:r>
+      <w:r>
+        <w:rPr>
+          <w:b/>
+          <w:bCs/>
+        </w:rPr>
+        <w:t xml:space="preserve"> </w:t>
+      </w:r>
+      <w:r>
+        <w:rPr>
+          <w:b/>
+          <w:bCs/>
+          <w:color w:val="FF0000"/>
+        </w:rPr>
+        <w:t xml:space="preserve">ANY </w:t>
+      </w:r>
+      <w:r>
+        <w:rPr>
+          <w:b/>
+          <w:bCs/>
+          <w:color w:val="FF0000"/>
+        </w:rPr>
+        <w:t>INNOCENT</w:t>
+      </w:r>
+      <w:r>
+        <w:rPr>
+          <w:b/>
+          <w:bCs/>
+          <w:color w:val="FF0000"/>
+        </w:rPr>
+        <w:t xml:space="preserve"> CITIZEN</w:t>
+      </w:r>
+      <w:r>
+        <w:rPr>
+          <w:b/>
+          <w:bCs/>
+        </w:rPr>
+        <w:t>(</w:t>
+      </w:r>
+      <w:r>
+        <w:rPr>
+          <w:b/>
+          <w:bCs/>
+          <w:color w:val="808080" w:themeColor="background1" w:themeShade="80"/>
+        </w:rPr>
+        <w:t>S</w:t>
+      </w:r>
+      <w:r>
+        <w:rPr>
+          <w:b/>
+          <w:bCs/>
+        </w:rPr>
+        <w:t>)</w:t>
+      </w:r>
+      <w:r>
+        <w:rPr>
+          <w:b/>
+          <w:bCs/>
+        </w:rPr>
+        <w:t xml:space="preserve"> </w:t>
+      </w:r>
+      <w:r>
+        <w:rPr>
+          <w:b/>
+          <w:bCs/>
+          <w:color w:val="0070C0"/>
+        </w:rPr>
+        <w:t>OF</w:t>
+      </w:r>
+      <w:r>
+        <w:rPr>
+          <w:b/>
+          <w:bCs/>
+        </w:rPr>
+        <w:t xml:space="preserve"> </w:t>
+      </w:r>
+      <w:r>
+        <w:rPr>
+          <w:b/>
+          <w:bCs/>
+          <w:color w:val="FF0000"/>
+        </w:rPr>
+        <w:t>ANY COUNTRY</w:t>
       </w:r>
       <w:r>
         <w:rPr>
@@ -35988,31 +35693,180 @@
           <w:bCs/>
           <w:color w:val="FF0000"/>
         </w:rPr>
-        <w:t xml:space="preserve">UNLAWFUL </w:t>
-      </w:r>
-      <w:r>
-        <w:rPr>
-          <w:b/>
-          <w:bCs/>
-          <w:color w:val="FF0000"/>
-        </w:rPr>
-        <w:t>PRE</w:t>
-      </w:r>
-      <w:r>
-        <w:rPr>
-          <w:b/>
-          <w:bCs/>
-          <w:color w:val="FF0000"/>
-        </w:rPr>
-        <w:t>-</w:t>
-      </w:r>
-      <w:r>
-        <w:rPr>
-          <w:b/>
-          <w:bCs/>
-          <w:color w:val="FF0000"/>
-        </w:rPr>
-        <w:t>CONVICTION</w:t>
+        <w:t>UN</w:t>
+      </w:r>
+      <w:r>
+        <w:rPr>
+          <w:b/>
+          <w:bCs/>
+          <w:color w:val="FF0000"/>
+        </w:rPr>
+        <w:t>JUST SYSTEMATIC SERVITUDE</w:t>
+      </w:r>
+      <w:r>
+        <w:rPr>
+          <w:b/>
+          <w:bCs/>
+        </w:rPr>
+        <w:t xml:space="preserve"> </w:t>
+      </w:r>
+      <w:r>
+        <w:rPr>
+          <w:b/>
+          <w:bCs/>
+          <w:color w:val="0070C0"/>
+        </w:rPr>
+        <w:t>TO</w:t>
+      </w:r>
+      <w:r>
+        <w:rPr>
+          <w:b/>
+          <w:bCs/>
+        </w:rPr>
+        <w:t xml:space="preserve"> </w:t>
+      </w:r>
+      <w:r>
+        <w:rPr>
+          <w:b/>
+          <w:bCs/>
+          <w:color w:val="7030A0"/>
+        </w:rPr>
+        <w:t>CONDUCT</w:t>
+      </w:r>
+      <w:r>
+        <w:rPr>
+          <w:b/>
+          <w:bCs/>
+        </w:rPr>
+        <w:t xml:space="preserve">                          </w:t>
+      </w:r>
+      <w:r>
+        <w:rPr>
+          <w:b/>
+          <w:bCs/>
+          <w:color w:val="FF0000"/>
+        </w:rPr>
+        <w:t>ANY DEATH PENALTY</w:t>
+      </w:r>
+      <w:r>
+        <w:rPr>
+          <w:b/>
+          <w:bCs/>
+        </w:rPr>
+        <w:t>(</w:t>
+      </w:r>
+      <w:r>
+        <w:rPr>
+          <w:b/>
+          <w:bCs/>
+          <w:color w:val="808080" w:themeColor="background1" w:themeShade="80"/>
+        </w:rPr>
+        <w:t>S</w:t>
+      </w:r>
+      <w:r>
+        <w:rPr>
+          <w:b/>
+          <w:bCs/>
+        </w:rPr>
+        <w:t>)</w:t>
+      </w:r>
+      <w:r>
+        <w:rPr>
+          <w:b/>
+          <w:bCs/>
+        </w:rPr>
+        <w:t xml:space="preserve"> </w:t>
+      </w:r>
+      <w:r>
+        <w:rPr>
+          <w:b/>
+          <w:bCs/>
+          <w:color w:val="0070C0"/>
+        </w:rPr>
+        <w:t>TOWARDS</w:t>
+      </w:r>
+      <w:r>
+        <w:rPr>
+          <w:b/>
+          <w:bCs/>
+        </w:rPr>
+        <w:t xml:space="preserve"> </w:t>
+      </w:r>
+      <w:r>
+        <w:rPr>
+          <w:b/>
+          <w:bCs/>
+          <w:color w:val="FF0000"/>
+        </w:rPr>
+        <w:t xml:space="preserve">ANY </w:t>
+      </w:r>
+      <w:r>
+        <w:rPr>
+          <w:b/>
+          <w:bCs/>
+          <w:color w:val="FF0000"/>
+        </w:rPr>
+        <w:t>INNOCENT</w:t>
+      </w:r>
+      <w:r>
+        <w:rPr>
+          <w:b/>
+          <w:bCs/>
+          <w:color w:val="FF0000"/>
+        </w:rPr>
+        <w:t xml:space="preserve"> CITIZEN</w:t>
+      </w:r>
+      <w:r>
+        <w:rPr>
+          <w:b/>
+          <w:bCs/>
+        </w:rPr>
+        <w:t>(</w:t>
+      </w:r>
+      <w:r>
+        <w:rPr>
+          <w:b/>
+          <w:bCs/>
+          <w:color w:val="808080" w:themeColor="background1" w:themeShade="80"/>
+        </w:rPr>
+        <w:t>S</w:t>
+      </w:r>
+      <w:r>
+        <w:rPr>
+          <w:b/>
+          <w:bCs/>
+        </w:rPr>
+        <w:t>)</w:t>
+      </w:r>
+      <w:r>
+        <w:rPr>
+          <w:b/>
+          <w:bCs/>
+        </w:rPr>
+        <w:t xml:space="preserve"> </w:t>
+      </w:r>
+      <w:r>
+        <w:rPr>
+          <w:b/>
+          <w:bCs/>
+          <w:color w:val="0070C0"/>
+        </w:rPr>
+        <w:t>OF</w:t>
+      </w:r>
+      <w:r>
+        <w:rPr>
+          <w:b/>
+          <w:bCs/>
+        </w:rPr>
+        <w:t xml:space="preserve"> </w:t>
+      </w:r>
+      <w:r>
+        <w:rPr>
+          <w:b/>
+          <w:bCs/>
+          <w:color w:val="FF0000"/>
+        </w:rPr>
+        <w:t>ANY COUNTRY</w:t>
       </w:r>
       <w:r>
         <w:rPr>
@@ -36079,7 +35933,29 @@
           <w:bCs/>
           <w:color w:val="FF0000"/>
         </w:rPr>
-        <w:t>UNPAID CORPORATE SLAVERY</w:t>
+        <w:t>UNLAWFUL DEATH PENALTY</w:t>
+      </w:r>
+      <w:r>
+        <w:rPr>
+          <w:b/>
+          <w:bCs/>
+        </w:rPr>
+        <w:t>(</w:t>
+      </w:r>
+      <w:r>
+        <w:rPr>
+          <w:b/>
+          <w:bCs/>
+          <w:color w:val="808080" w:themeColor="background1" w:themeShade="80"/>
+        </w:rPr>
+        <w:t>S</w:t>
+      </w:r>
+      <w:r>
+        <w:rPr>
+          <w:b/>
+          <w:bCs/>
+        </w:rPr>
+        <w:t>)</w:t>
       </w:r>
       <w:r>
         <w:rPr>
@@ -36124,31 +36000,53 @@
           <w:bCs/>
           <w:color w:val="FF0000"/>
         </w:rPr>
-        <w:t>UN</w:t>
-      </w:r>
-      <w:r>
-        <w:rPr>
-          <w:b/>
-          <w:bCs/>
-          <w:color w:val="FF0000"/>
-        </w:rPr>
-        <w:t>PRODUCTIVE</w:t>
-      </w:r>
-      <w:r>
-        <w:rPr>
-          <w:b/>
-          <w:bCs/>
-          <w:color w:val="FF0000"/>
-        </w:rPr>
-        <w:t xml:space="preserve"> </w:t>
-      </w:r>
-      <w:r>
-        <w:rPr>
-          <w:b/>
-          <w:bCs/>
-          <w:color w:val="FF0000"/>
-        </w:rPr>
-        <w:t>SPEECH</w:t>
+        <w:t xml:space="preserve">UNLAWFUL </w:t>
+      </w:r>
+      <w:r>
+        <w:rPr>
+          <w:b/>
+          <w:bCs/>
+          <w:color w:val="FF0000"/>
+        </w:rPr>
+        <w:t>PRE</w:t>
+      </w:r>
+      <w:r>
+        <w:rPr>
+          <w:b/>
+          <w:bCs/>
+          <w:color w:val="FF0000"/>
+        </w:rPr>
+        <w:t>-</w:t>
+      </w:r>
+      <w:r>
+        <w:rPr>
+          <w:b/>
+          <w:bCs/>
+          <w:color w:val="FF0000"/>
+        </w:rPr>
+        <w:t>CONVICTION</w:t>
+      </w:r>
+      <w:r>
+        <w:rPr>
+          <w:b/>
+          <w:bCs/>
+        </w:rPr>
+        <w:t>(</w:t>
+      </w:r>
+      <w:r>
+        <w:rPr>
+          <w:b/>
+          <w:bCs/>
+          <w:color w:val="808080" w:themeColor="background1" w:themeShade="80"/>
+        </w:rPr>
+        <w:t>S</w:t>
+      </w:r>
+      <w:r>
+        <w:rPr>
+          <w:b/>
+          <w:bCs/>
+        </w:rPr>
+        <w:t>)</w:t>
       </w:r>
       <w:r>
         <w:rPr>
@@ -36193,224 +36091,7 @@
           <w:bCs/>
           <w:color w:val="FF0000"/>
         </w:rPr>
-        <w:t>UNTIMELY DEATH</w:t>
-      </w:r>
-      <w:r>
-        <w:rPr>
-          <w:b/>
-          <w:bCs/>
-        </w:rPr>
-        <w:t>(</w:t>
-      </w:r>
-      <w:r>
-        <w:rPr>
-          <w:b/>
-          <w:bCs/>
-          <w:color w:val="808080" w:themeColor="background1" w:themeShade="80"/>
-        </w:rPr>
-        <w:t>S</w:t>
-      </w:r>
-      <w:r>
-        <w:rPr>
-          <w:b/>
-          <w:bCs/>
-        </w:rPr>
-        <w:t>)</w:t>
-      </w:r>
-      <w:r>
-        <w:rPr>
-          <w:b/>
-          <w:bCs/>
-        </w:rPr>
-        <w:t xml:space="preserve"> </w:t>
-      </w:r>
-      <w:r>
-        <w:rPr>
-          <w:b/>
-          <w:bCs/>
-          <w:color w:val="7030A0"/>
-        </w:rPr>
-        <w:t>CAUSED</w:t>
-      </w:r>
-      <w:r>
-        <w:rPr>
-          <w:b/>
-          <w:bCs/>
-        </w:rPr>
-        <w:t xml:space="preserve"> </w:t>
-      </w:r>
-      <w:r>
-        <w:rPr>
-          <w:b/>
-          <w:bCs/>
-          <w:color w:val="0070C0"/>
-        </w:rPr>
-        <w:t>BY</w:t>
-      </w:r>
-      <w:r>
-        <w:rPr>
-          <w:b/>
-          <w:bCs/>
-        </w:rPr>
-        <w:t xml:space="preserve"> </w:t>
-      </w:r>
-      <w:r>
-        <w:rPr>
-          <w:b/>
-          <w:bCs/>
-          <w:color w:val="FF0000"/>
-        </w:rPr>
-        <w:t>ANY SPACE WEAPON</w:t>
-      </w:r>
-      <w:r>
-        <w:rPr>
-          <w:b/>
-          <w:bCs/>
-        </w:rPr>
-        <w:t>(</w:t>
-      </w:r>
-      <w:r>
-        <w:rPr>
-          <w:b/>
-          <w:bCs/>
-          <w:color w:val="808080" w:themeColor="background1" w:themeShade="80"/>
-        </w:rPr>
-        <w:t>S</w:t>
-      </w:r>
-      <w:r>
-        <w:rPr>
-          <w:b/>
-          <w:bCs/>
-        </w:rPr>
-        <w:t>)</w:t>
-      </w:r>
-      <w:r>
-        <w:rPr>
-          <w:b/>
-          <w:bCs/>
-        </w:rPr>
-        <w:t xml:space="preserve"> </w:t>
-      </w:r>
-      <w:r>
-        <w:rPr>
-          <w:b/>
-          <w:bCs/>
-          <w:color w:val="7030A0"/>
-        </w:rPr>
-        <w:t>OPERATED</w:t>
-      </w:r>
-      <w:r>
-        <w:rPr>
-          <w:b/>
-          <w:bCs/>
-        </w:rPr>
-        <w:t xml:space="preserve"> </w:t>
-      </w:r>
-      <w:r>
-        <w:rPr>
-          <w:b/>
-          <w:bCs/>
-          <w:color w:val="00B0F0"/>
-        </w:rPr>
-        <w:t>OR</w:t>
-      </w:r>
-      <w:r>
-        <w:rPr>
-          <w:b/>
-          <w:bCs/>
-        </w:rPr>
-        <w:t xml:space="preserve"> </w:t>
-      </w:r>
-      <w:r>
-        <w:rPr>
-          <w:b/>
-          <w:bCs/>
-          <w:color w:val="7030A0"/>
-        </w:rPr>
-        <w:t>CONDUCTED</w:t>
-      </w:r>
-      <w:r>
-        <w:rPr>
-          <w:b/>
-          <w:bCs/>
-        </w:rPr>
-        <w:t xml:space="preserve"> </w:t>
-      </w:r>
-      <w:r>
-        <w:rPr>
-          <w:b/>
-          <w:bCs/>
-          <w:color w:val="0070C0"/>
-        </w:rPr>
-        <w:t>BY</w:t>
-      </w:r>
-      <w:r>
-        <w:rPr>
-          <w:b/>
-          <w:bCs/>
-        </w:rPr>
-        <w:t xml:space="preserve"> </w:t>
-      </w:r>
-      <w:r>
-        <w:rPr>
-          <w:b/>
-          <w:bCs/>
-          <w:color w:val="FF0000"/>
-        </w:rPr>
-        <w:t>ANY FEDERAL EMPLOYEE</w:t>
-      </w:r>
-      <w:r>
-        <w:rPr>
-          <w:b/>
-          <w:bCs/>
-        </w:rPr>
-        <w:t>(</w:t>
-      </w:r>
-      <w:r>
-        <w:rPr>
-          <w:b/>
-          <w:bCs/>
-          <w:color w:val="808080" w:themeColor="background1" w:themeShade="80"/>
-        </w:rPr>
-        <w:t>S</w:t>
-      </w:r>
-      <w:r>
-        <w:rPr>
-          <w:b/>
-          <w:bCs/>
-        </w:rPr>
-        <w:t>)</w:t>
-      </w:r>
-      <w:r>
-        <w:rPr>
-          <w:b/>
-          <w:bCs/>
-          <w:color w:val="00B0F0"/>
-        </w:rPr>
-        <w:t xml:space="preserve"> </w:t>
-      </w:r>
-      <w:r>
-        <w:rPr>
-          <w:b/>
-          <w:bCs/>
-          <w:color w:val="00B0F0"/>
-        </w:rPr>
-        <w:t>OR</w:t>
-      </w:r>
-      <w:r>
-        <w:rPr>
-          <w:b/>
-          <w:bCs/>
-        </w:rPr>
-        <w:t xml:space="preserve"> </w:t>
-      </w:r>
-      <w:r>
-        <w:rPr>
-          <w:b/>
-          <w:bCs/>
-          <w:color w:val="FF0000"/>
-        </w:rPr>
-        <w:t>ANYTHING ELSE, LITERALLY</w:t>
+        <w:t>UNPAID CORPORATE SLAVERY</w:t>
       </w:r>
       <w:r>
         <w:rPr>
@@ -36455,29 +36136,31 @@
           <w:bCs/>
           <w:color w:val="FF0000"/>
         </w:rPr>
-        <w:t>UNTIMELY DEATH</w:t>
-      </w:r>
-      <w:r>
-        <w:rPr>
-          <w:b/>
-          <w:bCs/>
-        </w:rPr>
-        <w:t>(</w:t>
-      </w:r>
-      <w:r>
-        <w:rPr>
-          <w:b/>
-          <w:bCs/>
-          <w:color w:val="808080" w:themeColor="background1" w:themeShade="80"/>
-        </w:rPr>
-        <w:t>S</w:t>
-      </w:r>
-      <w:r>
-        <w:rPr>
-          <w:b/>
-          <w:bCs/>
-        </w:rPr>
-        <w:t>)</w:t>
+        <w:t>UN</w:t>
+      </w:r>
+      <w:r>
+        <w:rPr>
+          <w:b/>
+          <w:bCs/>
+          <w:color w:val="FF0000"/>
+        </w:rPr>
+        <w:t>PRODUCTIVE</w:t>
+      </w:r>
+      <w:r>
+        <w:rPr>
+          <w:b/>
+          <w:bCs/>
+          <w:color w:val="FF0000"/>
+        </w:rPr>
+        <w:t xml:space="preserve"> </w:t>
+      </w:r>
+      <w:r>
+        <w:rPr>
+          <w:b/>
+          <w:bCs/>
+          <w:color w:val="FF0000"/>
+        </w:rPr>
+        <w:t>SPEECH</w:t>
       </w:r>
       <w:r>
         <w:rPr>
@@ -36522,6 +36205,336 @@
           <w:bCs/>
           <w:color w:val="FF0000"/>
         </w:rPr>
+        <w:t>UNTIMELY DEATH</w:t>
+      </w:r>
+      <w:r>
+        <w:rPr>
+          <w:b/>
+          <w:bCs/>
+        </w:rPr>
+        <w:t>(</w:t>
+      </w:r>
+      <w:r>
+        <w:rPr>
+          <w:b/>
+          <w:bCs/>
+          <w:color w:val="808080" w:themeColor="background1" w:themeShade="80"/>
+        </w:rPr>
+        <w:t>S</w:t>
+      </w:r>
+      <w:r>
+        <w:rPr>
+          <w:b/>
+          <w:bCs/>
+        </w:rPr>
+        <w:t>)</w:t>
+      </w:r>
+      <w:r>
+        <w:rPr>
+          <w:b/>
+          <w:bCs/>
+        </w:rPr>
+        <w:t xml:space="preserve"> </w:t>
+      </w:r>
+      <w:r>
+        <w:rPr>
+          <w:b/>
+          <w:bCs/>
+          <w:color w:val="7030A0"/>
+        </w:rPr>
+        <w:t>CAUSED</w:t>
+      </w:r>
+      <w:r>
+        <w:rPr>
+          <w:b/>
+          <w:bCs/>
+        </w:rPr>
+        <w:t xml:space="preserve"> </w:t>
+      </w:r>
+      <w:r>
+        <w:rPr>
+          <w:b/>
+          <w:bCs/>
+          <w:color w:val="0070C0"/>
+        </w:rPr>
+        <w:t>BY</w:t>
+      </w:r>
+      <w:r>
+        <w:rPr>
+          <w:b/>
+          <w:bCs/>
+        </w:rPr>
+        <w:t xml:space="preserve"> </w:t>
+      </w:r>
+      <w:r>
+        <w:rPr>
+          <w:b/>
+          <w:bCs/>
+          <w:color w:val="FF0000"/>
+        </w:rPr>
+        <w:t>ANY SPACE WEAPON</w:t>
+      </w:r>
+      <w:r>
+        <w:rPr>
+          <w:b/>
+          <w:bCs/>
+        </w:rPr>
+        <w:t>(</w:t>
+      </w:r>
+      <w:r>
+        <w:rPr>
+          <w:b/>
+          <w:bCs/>
+          <w:color w:val="808080" w:themeColor="background1" w:themeShade="80"/>
+        </w:rPr>
+        <w:t>S</w:t>
+      </w:r>
+      <w:r>
+        <w:rPr>
+          <w:b/>
+          <w:bCs/>
+        </w:rPr>
+        <w:t>)</w:t>
+      </w:r>
+      <w:r>
+        <w:rPr>
+          <w:b/>
+          <w:bCs/>
+        </w:rPr>
+        <w:t xml:space="preserve"> </w:t>
+      </w:r>
+      <w:r>
+        <w:rPr>
+          <w:b/>
+          <w:bCs/>
+          <w:color w:val="7030A0"/>
+        </w:rPr>
+        <w:t>OPERATED</w:t>
+      </w:r>
+      <w:r>
+        <w:rPr>
+          <w:b/>
+          <w:bCs/>
+        </w:rPr>
+        <w:t xml:space="preserve"> </w:t>
+      </w:r>
+      <w:r>
+        <w:rPr>
+          <w:b/>
+          <w:bCs/>
+          <w:color w:val="00B0F0"/>
+        </w:rPr>
+        <w:t>OR</w:t>
+      </w:r>
+      <w:r>
+        <w:rPr>
+          <w:b/>
+          <w:bCs/>
+        </w:rPr>
+        <w:t xml:space="preserve"> </w:t>
+      </w:r>
+      <w:r>
+        <w:rPr>
+          <w:b/>
+          <w:bCs/>
+          <w:color w:val="7030A0"/>
+        </w:rPr>
+        <w:t>CONDUCTED</w:t>
+      </w:r>
+      <w:r>
+        <w:rPr>
+          <w:b/>
+          <w:bCs/>
+        </w:rPr>
+        <w:t xml:space="preserve"> </w:t>
+      </w:r>
+      <w:r>
+        <w:rPr>
+          <w:b/>
+          <w:bCs/>
+          <w:color w:val="0070C0"/>
+        </w:rPr>
+        <w:t>BY</w:t>
+      </w:r>
+      <w:r>
+        <w:rPr>
+          <w:b/>
+          <w:bCs/>
+        </w:rPr>
+        <w:t xml:space="preserve"> </w:t>
+      </w:r>
+      <w:r>
+        <w:rPr>
+          <w:b/>
+          <w:bCs/>
+          <w:color w:val="FF0000"/>
+        </w:rPr>
+        <w:t>ANY FEDERAL EMPLOYEE</w:t>
+      </w:r>
+      <w:r>
+        <w:rPr>
+          <w:b/>
+          <w:bCs/>
+        </w:rPr>
+        <w:t>(</w:t>
+      </w:r>
+      <w:r>
+        <w:rPr>
+          <w:b/>
+          <w:bCs/>
+          <w:color w:val="808080" w:themeColor="background1" w:themeShade="80"/>
+        </w:rPr>
+        <w:t>S</w:t>
+      </w:r>
+      <w:r>
+        <w:rPr>
+          <w:b/>
+          <w:bCs/>
+        </w:rPr>
+        <w:t>)</w:t>
+      </w:r>
+      <w:r>
+        <w:rPr>
+          <w:b/>
+          <w:bCs/>
+          <w:color w:val="00B0F0"/>
+        </w:rPr>
+        <w:t xml:space="preserve"> </w:t>
+      </w:r>
+      <w:r>
+        <w:rPr>
+          <w:b/>
+          <w:bCs/>
+          <w:color w:val="00B0F0"/>
+        </w:rPr>
+        <w:t>OR</w:t>
+      </w:r>
+      <w:r>
+        <w:rPr>
+          <w:b/>
+          <w:bCs/>
+        </w:rPr>
+        <w:t xml:space="preserve"> </w:t>
+      </w:r>
+      <w:r>
+        <w:rPr>
+          <w:b/>
+          <w:bCs/>
+          <w:color w:val="FF0000"/>
+        </w:rPr>
+        <w:t>ANYTHING ELSE, LITERALLY</w:t>
+      </w:r>
+      <w:r>
+        <w:rPr>
+          <w:b/>
+          <w:bCs/>
+        </w:rPr>
+        <w:t>;</w:t>
+      </w:r>
+    </w:p>
+    <w:p>
+      <w:pPr>
+        <w:ind w:left="720"/>
+        <w:jc w:val="both"/>
+        <w:rPr>
+          <w:b/>
+          <w:bCs/>
+        </w:rPr>
+      </w:pPr>
+      <w:r>
+        <w:rPr>
+          <w:u w:val="single"/>
+        </w:rPr>
+        <w:t>PREVENTION SECURITY SYSTEM</w:t>
+      </w:r>
+      <w:r>
+        <w:t>:</w:t>
+      </w:r>
+      <w:r>
+        <w:t xml:space="preserve"> </w:t>
+      </w:r>
+      <w:r>
+        <w:rPr>
+          <w:b/>
+          <w:bCs/>
+          <w:color w:val="FF0000"/>
+        </w:rPr>
+        <w:t xml:space="preserve">ANY </w:t>
+      </w:r>
+      <w:r>
+        <w:rPr>
+          <w:b/>
+          <w:bCs/>
+          <w:color w:val="FF0000"/>
+        </w:rPr>
+        <w:t>UNTIMELY DEATH</w:t>
+      </w:r>
+      <w:r>
+        <w:rPr>
+          <w:b/>
+          <w:bCs/>
+        </w:rPr>
+        <w:t>(</w:t>
+      </w:r>
+      <w:r>
+        <w:rPr>
+          <w:b/>
+          <w:bCs/>
+          <w:color w:val="808080" w:themeColor="background1" w:themeShade="80"/>
+        </w:rPr>
+        <w:t>S</w:t>
+      </w:r>
+      <w:r>
+        <w:rPr>
+          <w:b/>
+          <w:bCs/>
+        </w:rPr>
+        <w:t>)</w:t>
+      </w:r>
+      <w:r>
+        <w:rPr>
+          <w:b/>
+          <w:bCs/>
+        </w:rPr>
+        <w:t>;</w:t>
+      </w:r>
+    </w:p>
+    <w:p>
+      <w:pPr>
+        <w:ind w:left="720"/>
+        <w:jc w:val="both"/>
+        <w:rPr>
+          <w:b/>
+          <w:bCs/>
+        </w:rPr>
+      </w:pPr>
+      <w:r>
+        <w:rPr>
+          <w:u w:val="single"/>
+        </w:rPr>
+        <w:lastRenderedPageBreak/>
+        <w:t>PREVENTION SECURITY SYSTEM</w:t>
+      </w:r>
+      <w:r>
+        <w:t>:</w:t>
+      </w:r>
+      <w:r>
+        <w:t xml:space="preserve"> </w:t>
+      </w:r>
+      <w:r>
+        <w:rPr>
+          <w:b/>
+          <w:bCs/>
+          <w:color w:val="FF0000"/>
+        </w:rPr>
+        <w:t xml:space="preserve">ANY </w:t>
+      </w:r>
+      <w:r>
+        <w:rPr>
+          <w:b/>
+          <w:bCs/>
+          <w:color w:val="FF0000"/>
+        </w:rPr>
         <w:t>USE</w:t>
       </w:r>
       <w:r>
@@ -36798,7 +36811,6 @@
           <w:bCs/>
           <w:color w:val="FF0000"/>
         </w:rPr>
-        <w:lastRenderedPageBreak/>
         <w:t>ANY EXCUSE</w:t>
       </w:r>
       <w:r>

</xml_diff>

<commit_message>
Update 11/18/2023 7:44PM EST
Update as of 7:44PM EST on 11/18/2023.
</commit_message>
<xml_diff>
--- a/20231118 - Global United Defense, Inc. - Crime Prevention Security Systems - v1.0.2.2.docx
+++ b/20231118 - Global United Defense, Inc. - Crime Prevention Security Systems - v1.0.2.2.docx
@@ -203,7 +203,7 @@
           <w:sz w:val="28"/>
           <w:szCs w:val="28"/>
         </w:rPr>
-        <w:t>11/18/2023 7:10:30 PM</w:t>
+        <w:t>11/18/2023 7:43:03 PM</w:t>
       </w:r>
     </w:p>
     <w:p>
@@ -8432,7 +8432,7 @@
           <w:bCs/>
           <w:color w:val="FF0000"/>
         </w:rPr>
-        <w:t>DAMAGING INTELLIGENCE DISSEMINATION</w:t>
+        <w:t>DAMAGE MASKING TECHNOLOGY</w:t>
       </w:r>
       <w:r>
         <w:rPr>
@@ -8477,7 +8477,7 @@
           <w:bCs/>
           <w:color w:val="FF0000"/>
         </w:rPr>
-        <w:t>DAMAGING INTELLIGENCE FABRICATION</w:t>
+        <w:t>DAMAGING INTELLIGENCE DISSEMINATION</w:t>
       </w:r>
       <w:r>
         <w:rPr>
@@ -8522,15 +8522,7 @@
           <w:bCs/>
           <w:color w:val="FF0000"/>
         </w:rPr>
-        <w:t xml:space="preserve">DATA </w:t>
-      </w:r>
-      <w:r>
-        <w:rPr>
-          <w:b/>
-          <w:bCs/>
-          <w:color w:val="FF0000"/>
-        </w:rPr>
-        <w:t>BLEEDING</w:t>
+        <w:t>DAMAGING INTELLIGENCE FABRICATION</w:t>
       </w:r>
       <w:r>
         <w:rPr>
@@ -8575,7 +8567,15 @@
           <w:bCs/>
           <w:color w:val="FF0000"/>
         </w:rPr>
-        <w:t>DATA EXPLOITATION</w:t>
+        <w:t xml:space="preserve">DATA </w:t>
+      </w:r>
+      <w:r>
+        <w:rPr>
+          <w:b/>
+          <w:bCs/>
+          <w:color w:val="FF0000"/>
+        </w:rPr>
+        <w:t>BLEEDING</w:t>
       </w:r>
       <w:r>
         <w:rPr>
@@ -8620,15 +8620,7 @@
           <w:bCs/>
           <w:color w:val="FF0000"/>
         </w:rPr>
-        <w:t xml:space="preserve">DATA </w:t>
-      </w:r>
-      <w:r>
-        <w:rPr>
-          <w:b/>
-          <w:bCs/>
-          <w:color w:val="FF0000"/>
-        </w:rPr>
-        <w:t>EXPOSURE</w:t>
+        <w:t>DATA EXPLOITATION</w:t>
       </w:r>
       <w:r>
         <w:rPr>
@@ -8673,15 +8665,15 @@
           <w:bCs/>
           <w:color w:val="FF0000"/>
         </w:rPr>
-        <w:t>D</w:t>
-      </w:r>
-      <w:r>
-        <w:rPr>
-          <w:b/>
-          <w:bCs/>
-          <w:color w:val="FF0000"/>
-        </w:rPr>
-        <w:t>ECAPITATION</w:t>
+        <w:t xml:space="preserve">DATA </w:t>
+      </w:r>
+      <w:r>
+        <w:rPr>
+          <w:b/>
+          <w:bCs/>
+          <w:color w:val="FF0000"/>
+        </w:rPr>
+        <w:t>EXPOSURE</w:t>
       </w:r>
       <w:r>
         <w:rPr>
@@ -8734,7 +8726,7 @@
           <w:bCs/>
           <w:color w:val="FF0000"/>
         </w:rPr>
-        <w:t>ECEPTION</w:t>
+        <w:t>ECAPITATION</w:t>
       </w:r>
       <w:r>
         <w:rPr>
@@ -8787,30 +8779,7 @@
           <w:bCs/>
           <w:color w:val="FF0000"/>
         </w:rPr>
-        <w:t xml:space="preserve">EFAMATION OF CHARACTER </w:t>
-      </w:r>
-      <w:r>
-        <w:rPr>
-          <w:b/>
-          <w:bCs/>
-          <w:color w:val="0070C0"/>
-        </w:rPr>
-        <w:t>THROUGH</w:t>
-      </w:r>
-      <w:r>
-        <w:rPr>
-          <w:b/>
-          <w:bCs/>
-        </w:rPr>
-        <w:t xml:space="preserve">                                          </w:t>
-      </w:r>
-      <w:r>
-        <w:rPr>
-          <w:b/>
-          <w:bCs/>
-          <w:color w:val="FF0000"/>
-        </w:rPr>
-        <w:t>ANY FALSE CHARACTERIZATION</w:t>
+        <w:t>ECEPTION</w:t>
       </w:r>
       <w:r>
         <w:rPr>
@@ -8863,7 +8832,30 @@
           <w:bCs/>
           <w:color w:val="FF0000"/>
         </w:rPr>
-        <w:t>EFAMATION OF CHARACTER</w:t>
+        <w:t xml:space="preserve">EFAMATION OF CHARACTER </w:t>
+      </w:r>
+      <w:r>
+        <w:rPr>
+          <w:b/>
+          <w:bCs/>
+          <w:color w:val="0070C0"/>
+        </w:rPr>
+        <w:t>THROUGH</w:t>
+      </w:r>
+      <w:r>
+        <w:rPr>
+          <w:b/>
+          <w:bCs/>
+        </w:rPr>
+        <w:t xml:space="preserve">                                          </w:t>
+      </w:r>
+      <w:r>
+        <w:rPr>
+          <w:b/>
+          <w:bCs/>
+          <w:color w:val="FF0000"/>
+        </w:rPr>
+        <w:t>ANY FALSE CHARACTERIZATION</w:t>
       </w:r>
       <w:r>
         <w:rPr>
@@ -8916,7 +8908,7 @@
           <w:bCs/>
           <w:color w:val="FF0000"/>
         </w:rPr>
-        <w:t>EFAMATORY INVESTIGATION</w:t>
+        <w:t>EFAMATION OF CHARACTER</w:t>
       </w:r>
       <w:r>
         <w:rPr>
@@ -8969,7 +8961,7 @@
           <w:bCs/>
           <w:color w:val="FF0000"/>
         </w:rPr>
-        <w:t>EHUMANIZATION</w:t>
+        <w:t>EFAMATORY INVESTIGATION</w:t>
       </w:r>
       <w:r>
         <w:rPr>
@@ -9022,127 +9014,7 @@
           <w:bCs/>
           <w:color w:val="FF0000"/>
         </w:rPr>
-        <w:t>IFFERENT AUDIO</w:t>
-      </w:r>
-      <w:r>
-        <w:rPr>
-          <w:b/>
-          <w:bCs/>
-        </w:rPr>
-        <w:t xml:space="preserve"> </w:t>
-      </w:r>
-      <w:r>
-        <w:rPr>
-          <w:b/>
-          <w:bCs/>
-          <w:color w:val="7030A0"/>
-        </w:rPr>
-        <w:t>REPORTED</w:t>
-      </w:r>
-      <w:r>
-        <w:rPr>
-          <w:b/>
-          <w:bCs/>
-        </w:rPr>
-        <w:t xml:space="preserve"> </w:t>
-      </w:r>
-      <w:r>
-        <w:rPr>
-          <w:b/>
-          <w:bCs/>
-          <w:color w:val="0070C0"/>
-        </w:rPr>
-        <w:t>TO</w:t>
-      </w:r>
-      <w:r>
-        <w:rPr>
-          <w:b/>
-          <w:bCs/>
-        </w:rPr>
-        <w:t xml:space="preserve"> </w:t>
-      </w:r>
-      <w:r>
-        <w:rPr>
-          <w:b/>
-          <w:bCs/>
-          <w:color w:val="FF0000"/>
-        </w:rPr>
-        <w:t>ANY DIFFERENT PARTIES</w:t>
-      </w:r>
-      <w:r>
-        <w:rPr>
-          <w:b/>
-          <w:bCs/>
-        </w:rPr>
-        <w:t xml:space="preserve">, </w:t>
-      </w:r>
-      <w:r>
-        <w:rPr>
-          <w:b/>
-          <w:bCs/>
-          <w:color w:val="0070C0"/>
-        </w:rPr>
-        <w:t>TO</w:t>
-      </w:r>
-      <w:r>
-        <w:rPr>
-          <w:b/>
-          <w:bCs/>
-        </w:rPr>
-        <w:t xml:space="preserve"> </w:t>
-      </w:r>
-      <w:r>
-        <w:rPr>
-          <w:b/>
-          <w:bCs/>
-          <w:color w:val="7030A0"/>
-        </w:rPr>
-        <w:t>COMMIT</w:t>
-      </w:r>
-      <w:r>
-        <w:rPr>
-          <w:b/>
-          <w:bCs/>
-        </w:rPr>
-        <w:t xml:space="preserve"> </w:t>
-      </w:r>
-      <w:r>
-        <w:rPr>
-          <w:b/>
-          <w:bCs/>
-          <w:color w:val="FF0000"/>
-        </w:rPr>
-        <w:t>DEFAMATION</w:t>
-      </w:r>
-      <w:r>
-        <w:rPr>
-          <w:b/>
-          <w:bCs/>
-        </w:rPr>
-        <w:t xml:space="preserve"> </w:t>
-      </w:r>
-      <w:r>
-        <w:rPr>
-          <w:b/>
-          <w:bCs/>
-          <w:color w:val="0070C0"/>
-        </w:rPr>
-        <w:t>OF</w:t>
-      </w:r>
-      <w:r>
-        <w:rPr>
-          <w:b/>
-          <w:bCs/>
-        </w:rPr>
-        <w:t xml:space="preserve"> </w:t>
-      </w:r>
-      <w:r>
-        <w:rPr>
-          <w:b/>
-          <w:bCs/>
-          <w:color w:val="FF0000"/>
-        </w:rPr>
-        <w:t>CHARACTER</w:t>
+        <w:t>EHUMANIZATION</w:t>
       </w:r>
       <w:r>
         <w:rPr>
@@ -9187,52 +9059,30 @@
           <w:bCs/>
           <w:color w:val="FF0000"/>
         </w:rPr>
-        <w:t>DIRECT OFFER</w:t>
-      </w:r>
-      <w:r>
-        <w:rPr>
-          <w:b/>
-          <w:bCs/>
-        </w:rPr>
-        <w:t xml:space="preserve"> </w:t>
-      </w:r>
-      <w:r>
-        <w:rPr>
-          <w:b/>
-          <w:bCs/>
-          <w:color w:val="00B0F0"/>
-        </w:rPr>
-        <w:t>AND</w:t>
-      </w:r>
-      <w:r>
-        <w:rPr>
-          <w:b/>
-          <w:bCs/>
-        </w:rPr>
-        <w:t>/</w:t>
-      </w:r>
-      <w:r>
-        <w:rPr>
-          <w:b/>
-          <w:bCs/>
-          <w:color w:val="00B0F0"/>
-        </w:rPr>
-        <w:t>OR</w:t>
-      </w:r>
-      <w:r>
-        <w:rPr>
-          <w:b/>
-          <w:bCs/>
-        </w:rPr>
-        <w:t xml:space="preserve"> </w:t>
-      </w:r>
-      <w:r>
-        <w:rPr>
-          <w:b/>
-          <w:bCs/>
-          <w:color w:val="FF0000"/>
-        </w:rPr>
-        <w:t>ANY HIRING</w:t>
+        <w:t>D</w:t>
+      </w:r>
+      <w:r>
+        <w:rPr>
+          <w:b/>
+          <w:bCs/>
+          <w:color w:val="FF0000"/>
+        </w:rPr>
+        <w:t>IFFERENT AUDIO</w:t>
+      </w:r>
+      <w:r>
+        <w:rPr>
+          <w:b/>
+          <w:bCs/>
+        </w:rPr>
+        <w:t xml:space="preserve"> </w:t>
+      </w:r>
+      <w:r>
+        <w:rPr>
+          <w:b/>
+          <w:bCs/>
+          <w:color w:val="7030A0"/>
+        </w:rPr>
+        <w:t>REPORTED</w:t>
       </w:r>
       <w:r>
         <w:rPr>
@@ -9247,6 +9097,81 @@
           <w:bCs/>
           <w:color w:val="0070C0"/>
         </w:rPr>
+        <w:t>TO</w:t>
+      </w:r>
+      <w:r>
+        <w:rPr>
+          <w:b/>
+          <w:bCs/>
+        </w:rPr>
+        <w:t xml:space="preserve"> </w:t>
+      </w:r>
+      <w:r>
+        <w:rPr>
+          <w:b/>
+          <w:bCs/>
+          <w:color w:val="FF0000"/>
+        </w:rPr>
+        <w:t>ANY DIFFERENT PARTIES</w:t>
+      </w:r>
+      <w:r>
+        <w:rPr>
+          <w:b/>
+          <w:bCs/>
+        </w:rPr>
+        <w:t xml:space="preserve">, </w:t>
+      </w:r>
+      <w:r>
+        <w:rPr>
+          <w:b/>
+          <w:bCs/>
+          <w:color w:val="0070C0"/>
+        </w:rPr>
+        <w:t>TO</w:t>
+      </w:r>
+      <w:r>
+        <w:rPr>
+          <w:b/>
+          <w:bCs/>
+        </w:rPr>
+        <w:t xml:space="preserve"> </w:t>
+      </w:r>
+      <w:r>
+        <w:rPr>
+          <w:b/>
+          <w:bCs/>
+          <w:color w:val="7030A0"/>
+        </w:rPr>
+        <w:t>COMMIT</w:t>
+      </w:r>
+      <w:r>
+        <w:rPr>
+          <w:b/>
+          <w:bCs/>
+        </w:rPr>
+        <w:t xml:space="preserve"> </w:t>
+      </w:r>
+      <w:r>
+        <w:rPr>
+          <w:b/>
+          <w:bCs/>
+          <w:color w:val="FF0000"/>
+        </w:rPr>
+        <w:t>DEFAMATION</w:t>
+      </w:r>
+      <w:r>
+        <w:rPr>
+          <w:b/>
+          <w:bCs/>
+        </w:rPr>
+        <w:t xml:space="preserve"> </w:t>
+      </w:r>
+      <w:r>
+        <w:rPr>
+          <w:b/>
+          <w:bCs/>
+          <w:color w:val="0070C0"/>
+        </w:rPr>
         <w:t>OF</w:t>
       </w:r>
       <w:r>
@@ -9260,63 +9185,9 @@
         <w:rPr>
           <w:b/>
           <w:bCs/>
-        </w:rPr>
-        <w:t xml:space="preserve">                                                                                    </w:t>
-      </w:r>
-      <w:r>
-        <w:rPr>
-          <w:b/>
-          <w:bCs/>
-          <w:color w:val="FF0000"/>
-        </w:rPr>
-        <w:t>ANY LESSER QUALIFIED CANDIDATE</w:t>
-      </w:r>
-      <w:r>
-        <w:rPr>
-          <w:b/>
-          <w:bCs/>
-          <w:color w:val="0070C0"/>
-        </w:rPr>
-        <w:t xml:space="preserve"> </w:t>
-      </w:r>
-      <w:r>
-        <w:rPr>
-          <w:b/>
-          <w:bCs/>
-          <w:color w:val="0070C0"/>
-        </w:rPr>
-        <w:t>FOR</w:t>
-      </w:r>
-      <w:r>
-        <w:rPr>
-          <w:b/>
-          <w:bCs/>
-        </w:rPr>
-        <w:t xml:space="preserve"> </w:t>
-      </w:r>
-      <w:r>
-        <w:rPr>
-          <w:b/>
-          <w:bCs/>
-          <w:color w:val="FF0000"/>
-        </w:rPr>
-        <w:t xml:space="preserve">ANY HIGHLY SPECIALIZED </w:t>
-      </w:r>
-      <w:r>
-        <w:rPr>
-          <w:b/>
-          <w:bCs/>
-          <w:color w:val="FF0000"/>
-        </w:rPr>
-        <w:t>J</w:t>
-      </w:r>
-      <w:r>
-        <w:rPr>
-          <w:b/>
-          <w:bCs/>
-          <w:color w:val="FF0000"/>
-        </w:rPr>
-        <w:t>OB</w:t>
+          <w:color w:val="FF0000"/>
+        </w:rPr>
+        <w:t>CHARACTER</w:t>
       </w:r>
       <w:r>
         <w:rPr>
@@ -9361,15 +9232,136 @@
           <w:bCs/>
           <w:color w:val="FF0000"/>
         </w:rPr>
-        <w:t>D</w:t>
-      </w:r>
-      <w:r>
-        <w:rPr>
-          <w:b/>
-          <w:bCs/>
-          <w:color w:val="FF0000"/>
-        </w:rPr>
-        <w:t>ISCRIMINATION</w:t>
+        <w:t>DIRECT OFFER</w:t>
+      </w:r>
+      <w:r>
+        <w:rPr>
+          <w:b/>
+          <w:bCs/>
+        </w:rPr>
+        <w:t xml:space="preserve"> </w:t>
+      </w:r>
+      <w:r>
+        <w:rPr>
+          <w:b/>
+          <w:bCs/>
+          <w:color w:val="00B0F0"/>
+        </w:rPr>
+        <w:t>AND</w:t>
+      </w:r>
+      <w:r>
+        <w:rPr>
+          <w:b/>
+          <w:bCs/>
+        </w:rPr>
+        <w:t>/</w:t>
+      </w:r>
+      <w:r>
+        <w:rPr>
+          <w:b/>
+          <w:bCs/>
+          <w:color w:val="00B0F0"/>
+        </w:rPr>
+        <w:t>OR</w:t>
+      </w:r>
+      <w:r>
+        <w:rPr>
+          <w:b/>
+          <w:bCs/>
+        </w:rPr>
+        <w:t xml:space="preserve"> </w:t>
+      </w:r>
+      <w:r>
+        <w:rPr>
+          <w:b/>
+          <w:bCs/>
+          <w:color w:val="FF0000"/>
+        </w:rPr>
+        <w:t>ANY HIRING</w:t>
+      </w:r>
+      <w:r>
+        <w:rPr>
+          <w:b/>
+          <w:bCs/>
+        </w:rPr>
+        <w:t xml:space="preserve"> </w:t>
+      </w:r>
+      <w:r>
+        <w:rPr>
+          <w:b/>
+          <w:bCs/>
+          <w:color w:val="0070C0"/>
+        </w:rPr>
+        <w:t>OF</w:t>
+      </w:r>
+      <w:r>
+        <w:rPr>
+          <w:b/>
+          <w:bCs/>
+        </w:rPr>
+        <w:t xml:space="preserve"> </w:t>
+      </w:r>
+      <w:r>
+        <w:rPr>
+          <w:b/>
+          <w:bCs/>
+        </w:rPr>
+        <w:t xml:space="preserve">                                                                                    </w:t>
+      </w:r>
+      <w:r>
+        <w:rPr>
+          <w:b/>
+          <w:bCs/>
+          <w:color w:val="FF0000"/>
+        </w:rPr>
+        <w:t>ANY LESSER QUALIFIED CANDIDATE</w:t>
+      </w:r>
+      <w:r>
+        <w:rPr>
+          <w:b/>
+          <w:bCs/>
+          <w:color w:val="0070C0"/>
+        </w:rPr>
+        <w:t xml:space="preserve"> </w:t>
+      </w:r>
+      <w:r>
+        <w:rPr>
+          <w:b/>
+          <w:bCs/>
+          <w:color w:val="0070C0"/>
+        </w:rPr>
+        <w:t>FOR</w:t>
+      </w:r>
+      <w:r>
+        <w:rPr>
+          <w:b/>
+          <w:bCs/>
+        </w:rPr>
+        <w:t xml:space="preserve"> </w:t>
+      </w:r>
+      <w:r>
+        <w:rPr>
+          <w:b/>
+          <w:bCs/>
+          <w:color w:val="FF0000"/>
+        </w:rPr>
+        <w:t xml:space="preserve">ANY HIGHLY SPECIALIZED </w:t>
+      </w:r>
+      <w:r>
+        <w:rPr>
+          <w:b/>
+          <w:bCs/>
+          <w:color w:val="FF0000"/>
+        </w:rPr>
+        <w:t>J</w:t>
+      </w:r>
+      <w:r>
+        <w:rPr>
+          <w:b/>
+          <w:bCs/>
+          <w:color w:val="FF0000"/>
+        </w:rPr>
+        <w:t>OB</w:t>
       </w:r>
       <w:r>
         <w:rPr>
@@ -9422,7 +9414,7 @@
           <w:bCs/>
           <w:color w:val="FF0000"/>
         </w:rPr>
-        <w:t>ISINTELLIGENCE</w:t>
+        <w:t>ISCRIMINATION</w:t>
       </w:r>
       <w:r>
         <w:rPr>
@@ -9446,6 +9438,59 @@
           <w:u w:val="single"/>
         </w:rPr>
         <w:lastRenderedPageBreak/>
+        <w:t>PREVENTION SECURITY SYSTEM</w:t>
+      </w:r>
+      <w:r>
+        <w:t>:</w:t>
+      </w:r>
+      <w:r>
+        <w:t xml:space="preserve"> </w:t>
+      </w:r>
+      <w:r>
+        <w:rPr>
+          <w:b/>
+          <w:bCs/>
+          <w:color w:val="FF0000"/>
+        </w:rPr>
+        <w:t xml:space="preserve">ANY </w:t>
+      </w:r>
+      <w:r>
+        <w:rPr>
+          <w:b/>
+          <w:bCs/>
+          <w:color w:val="FF0000"/>
+        </w:rPr>
+        <w:t>D</w:t>
+      </w:r>
+      <w:r>
+        <w:rPr>
+          <w:b/>
+          <w:bCs/>
+          <w:color w:val="FF0000"/>
+        </w:rPr>
+        <w:t>ISINTELLIGENCE</w:t>
+      </w:r>
+      <w:r>
+        <w:rPr>
+          <w:b/>
+          <w:bCs/>
+        </w:rPr>
+        <w:t>;</w:t>
+      </w:r>
+    </w:p>
+    <w:p>
+      <w:pPr>
+        <w:ind w:left="720"/>
+        <w:jc w:val="both"/>
+        <w:rPr>
+          <w:b/>
+          <w:bCs/>
+        </w:rPr>
+      </w:pPr>
+      <w:r>
+        <w:rPr>
+          <w:u w:val="single"/>
+        </w:rPr>
         <w:t>PREVENTION SECURITY SYSTEM</w:t>
       </w:r>
       <w:r>
@@ -23775,15 +23820,89 @@
           <w:bCs/>
           <w:color w:val="FF0000"/>
         </w:rPr>
-        <w:t xml:space="preserve">MILITARY CRIMINAL </w:t>
-      </w:r>
-      <w:r>
-        <w:rPr>
-          <w:b/>
-          <w:bCs/>
-          <w:color w:val="FF0000"/>
-        </w:rPr>
-        <w:t>NEGLIGENCE</w:t>
+        <w:t>MENTAL HEALTHCARE</w:t>
+      </w:r>
+      <w:r>
+        <w:rPr>
+          <w:b/>
+          <w:bCs/>
+        </w:rPr>
+        <w:t xml:space="preserve"> </w:t>
+      </w:r>
+      <w:r>
+        <w:rPr>
+          <w:b/>
+          <w:bCs/>
+          <w:color w:val="0070C0"/>
+        </w:rPr>
+        <w:t>AS</w:t>
+      </w:r>
+      <w:r>
+        <w:rPr>
+          <w:b/>
+          <w:bCs/>
+        </w:rPr>
+        <w:t xml:space="preserve"> </w:t>
+      </w:r>
+      <w:r>
+        <w:rPr>
+          <w:b/>
+          <w:bCs/>
+          <w:color w:val="FF0000"/>
+        </w:rPr>
+        <w:t>ANY HATE CRIME</w:t>
+      </w:r>
+      <w:r>
+        <w:rPr>
+          <w:b/>
+          <w:bCs/>
+        </w:rPr>
+        <w:t xml:space="preserve"> </w:t>
+      </w:r>
+      <w:r>
+        <w:rPr>
+          <w:b/>
+          <w:bCs/>
+          <w:color w:val="00B0F0"/>
+        </w:rPr>
+        <w:t>XOR</w:t>
+      </w:r>
+      <w:r>
+        <w:rPr>
+          <w:b/>
+          <w:bCs/>
+        </w:rPr>
+        <w:t>/</w:t>
+      </w:r>
+      <w:r>
+        <w:rPr>
+          <w:b/>
+          <w:bCs/>
+          <w:color w:val="00B0F0"/>
+        </w:rPr>
+        <w:t>OR</w:t>
+      </w:r>
+      <w:r>
+        <w:rPr>
+          <w:b/>
+          <w:bCs/>
+        </w:rPr>
+        <w:t xml:space="preserve"> </w:t>
+      </w:r>
+      <w:r>
+        <w:rPr>
+          <w:b/>
+          <w:bCs/>
+        </w:rPr>
+        <w:t xml:space="preserve">      </w:t>
+      </w:r>
+      <w:r>
+        <w:rPr>
+          <w:b/>
+          <w:bCs/>
+          <w:color w:val="FF0000"/>
+        </w:rPr>
+        <w:t>ANY WAR CRIME</w:t>
       </w:r>
       <w:r>
         <w:rPr>
@@ -23828,7 +23947,15 @@
           <w:bCs/>
           <w:color w:val="FF0000"/>
         </w:rPr>
-        <w:t>MIMIC</w:t>
+        <w:t xml:space="preserve">MILITARY CRIMINAL </w:t>
+      </w:r>
+      <w:r>
+        <w:rPr>
+          <w:b/>
+          <w:bCs/>
+          <w:color w:val="FF0000"/>
+        </w:rPr>
+        <w:t>NEGLIGENCE</w:t>
       </w:r>
       <w:r>
         <w:rPr>
@@ -23873,7 +24000,7 @@
           <w:bCs/>
           <w:color w:val="FF0000"/>
         </w:rPr>
-        <w:t>MIRROR DEFENSE</w:t>
+        <w:t>MIMIC</w:t>
       </w:r>
       <w:r>
         <w:rPr>
@@ -23918,7 +24045,7 @@
           <w:bCs/>
           <w:color w:val="FF0000"/>
         </w:rPr>
-        <w:t>MISASSIGNMENT</w:t>
+        <w:t>MIRROR DEFENSE</w:t>
       </w:r>
       <w:r>
         <w:rPr>
@@ -23963,7 +24090,7 @@
           <w:bCs/>
           <w:color w:val="FF0000"/>
         </w:rPr>
-        <w:t>MISDEMEANOR</w:t>
+        <w:t>MISASSIGNMENT</w:t>
       </w:r>
       <w:r>
         <w:rPr>
@@ -24008,7 +24135,7 @@
           <w:bCs/>
           <w:color w:val="FF0000"/>
         </w:rPr>
-        <w:t>MISGUIDED ORGANIZATIONAL DEVELOPMENT GOALS</w:t>
+        <w:t>MISDEMEANOR</w:t>
       </w:r>
       <w:r>
         <w:rPr>
@@ -24054,105 +24181,7 @@
           <w:bCs/>
           <w:color w:val="FF0000"/>
         </w:rPr>
-        <w:t>MIS</w:t>
-      </w:r>
-      <w:r>
-        <w:rPr>
-          <w:b/>
-          <w:bCs/>
-          <w:color w:val="FF0000"/>
-        </w:rPr>
-        <w:t>LABELING</w:t>
-      </w:r>
-      <w:r>
-        <w:rPr>
-          <w:b/>
-          <w:bCs/>
-        </w:rPr>
-        <w:t xml:space="preserve"> </w:t>
-      </w:r>
-      <w:r>
-        <w:rPr>
-          <w:b/>
-          <w:bCs/>
-          <w:color w:val="0070C0"/>
-        </w:rPr>
-        <w:t>OF</w:t>
-      </w:r>
-      <w:r>
-        <w:rPr>
-          <w:b/>
-          <w:bCs/>
-        </w:rPr>
-        <w:t xml:space="preserve"> </w:t>
-      </w:r>
-      <w:r>
-        <w:rPr>
-          <w:b/>
-          <w:bCs/>
-          <w:color w:val="FF0000"/>
-        </w:rPr>
-        <w:t>ANY THREATS</w:t>
-      </w:r>
-      <w:r>
-        <w:rPr>
-          <w:b/>
-          <w:bCs/>
-        </w:rPr>
-        <w:t xml:space="preserve"> </w:t>
-      </w:r>
-      <w:r>
-        <w:rPr>
-          <w:b/>
-          <w:bCs/>
-          <w:color w:val="0070C0"/>
-        </w:rPr>
-        <w:t>WITH</w:t>
-      </w:r>
-      <w:r>
-        <w:rPr>
-          <w:b/>
-          <w:bCs/>
-        </w:rPr>
-        <w:t xml:space="preserve">                                                  </w:t>
-      </w:r>
-      <w:r>
-        <w:rPr>
-          <w:b/>
-          <w:bCs/>
-          <w:color w:val="FF0000"/>
-        </w:rPr>
-        <w:t>ANY MALICIOUS INTENTIONS</w:t>
-      </w:r>
-      <w:r>
-        <w:rPr>
-          <w:b/>
-          <w:bCs/>
-        </w:rPr>
-        <w:t xml:space="preserve"> </w:t>
-      </w:r>
-      <w:r>
-        <w:rPr>
-          <w:b/>
-          <w:bCs/>
-          <w:color w:val="0070C0"/>
-        </w:rPr>
-        <w:t>TOWARDS</w:t>
-      </w:r>
-      <w:r>
-        <w:rPr>
-          <w:b/>
-          <w:bCs/>
-        </w:rPr>
-        <w:t xml:space="preserve"> </w:t>
-      </w:r>
-      <w:r>
-        <w:rPr>
-          <w:b/>
-          <w:bCs/>
-          <w:color w:val="FF0000"/>
-        </w:rPr>
-        <w:t>THE MISLABELED PARTY</w:t>
+        <w:t>MISGUIDED ORGANIZATIONAL DEVELOPMENT GOALS</w:t>
       </w:r>
       <w:r>
         <w:rPr>
@@ -24212,6 +24241,96 @@
           <w:b/>
           <w:bCs/>
         </w:rPr>
+        <w:t xml:space="preserve"> </w:t>
+      </w:r>
+      <w:r>
+        <w:rPr>
+          <w:b/>
+          <w:bCs/>
+          <w:color w:val="0070C0"/>
+        </w:rPr>
+        <w:t>OF</w:t>
+      </w:r>
+      <w:r>
+        <w:rPr>
+          <w:b/>
+          <w:bCs/>
+        </w:rPr>
+        <w:t xml:space="preserve"> </w:t>
+      </w:r>
+      <w:r>
+        <w:rPr>
+          <w:b/>
+          <w:bCs/>
+          <w:color w:val="FF0000"/>
+        </w:rPr>
+        <w:t>ANY THREATS</w:t>
+      </w:r>
+      <w:r>
+        <w:rPr>
+          <w:b/>
+          <w:bCs/>
+        </w:rPr>
+        <w:t xml:space="preserve"> </w:t>
+      </w:r>
+      <w:r>
+        <w:rPr>
+          <w:b/>
+          <w:bCs/>
+          <w:color w:val="0070C0"/>
+        </w:rPr>
+        <w:t>WITH</w:t>
+      </w:r>
+      <w:r>
+        <w:rPr>
+          <w:b/>
+          <w:bCs/>
+        </w:rPr>
+        <w:t xml:space="preserve">                                                  </w:t>
+      </w:r>
+      <w:r>
+        <w:rPr>
+          <w:b/>
+          <w:bCs/>
+          <w:color w:val="FF0000"/>
+        </w:rPr>
+        <w:t>ANY MALICIOUS INTENTIONS</w:t>
+      </w:r>
+      <w:r>
+        <w:rPr>
+          <w:b/>
+          <w:bCs/>
+        </w:rPr>
+        <w:t xml:space="preserve"> </w:t>
+      </w:r>
+      <w:r>
+        <w:rPr>
+          <w:b/>
+          <w:bCs/>
+          <w:color w:val="0070C0"/>
+        </w:rPr>
+        <w:t>TOWARDS</w:t>
+      </w:r>
+      <w:r>
+        <w:rPr>
+          <w:b/>
+          <w:bCs/>
+        </w:rPr>
+        <w:t xml:space="preserve"> </w:t>
+      </w:r>
+      <w:r>
+        <w:rPr>
+          <w:b/>
+          <w:bCs/>
+          <w:color w:val="FF0000"/>
+        </w:rPr>
+        <w:t>THE MISLABELED PARTY</w:t>
+      </w:r>
+      <w:r>
+        <w:rPr>
+          <w:b/>
+          <w:bCs/>
+        </w:rPr>
         <w:t>;</w:t>
       </w:r>
     </w:p>
@@ -24250,210 +24369,15 @@
           <w:bCs/>
           <w:color w:val="FF0000"/>
         </w:rPr>
-        <w:t>M</w:t>
-      </w:r>
-      <w:r>
-        <w:rPr>
-          <w:b/>
-          <w:bCs/>
-          <w:color w:val="FF0000"/>
-        </w:rPr>
-        <w:t>OCKING</w:t>
-      </w:r>
-      <w:r>
-        <w:rPr>
-          <w:b/>
-          <w:bCs/>
-        </w:rPr>
-        <w:t xml:space="preserve"> </w:t>
-      </w:r>
-      <w:r>
-        <w:rPr>
-          <w:b/>
-          <w:bCs/>
-          <w:color w:val="0070C0"/>
-        </w:rPr>
-        <w:t>OF</w:t>
-      </w:r>
-      <w:r>
-        <w:rPr>
-          <w:b/>
-          <w:bCs/>
-        </w:rPr>
-        <w:t xml:space="preserve"> </w:t>
-      </w:r>
-      <w:r>
-        <w:rPr>
-          <w:b/>
-          <w:bCs/>
-          <w:color w:val="FF0000"/>
-        </w:rPr>
-        <w:t>ANY POLITICIAN</w:t>
-      </w:r>
-      <w:r>
-        <w:rPr>
-          <w:b/>
-          <w:bCs/>
-        </w:rPr>
-        <w:t xml:space="preserve"> </w:t>
-      </w:r>
-      <w:r>
-        <w:rPr>
-          <w:b/>
-          <w:bCs/>
-          <w:color w:val="0070C0"/>
-        </w:rPr>
-        <w:t>TO</w:t>
-      </w:r>
-      <w:r>
-        <w:rPr>
-          <w:b/>
-          <w:bCs/>
-        </w:rPr>
-        <w:t xml:space="preserve"> </w:t>
-      </w:r>
-      <w:r>
-        <w:rPr>
-          <w:b/>
-          <w:bCs/>
-          <w:color w:val="7030A0"/>
-        </w:rPr>
-        <w:t>ATTEMPT</w:t>
-      </w:r>
-      <w:r>
-        <w:rPr>
-          <w:b/>
-          <w:bCs/>
-        </w:rPr>
-        <w:t xml:space="preserve"> </w:t>
-      </w:r>
-      <w:r>
-        <w:rPr>
-          <w:b/>
-          <w:bCs/>
-          <w:color w:val="0070C0"/>
-        </w:rPr>
-        <w:t>TO</w:t>
-      </w:r>
-      <w:r>
-        <w:rPr>
-          <w:b/>
-          <w:bCs/>
-        </w:rPr>
-        <w:t xml:space="preserve"> </w:t>
-      </w:r>
-      <w:r>
-        <w:rPr>
-          <w:b/>
-          <w:bCs/>
-          <w:color w:val="7030A0"/>
-        </w:rPr>
-        <w:t>MAKE</w:t>
-      </w:r>
-      <w:r>
-        <w:rPr>
-          <w:b/>
-          <w:bCs/>
-        </w:rPr>
-        <w:t xml:space="preserve"> </w:t>
-      </w:r>
-      <w:r>
-        <w:rPr>
-          <w:b/>
-          <w:bCs/>
-          <w:color w:val="FF0000"/>
-        </w:rPr>
-        <w:t>THEM</w:t>
-      </w:r>
-      <w:r>
-        <w:rPr>
-          <w:b/>
-          <w:bCs/>
-        </w:rPr>
-        <w:t xml:space="preserve"> </w:t>
-      </w:r>
-      <w:r>
-        <w:rPr>
-          <w:b/>
-          <w:bCs/>
-          <w:color w:val="7030A0"/>
-        </w:rPr>
-        <w:t>FAIL</w:t>
-      </w:r>
-      <w:r>
-        <w:rPr>
-          <w:b/>
-          <w:bCs/>
-        </w:rPr>
-        <w:t xml:space="preserve"> </w:t>
-      </w:r>
-      <w:r>
-        <w:rPr>
-          <w:b/>
-          <w:bCs/>
-          <w:color w:val="0070C0"/>
-        </w:rPr>
-        <w:t>BEFORE</w:t>
-      </w:r>
-      <w:r>
-        <w:rPr>
-          <w:b/>
-          <w:bCs/>
-        </w:rPr>
-        <w:t xml:space="preserve"> </w:t>
-      </w:r>
-      <w:r>
-        <w:rPr>
-          <w:b/>
-          <w:bCs/>
-          <w:color w:val="FF0000"/>
-        </w:rPr>
-        <w:t>THEY</w:t>
-      </w:r>
-      <w:r>
-        <w:rPr>
-          <w:b/>
-          <w:bCs/>
-        </w:rPr>
-        <w:t xml:space="preserve"> </w:t>
-      </w:r>
-      <w:r>
-        <w:rPr>
-          <w:b/>
-          <w:bCs/>
-          <w:color w:val="00B050"/>
-        </w:rPr>
-        <w:t>EVER</w:t>
-      </w:r>
-      <w:r>
-        <w:rPr>
-          <w:b/>
-          <w:bCs/>
-        </w:rPr>
-        <w:t xml:space="preserve"> </w:t>
-      </w:r>
-      <w:r>
-        <w:rPr>
-          <w:b/>
-          <w:bCs/>
-          <w:color w:val="7030A0"/>
-        </w:rPr>
-        <w:t>RUN</w:t>
-      </w:r>
-      <w:r>
-        <w:rPr>
-          <w:b/>
-          <w:bCs/>
-        </w:rPr>
-        <w:t xml:space="preserve"> </w:t>
-      </w:r>
-      <w:r>
-        <w:rPr>
-          <w:b/>
-          <w:bCs/>
-          <w:color w:val="FF0000"/>
-        </w:rPr>
-        <w:t>ANY FEDERAL ELECTION CAMPAIGN</w:t>
+        <w:t>MIS</w:t>
+      </w:r>
+      <w:r>
+        <w:rPr>
+          <w:b/>
+          <w:bCs/>
+          <w:color w:val="FF0000"/>
+        </w:rPr>
+        <w:t>LABELING</w:t>
       </w:r>
       <w:r>
         <w:rPr>
@@ -24506,7 +24430,202 @@
           <w:bCs/>
           <w:color w:val="FF0000"/>
         </w:rPr>
-        <w:t>ONEY LAUNDERING</w:t>
+        <w:t>OCKING</w:t>
+      </w:r>
+      <w:r>
+        <w:rPr>
+          <w:b/>
+          <w:bCs/>
+        </w:rPr>
+        <w:t xml:space="preserve"> </w:t>
+      </w:r>
+      <w:r>
+        <w:rPr>
+          <w:b/>
+          <w:bCs/>
+          <w:color w:val="0070C0"/>
+        </w:rPr>
+        <w:t>OF</w:t>
+      </w:r>
+      <w:r>
+        <w:rPr>
+          <w:b/>
+          <w:bCs/>
+        </w:rPr>
+        <w:t xml:space="preserve"> </w:t>
+      </w:r>
+      <w:r>
+        <w:rPr>
+          <w:b/>
+          <w:bCs/>
+          <w:color w:val="FF0000"/>
+        </w:rPr>
+        <w:t>ANY POLITICIAN</w:t>
+      </w:r>
+      <w:r>
+        <w:rPr>
+          <w:b/>
+          <w:bCs/>
+        </w:rPr>
+        <w:t xml:space="preserve"> </w:t>
+      </w:r>
+      <w:r>
+        <w:rPr>
+          <w:b/>
+          <w:bCs/>
+          <w:color w:val="0070C0"/>
+        </w:rPr>
+        <w:t>TO</w:t>
+      </w:r>
+      <w:r>
+        <w:rPr>
+          <w:b/>
+          <w:bCs/>
+        </w:rPr>
+        <w:t xml:space="preserve"> </w:t>
+      </w:r>
+      <w:r>
+        <w:rPr>
+          <w:b/>
+          <w:bCs/>
+          <w:color w:val="7030A0"/>
+        </w:rPr>
+        <w:t>ATTEMPT</w:t>
+      </w:r>
+      <w:r>
+        <w:rPr>
+          <w:b/>
+          <w:bCs/>
+        </w:rPr>
+        <w:t xml:space="preserve"> </w:t>
+      </w:r>
+      <w:r>
+        <w:rPr>
+          <w:b/>
+          <w:bCs/>
+          <w:color w:val="0070C0"/>
+        </w:rPr>
+        <w:t>TO</w:t>
+      </w:r>
+      <w:r>
+        <w:rPr>
+          <w:b/>
+          <w:bCs/>
+        </w:rPr>
+        <w:t xml:space="preserve"> </w:t>
+      </w:r>
+      <w:r>
+        <w:rPr>
+          <w:b/>
+          <w:bCs/>
+          <w:color w:val="7030A0"/>
+        </w:rPr>
+        <w:t>MAKE</w:t>
+      </w:r>
+      <w:r>
+        <w:rPr>
+          <w:b/>
+          <w:bCs/>
+        </w:rPr>
+        <w:t xml:space="preserve"> </w:t>
+      </w:r>
+      <w:r>
+        <w:rPr>
+          <w:b/>
+          <w:bCs/>
+          <w:color w:val="FF0000"/>
+        </w:rPr>
+        <w:t>THEM</w:t>
+      </w:r>
+      <w:r>
+        <w:rPr>
+          <w:b/>
+          <w:bCs/>
+        </w:rPr>
+        <w:t xml:space="preserve"> </w:t>
+      </w:r>
+      <w:r>
+        <w:rPr>
+          <w:b/>
+          <w:bCs/>
+          <w:color w:val="7030A0"/>
+        </w:rPr>
+        <w:t>FAIL</w:t>
+      </w:r>
+      <w:r>
+        <w:rPr>
+          <w:b/>
+          <w:bCs/>
+        </w:rPr>
+        <w:t xml:space="preserve"> </w:t>
+      </w:r>
+      <w:r>
+        <w:rPr>
+          <w:b/>
+          <w:bCs/>
+          <w:color w:val="0070C0"/>
+        </w:rPr>
+        <w:t>BEFORE</w:t>
+      </w:r>
+      <w:r>
+        <w:rPr>
+          <w:b/>
+          <w:bCs/>
+        </w:rPr>
+        <w:t xml:space="preserve"> </w:t>
+      </w:r>
+      <w:r>
+        <w:rPr>
+          <w:b/>
+          <w:bCs/>
+          <w:color w:val="FF0000"/>
+        </w:rPr>
+        <w:t>THEY</w:t>
+      </w:r>
+      <w:r>
+        <w:rPr>
+          <w:b/>
+          <w:bCs/>
+        </w:rPr>
+        <w:t xml:space="preserve"> </w:t>
+      </w:r>
+      <w:r>
+        <w:rPr>
+          <w:b/>
+          <w:bCs/>
+          <w:color w:val="00B050"/>
+        </w:rPr>
+        <w:t>EVER</w:t>
+      </w:r>
+      <w:r>
+        <w:rPr>
+          <w:b/>
+          <w:bCs/>
+        </w:rPr>
+        <w:t xml:space="preserve"> </w:t>
+      </w:r>
+      <w:r>
+        <w:rPr>
+          <w:b/>
+          <w:bCs/>
+          <w:color w:val="7030A0"/>
+        </w:rPr>
+        <w:t>RUN</w:t>
+      </w:r>
+      <w:r>
+        <w:rPr>
+          <w:b/>
+          <w:bCs/>
+        </w:rPr>
+        <w:t xml:space="preserve"> </w:t>
+      </w:r>
+      <w:r>
+        <w:rPr>
+          <w:b/>
+          <w:bCs/>
+          <w:color w:val="FF0000"/>
+        </w:rPr>
+        <w:t>ANY FEDERAL ELECTION CAMPAIGN</w:t>
       </w:r>
       <w:r>
         <w:rPr>
@@ -24551,15 +24670,15 @@
           <w:bCs/>
           <w:color w:val="FF0000"/>
         </w:rPr>
-        <w:t>MU</w:t>
-      </w:r>
-      <w:r>
-        <w:rPr>
-          <w:b/>
-          <w:bCs/>
-          <w:color w:val="FF0000"/>
-        </w:rPr>
-        <w:t>LTIPLICITY</w:t>
+        <w:t>M</w:t>
+      </w:r>
+      <w:r>
+        <w:rPr>
+          <w:b/>
+          <w:bCs/>
+          <w:color w:val="FF0000"/>
+        </w:rPr>
+        <w:t>ONEY LAUNDERING</w:t>
       </w:r>
       <w:r>
         <w:rPr>
@@ -24604,7 +24723,15 @@
           <w:bCs/>
           <w:color w:val="FF0000"/>
         </w:rPr>
-        <w:t>MURDER SUICIDE</w:t>
+        <w:t>MU</w:t>
+      </w:r>
+      <w:r>
+        <w:rPr>
+          <w:b/>
+          <w:bCs/>
+          <w:color w:val="FF0000"/>
+        </w:rPr>
+        <w:t>LTIPLICITY</w:t>
       </w:r>
       <w:r>
         <w:rPr>
@@ -24649,105 +24776,7 @@
           <w:bCs/>
           <w:color w:val="FF0000"/>
         </w:rPr>
-        <w:t>MURDER</w:t>
-      </w:r>
-      <w:r>
-        <w:rPr>
-          <w:b/>
-          <w:bCs/>
-        </w:rPr>
-        <w:t xml:space="preserve"> </w:t>
-      </w:r>
-      <w:r>
-        <w:rPr>
-          <w:b/>
-          <w:bCs/>
-          <w:color w:val="0070C0"/>
-        </w:rPr>
-        <w:t>THROUGH</w:t>
-      </w:r>
-      <w:r>
-        <w:rPr>
-          <w:b/>
-          <w:bCs/>
-        </w:rPr>
-        <w:t xml:space="preserve"> </w:t>
-      </w:r>
-      <w:r>
-        <w:rPr>
-          <w:b/>
-          <w:bCs/>
-          <w:color w:val="FF0000"/>
-        </w:rPr>
-        <w:t xml:space="preserve">THE </w:t>
-      </w:r>
-      <w:r>
-        <w:rPr>
-          <w:b/>
-          <w:bCs/>
-          <w:color w:val="FF0000"/>
-        </w:rPr>
-        <w:t>DEATH PENALTY</w:t>
-      </w:r>
-      <w:r>
-        <w:rPr>
-          <w:b/>
-          <w:bCs/>
-        </w:rPr>
-        <w:t xml:space="preserve"> </w:t>
-      </w:r>
-      <w:r>
-        <w:rPr>
-          <w:b/>
-          <w:bCs/>
-          <w:color w:val="7030A0"/>
-        </w:rPr>
-        <w:t>USAGE</w:t>
-      </w:r>
-      <w:r>
-        <w:rPr>
-          <w:b/>
-          <w:bCs/>
-        </w:rPr>
-        <w:t xml:space="preserve"> </w:t>
-      </w:r>
-      <w:r>
-        <w:rPr>
-          <w:b/>
-          <w:bCs/>
-          <w:color w:val="7030A0"/>
-        </w:rPr>
-        <w:t>CLANDESTINELY</w:t>
-      </w:r>
-      <w:r>
-        <w:rPr>
-          <w:b/>
-          <w:bCs/>
-        </w:rPr>
-        <w:t xml:space="preserve"> </w:t>
-      </w:r>
-      <w:r>
-        <w:rPr>
-          <w:b/>
-          <w:bCs/>
-          <w:color w:val="0070C0"/>
-        </w:rPr>
-        <w:t>THROUGH</w:t>
-      </w:r>
-      <w:r>
-        <w:rPr>
-          <w:b/>
-          <w:bCs/>
-        </w:rPr>
-        <w:t xml:space="preserve"> </w:t>
-      </w:r>
-      <w:r>
-        <w:rPr>
-          <w:b/>
-          <w:bCs/>
-          <w:color w:val="FF0000"/>
-        </w:rPr>
-        <w:t>ANY SPACE WEAPONS</w:t>
+        <w:t>MURDER SUICIDE</w:t>
       </w:r>
       <w:r>
         <w:rPr>
@@ -24799,6 +24828,104 @@
           <w:b/>
           <w:bCs/>
         </w:rPr>
+        <w:t xml:space="preserve"> </w:t>
+      </w:r>
+      <w:r>
+        <w:rPr>
+          <w:b/>
+          <w:bCs/>
+          <w:color w:val="0070C0"/>
+        </w:rPr>
+        <w:t>THROUGH</w:t>
+      </w:r>
+      <w:r>
+        <w:rPr>
+          <w:b/>
+          <w:bCs/>
+        </w:rPr>
+        <w:t xml:space="preserve"> </w:t>
+      </w:r>
+      <w:r>
+        <w:rPr>
+          <w:b/>
+          <w:bCs/>
+          <w:color w:val="FF0000"/>
+        </w:rPr>
+        <w:t xml:space="preserve">THE </w:t>
+      </w:r>
+      <w:r>
+        <w:rPr>
+          <w:b/>
+          <w:bCs/>
+          <w:color w:val="FF0000"/>
+        </w:rPr>
+        <w:t>DEATH PENALTY</w:t>
+      </w:r>
+      <w:r>
+        <w:rPr>
+          <w:b/>
+          <w:bCs/>
+        </w:rPr>
+        <w:t xml:space="preserve"> </w:t>
+      </w:r>
+      <w:r>
+        <w:rPr>
+          <w:b/>
+          <w:bCs/>
+          <w:color w:val="7030A0"/>
+        </w:rPr>
+        <w:t>USAGE</w:t>
+      </w:r>
+      <w:r>
+        <w:rPr>
+          <w:b/>
+          <w:bCs/>
+        </w:rPr>
+        <w:t xml:space="preserve"> </w:t>
+      </w:r>
+      <w:r>
+        <w:rPr>
+          <w:b/>
+          <w:bCs/>
+          <w:color w:val="7030A0"/>
+        </w:rPr>
+        <w:t>CLANDESTINELY</w:t>
+      </w:r>
+      <w:r>
+        <w:rPr>
+          <w:b/>
+          <w:bCs/>
+        </w:rPr>
+        <w:t xml:space="preserve"> </w:t>
+      </w:r>
+      <w:r>
+        <w:rPr>
+          <w:b/>
+          <w:bCs/>
+          <w:color w:val="0070C0"/>
+        </w:rPr>
+        <w:t>THROUGH</w:t>
+      </w:r>
+      <w:r>
+        <w:rPr>
+          <w:b/>
+          <w:bCs/>
+        </w:rPr>
+        <w:t xml:space="preserve"> </w:t>
+      </w:r>
+      <w:r>
+        <w:rPr>
+          <w:b/>
+          <w:bCs/>
+          <w:color w:val="FF0000"/>
+        </w:rPr>
+        <w:t>ANY SPACE WEAPONS</w:t>
+      </w:r>
+      <w:r>
+        <w:rPr>
+          <w:b/>
+          <w:bCs/>
+        </w:rPr>
         <w:t>;</w:t>
       </w:r>
     </w:p>
@@ -24837,7 +24964,7 @@
           <w:bCs/>
           <w:color w:val="FF0000"/>
         </w:rPr>
-        <w:t>NEGLIGENCE</w:t>
+        <w:t>MURDER</w:t>
       </w:r>
       <w:r>
         <w:rPr>
@@ -24882,15 +25009,7 @@
           <w:bCs/>
           <w:color w:val="FF0000"/>
         </w:rPr>
-        <w:t>NEGLIG</w:t>
-      </w:r>
-      <w:r>
-        <w:rPr>
-          <w:b/>
-          <w:bCs/>
-          <w:color w:val="FF0000"/>
-        </w:rPr>
-        <w:t>IBLE HOMICIDE</w:t>
+        <w:t>NEGLIGENCE</w:t>
       </w:r>
       <w:r>
         <w:rPr>
@@ -24935,15 +25054,15 @@
           <w:bCs/>
           <w:color w:val="FF0000"/>
         </w:rPr>
-        <w:t>N</w:t>
-      </w:r>
-      <w:r>
-        <w:rPr>
-          <w:b/>
-          <w:bCs/>
-          <w:color w:val="FF0000"/>
-        </w:rPr>
-        <w:t>UCLEAR CASE COERCION</w:t>
+        <w:t>NEGLIG</w:t>
+      </w:r>
+      <w:r>
+        <w:rPr>
+          <w:b/>
+          <w:bCs/>
+          <w:color w:val="FF0000"/>
+        </w:rPr>
+        <w:t>IBLE HOMICIDE</w:t>
       </w:r>
       <w:r>
         <w:rPr>
@@ -24988,7 +25107,15 @@
           <w:bCs/>
           <w:color w:val="FF0000"/>
         </w:rPr>
-        <w:t>NUCLEAR CASE EDUCATION</w:t>
+        <w:t>N</w:t>
+      </w:r>
+      <w:r>
+        <w:rPr>
+          <w:b/>
+          <w:bCs/>
+          <w:color w:val="FF0000"/>
+        </w:rPr>
+        <w:t>UCLEAR CASE COERCION</w:t>
       </w:r>
       <w:r>
         <w:rPr>
@@ -25033,45 +25160,7 @@
           <w:bCs/>
           <w:color w:val="FF0000"/>
         </w:rPr>
-        <w:t>OBSTRUCTION</w:t>
-      </w:r>
-      <w:r>
-        <w:rPr>
-          <w:b/>
-          <w:bCs/>
-        </w:rPr>
-        <w:t xml:space="preserve"> </w:t>
-      </w:r>
-      <w:r>
-        <w:rPr>
-          <w:b/>
-          <w:bCs/>
-          <w:color w:val="0070C0"/>
-        </w:rPr>
-        <w:t>OF</w:t>
-      </w:r>
-      <w:r>
-        <w:rPr>
-          <w:b/>
-          <w:bCs/>
-        </w:rPr>
-        <w:t xml:space="preserve"> </w:t>
-      </w:r>
-      <w:r>
-        <w:rPr>
-          <w:b/>
-          <w:bCs/>
-          <w:color w:val="FF0000"/>
-        </w:rPr>
-        <w:t xml:space="preserve">ANY </w:t>
-      </w:r>
-      <w:r>
-        <w:rPr>
-          <w:b/>
-          <w:bCs/>
-          <w:color w:val="FF0000"/>
-        </w:rPr>
-        <w:t>JUSTICE</w:t>
+        <w:t>NUCLEAR CASE EDUCATION</w:t>
       </w:r>
       <w:r>
         <w:rPr>
@@ -25116,7 +25205,7 @@
           <w:bCs/>
           <w:color w:val="FF0000"/>
         </w:rPr>
-        <w:t>OFFER</w:t>
+        <w:t>OBSTRUCTION</w:t>
       </w:r>
       <w:r>
         <w:rPr>
@@ -25154,52 +25243,7 @@
           <w:bCs/>
           <w:color w:val="FF0000"/>
         </w:rPr>
-        <w:t>J</w:t>
-      </w:r>
-      <w:r>
-        <w:rPr>
-          <w:b/>
-          <w:bCs/>
-          <w:color w:val="FF0000"/>
-        </w:rPr>
-        <w:t>OB</w:t>
-      </w:r>
-      <w:r>
-        <w:rPr>
-          <w:b/>
-          <w:bCs/>
-        </w:rPr>
-        <w:t xml:space="preserve"> </w:t>
-      </w:r>
-      <w:r>
-        <w:rPr>
-          <w:b/>
-          <w:bCs/>
-          <w:color w:val="0070C0"/>
-        </w:rPr>
-        <w:t>TO</w:t>
-      </w:r>
-      <w:r>
-        <w:rPr>
-          <w:b/>
-          <w:bCs/>
-        </w:rPr>
-        <w:t xml:space="preserve"> </w:t>
-      </w:r>
-      <w:r>
-        <w:rPr>
-          <w:b/>
-          <w:bCs/>
-        </w:rPr>
-        <w:t xml:space="preserve">                                                                                    </w:t>
-      </w:r>
-      <w:r>
-        <w:rPr>
-          <w:b/>
-          <w:bCs/>
-          <w:color w:val="FF0000"/>
-        </w:rPr>
-        <w:t>ANY LESSER QUALIFIED JOB CANDIDATE</w:t>
+        <w:t>JUSTICE</w:t>
       </w:r>
       <w:r>
         <w:rPr>
@@ -25244,15 +25288,7 @@
           <w:bCs/>
           <w:color w:val="FF0000"/>
         </w:rPr>
-        <w:t>O</w:t>
-      </w:r>
-      <w:r>
-        <w:rPr>
-          <w:b/>
-          <w:bCs/>
-          <w:color w:val="FF0000"/>
-        </w:rPr>
-        <w:t>N-GOING GRANDSTANDING</w:t>
+        <w:t>OFFER</w:t>
       </w:r>
       <w:r>
         <w:rPr>
@@ -25267,59 +25303,75 @@
           <w:bCs/>
           <w:color w:val="0070C0"/>
         </w:rPr>
-        <w:t>WITH</w:t>
-      </w:r>
-      <w:r>
-        <w:rPr>
-          <w:b/>
-          <w:bCs/>
-        </w:rPr>
-        <w:t xml:space="preserve"> </w:t>
-      </w:r>
-      <w:r>
-        <w:rPr>
-          <w:b/>
-          <w:bCs/>
-        </w:rPr>
-        <w:t xml:space="preserve">                                                    </w:t>
-      </w:r>
-      <w:r>
-        <w:rPr>
-          <w:b/>
-          <w:bCs/>
-          <w:color w:val="FF0000"/>
-        </w:rPr>
-        <w:t>ANY IRRELEVANT TESTIMONY</w:t>
-      </w:r>
-      <w:r>
-        <w:rPr>
-          <w:b/>
-          <w:bCs/>
-        </w:rPr>
-        <w:t xml:space="preserve"> </w:t>
-      </w:r>
-      <w:r>
-        <w:rPr>
-          <w:b/>
-          <w:bCs/>
-          <w:color w:val="00B0F0"/>
-        </w:rPr>
-        <w:t>OR</w:t>
-      </w:r>
-      <w:r>
-        <w:rPr>
-          <w:b/>
-          <w:bCs/>
-        </w:rPr>
-        <w:t xml:space="preserve"> </w:t>
-      </w:r>
-      <w:r>
-        <w:rPr>
-          <w:b/>
-          <w:bCs/>
-          <w:color w:val="FF0000"/>
-        </w:rPr>
-        <w:t>ANY DAISY CHAINED IRRELEVANT TESTIMONY</w:t>
+        <w:t>OF</w:t>
+      </w:r>
+      <w:r>
+        <w:rPr>
+          <w:b/>
+          <w:bCs/>
+        </w:rPr>
+        <w:t xml:space="preserve"> </w:t>
+      </w:r>
+      <w:r>
+        <w:rPr>
+          <w:b/>
+          <w:bCs/>
+          <w:color w:val="FF0000"/>
+        </w:rPr>
+        <w:t xml:space="preserve">ANY </w:t>
+      </w:r>
+      <w:r>
+        <w:rPr>
+          <w:b/>
+          <w:bCs/>
+          <w:color w:val="FF0000"/>
+        </w:rPr>
+        <w:t>J</w:t>
+      </w:r>
+      <w:r>
+        <w:rPr>
+          <w:b/>
+          <w:bCs/>
+          <w:color w:val="FF0000"/>
+        </w:rPr>
+        <w:t>OB</w:t>
+      </w:r>
+      <w:r>
+        <w:rPr>
+          <w:b/>
+          <w:bCs/>
+        </w:rPr>
+        <w:t xml:space="preserve"> </w:t>
+      </w:r>
+      <w:r>
+        <w:rPr>
+          <w:b/>
+          <w:bCs/>
+          <w:color w:val="0070C0"/>
+        </w:rPr>
+        <w:t>TO</w:t>
+      </w:r>
+      <w:r>
+        <w:rPr>
+          <w:b/>
+          <w:bCs/>
+        </w:rPr>
+        <w:t xml:space="preserve"> </w:t>
+      </w:r>
+      <w:r>
+        <w:rPr>
+          <w:b/>
+          <w:bCs/>
+        </w:rPr>
+        <w:t xml:space="preserve">                                                                                    </w:t>
+      </w:r>
+      <w:r>
+        <w:rPr>
+          <w:b/>
+          <w:bCs/>
+          <w:color w:val="FF0000"/>
+        </w:rPr>
+        <w:t>ANY LESSER QUALIFIED JOB CANDIDATE</w:t>
       </w:r>
       <w:r>
         <w:rPr>
@@ -25364,7 +25416,15 @@
           <w:bCs/>
           <w:color w:val="FF0000"/>
         </w:rPr>
-        <w:t>ORCHESTRATION</w:t>
+        <w:t>O</w:t>
+      </w:r>
+      <w:r>
+        <w:rPr>
+          <w:b/>
+          <w:bCs/>
+          <w:color w:val="FF0000"/>
+        </w:rPr>
+        <w:t>N-GOING GRANDSTANDING</w:t>
       </w:r>
       <w:r>
         <w:rPr>
@@ -25379,30 +25439,59 @@
           <w:bCs/>
           <w:color w:val="0070C0"/>
         </w:rPr>
-        <w:t>OF</w:t>
-      </w:r>
-      <w:r>
-        <w:rPr>
-          <w:b/>
-          <w:bCs/>
-        </w:rPr>
-        <w:t xml:space="preserve"> </w:t>
-      </w:r>
-      <w:r>
-        <w:rPr>
-          <w:b/>
-          <w:bCs/>
-          <w:color w:val="FF0000"/>
-        </w:rPr>
-        <w:t xml:space="preserve">ANY </w:t>
-      </w:r>
-      <w:r>
-        <w:rPr>
-          <w:b/>
-          <w:bCs/>
-          <w:color w:val="FF0000"/>
-        </w:rPr>
-        <w:t>CRIMINAL CHARGES</w:t>
+        <w:t>WITH</w:t>
+      </w:r>
+      <w:r>
+        <w:rPr>
+          <w:b/>
+          <w:bCs/>
+        </w:rPr>
+        <w:t xml:space="preserve"> </w:t>
+      </w:r>
+      <w:r>
+        <w:rPr>
+          <w:b/>
+          <w:bCs/>
+        </w:rPr>
+        <w:t xml:space="preserve">                                                    </w:t>
+      </w:r>
+      <w:r>
+        <w:rPr>
+          <w:b/>
+          <w:bCs/>
+          <w:color w:val="FF0000"/>
+        </w:rPr>
+        <w:t>ANY IRRELEVANT TESTIMONY</w:t>
+      </w:r>
+      <w:r>
+        <w:rPr>
+          <w:b/>
+          <w:bCs/>
+        </w:rPr>
+        <w:t xml:space="preserve"> </w:t>
+      </w:r>
+      <w:r>
+        <w:rPr>
+          <w:b/>
+          <w:bCs/>
+          <w:color w:val="00B0F0"/>
+        </w:rPr>
+        <w:t>OR</w:t>
+      </w:r>
+      <w:r>
+        <w:rPr>
+          <w:b/>
+          <w:bCs/>
+        </w:rPr>
+        <w:t xml:space="preserve"> </w:t>
+      </w:r>
+      <w:r>
+        <w:rPr>
+          <w:b/>
+          <w:bCs/>
+          <w:color w:val="FF0000"/>
+        </w:rPr>
+        <w:t>ANY DAISY CHAINED IRRELEVANT TESTIMONY</w:t>
       </w:r>
       <w:r>
         <w:rPr>
@@ -25447,15 +25536,45 @@
           <w:bCs/>
           <w:color w:val="FF0000"/>
         </w:rPr>
-        <w:t xml:space="preserve">ORGANIZATIONAL </w:t>
-      </w:r>
-      <w:r>
-        <w:rPr>
-          <w:b/>
-          <w:bCs/>
-          <w:color w:val="FF0000"/>
-        </w:rPr>
-        <w:t>DISINCENTIVIZATION</w:t>
+        <w:t>ORCHESTRATION</w:t>
+      </w:r>
+      <w:r>
+        <w:rPr>
+          <w:b/>
+          <w:bCs/>
+        </w:rPr>
+        <w:t xml:space="preserve"> </w:t>
+      </w:r>
+      <w:r>
+        <w:rPr>
+          <w:b/>
+          <w:bCs/>
+          <w:color w:val="0070C0"/>
+        </w:rPr>
+        <w:t>OF</w:t>
+      </w:r>
+      <w:r>
+        <w:rPr>
+          <w:b/>
+          <w:bCs/>
+        </w:rPr>
+        <w:t xml:space="preserve"> </w:t>
+      </w:r>
+      <w:r>
+        <w:rPr>
+          <w:b/>
+          <w:bCs/>
+          <w:color w:val="FF0000"/>
+        </w:rPr>
+        <w:t xml:space="preserve">ANY </w:t>
+      </w:r>
+      <w:r>
+        <w:rPr>
+          <w:b/>
+          <w:bCs/>
+          <w:color w:val="FF0000"/>
+        </w:rPr>
+        <w:t>CRIMINAL CHARGES</w:t>
       </w:r>
       <w:r>
         <w:rPr>
@@ -25508,37 +25627,7 @@
           <w:bCs/>
           <w:color w:val="FF0000"/>
         </w:rPr>
-        <w:t>DRAFTING</w:t>
-      </w:r>
-      <w:r>
-        <w:rPr>
-          <w:b/>
-          <w:bCs/>
-        </w:rPr>
-        <w:t xml:space="preserve"> </w:t>
-      </w:r>
-      <w:r>
-        <w:rPr>
-          <w:b/>
-          <w:bCs/>
-          <w:color w:val="0070C0"/>
-        </w:rPr>
-        <w:t>FOR</w:t>
-      </w:r>
-      <w:r>
-        <w:rPr>
-          <w:b/>
-          <w:bCs/>
-        </w:rPr>
-        <w:t xml:space="preserve"> </w:t>
-      </w:r>
-      <w:r>
-        <w:rPr>
-          <w:b/>
-          <w:bCs/>
-          <w:color w:val="FF0000"/>
-        </w:rPr>
-        <w:t>THE DEATH PENALTY</w:t>
+        <w:t>DISINCENTIVIZATION</w:t>
       </w:r>
       <w:r>
         <w:rPr>
@@ -25591,7 +25680,37 @@
           <w:bCs/>
           <w:color w:val="FF0000"/>
         </w:rPr>
-        <w:t>FRAMING</w:t>
+        <w:t>DRAFTING</w:t>
+      </w:r>
+      <w:r>
+        <w:rPr>
+          <w:b/>
+          <w:bCs/>
+        </w:rPr>
+        <w:t xml:space="preserve"> </w:t>
+      </w:r>
+      <w:r>
+        <w:rPr>
+          <w:b/>
+          <w:bCs/>
+          <w:color w:val="0070C0"/>
+        </w:rPr>
+        <w:t>FOR</w:t>
+      </w:r>
+      <w:r>
+        <w:rPr>
+          <w:b/>
+          <w:bCs/>
+        </w:rPr>
+        <w:t xml:space="preserve"> </w:t>
+      </w:r>
+      <w:r>
+        <w:rPr>
+          <w:b/>
+          <w:bCs/>
+          <w:color w:val="FF0000"/>
+        </w:rPr>
+        <w:t>THE DEATH PENALTY</w:t>
       </w:r>
       <w:r>
         <w:rPr>
@@ -25615,6 +25734,59 @@
           <w:u w:val="single"/>
         </w:rPr>
         <w:lastRenderedPageBreak/>
+        <w:t>PREVENTION SECURITY SYSTEM</w:t>
+      </w:r>
+      <w:r>
+        <w:t>:</w:t>
+      </w:r>
+      <w:r>
+        <w:t xml:space="preserve"> </w:t>
+      </w:r>
+      <w:r>
+        <w:rPr>
+          <w:b/>
+          <w:bCs/>
+          <w:color w:val="FF0000"/>
+        </w:rPr>
+        <w:t xml:space="preserve">ANY </w:t>
+      </w:r>
+      <w:r>
+        <w:rPr>
+          <w:b/>
+          <w:bCs/>
+          <w:color w:val="FF0000"/>
+        </w:rPr>
+        <w:t xml:space="preserve">ORGANIZATIONAL </w:t>
+      </w:r>
+      <w:r>
+        <w:rPr>
+          <w:b/>
+          <w:bCs/>
+          <w:color w:val="FF0000"/>
+        </w:rPr>
+        <w:t>FRAMING</w:t>
+      </w:r>
+      <w:r>
+        <w:rPr>
+          <w:b/>
+          <w:bCs/>
+        </w:rPr>
+        <w:t>;</w:t>
+      </w:r>
+    </w:p>
+    <w:p>
+      <w:pPr>
+        <w:ind w:left="720"/>
+        <w:jc w:val="both"/>
+        <w:rPr>
+          <w:b/>
+          <w:bCs/>
+        </w:rPr>
+      </w:pPr>
+      <w:r>
+        <w:rPr>
+          <w:u w:val="single"/>
+        </w:rPr>
         <w:t>PREVENTION SECURITY SYSTEM</w:t>
       </w:r>
       <w:r>
@@ -27767,15 +27939,7 @@
           <w:bCs/>
           <w:color w:val="FF0000"/>
         </w:rPr>
-        <w:t>R</w:t>
-      </w:r>
-      <w:r>
-        <w:rPr>
-          <w:b/>
-          <w:bCs/>
-          <w:color w:val="FF0000"/>
-        </w:rPr>
-        <w:t>EVERSE LEGAL REPERCUSSIONS</w:t>
+        <w:t>REVERSE LEGAL REPERCUSSIONS</w:t>
       </w:r>
       <w:r>
         <w:rPr>
@@ -27887,23 +28051,7 @@
           <w:bCs/>
           <w:color w:val="FF0000"/>
         </w:rPr>
-        <w:t>REVERSE</w:t>
-      </w:r>
-      <w:r>
-        <w:rPr>
-          <w:b/>
-          <w:bCs/>
-          <w:color w:val="FF0000"/>
-        </w:rPr>
-        <w:t xml:space="preserve">-REVERSE </w:t>
-      </w:r>
-      <w:r>
-        <w:rPr>
-          <w:b/>
-          <w:bCs/>
-          <w:color w:val="FF0000"/>
-        </w:rPr>
-        <w:t>LEGAL REPERCUSSIONS</w:t>
+        <w:t>REVERSE-REVERSE LEGAL REPERCUSSIONS</w:t>
       </w:r>
       <w:r>
         <w:rPr>
@@ -27940,23 +28088,7 @@
           <w:bCs/>
           <w:color w:val="FF0000"/>
         </w:rPr>
-        <w:t>ANY REVERSE</w:t>
-      </w:r>
-      <w:r>
-        <w:rPr>
-          <w:b/>
-          <w:bCs/>
-          <w:color w:val="FF0000"/>
-        </w:rPr>
-        <w:t xml:space="preserve">-REVERSE </w:t>
-      </w:r>
-      <w:r>
-        <w:rPr>
-          <w:b/>
-          <w:bCs/>
-          <w:color w:val="FF0000"/>
-        </w:rPr>
-        <w:t>LEGAL RAMIFICATIONS</w:t>
+        <w:t>ANY REVERSE-REVERSE LEGAL RAMIFICATIONS</w:t>
       </w:r>
       <w:r>
         <w:rPr>
@@ -37493,6 +37625,134 @@
           <w:color w:val="FF0000"/>
         </w:rPr>
         <w:t>ANY INNOCENT PERSON</w:t>
+      </w:r>
+      <w:r>
+        <w:rPr>
+          <w:b/>
+          <w:bCs/>
+        </w:rPr>
+        <w:t>;</w:t>
+      </w:r>
+    </w:p>
+    <w:p>
+      <w:pPr>
+        <w:ind w:left="720"/>
+        <w:jc w:val="both"/>
+        <w:rPr>
+          <w:b/>
+          <w:bCs/>
+        </w:rPr>
+      </w:pPr>
+      <w:r>
+        <w:rPr>
+          <w:u w:val="single"/>
+        </w:rPr>
+        <w:t>PREVENTION SECURITY SYSTEM</w:t>
+      </w:r>
+      <w:r>
+        <w:t>:</w:t>
+      </w:r>
+      <w:r>
+        <w:t xml:space="preserve"> </w:t>
+      </w:r>
+      <w:r>
+        <w:rPr>
+          <w:b/>
+          <w:bCs/>
+          <w:color w:val="FF0000"/>
+        </w:rPr>
+        <w:t xml:space="preserve">ANY </w:t>
+      </w:r>
+      <w:r>
+        <w:rPr>
+          <w:b/>
+          <w:bCs/>
+          <w:color w:val="FF0000"/>
+        </w:rPr>
+        <w:t>W</w:t>
+      </w:r>
+      <w:r>
+        <w:rPr>
+          <w:b/>
+          <w:bCs/>
+          <w:color w:val="FF0000"/>
+        </w:rPr>
+        <w:t>ELFARE</w:t>
+      </w:r>
+      <w:r>
+        <w:rPr>
+          <w:b/>
+          <w:bCs/>
+        </w:rPr>
+        <w:t xml:space="preserve"> </w:t>
+      </w:r>
+      <w:r>
+        <w:rPr>
+          <w:b/>
+          <w:bCs/>
+          <w:color w:val="0070C0"/>
+        </w:rPr>
+        <w:t>AS</w:t>
+      </w:r>
+      <w:r>
+        <w:rPr>
+          <w:b/>
+          <w:bCs/>
+        </w:rPr>
+        <w:t xml:space="preserve"> </w:t>
+      </w:r>
+      <w:r>
+        <w:rPr>
+          <w:b/>
+          <w:bCs/>
+          <w:color w:val="FF0000"/>
+        </w:rPr>
+        <w:t>ANY HATE CRIME</w:t>
+      </w:r>
+      <w:r>
+        <w:rPr>
+          <w:b/>
+          <w:bCs/>
+        </w:rPr>
+        <w:t xml:space="preserve"> </w:t>
+      </w:r>
+      <w:r>
+        <w:rPr>
+          <w:b/>
+          <w:bCs/>
+          <w:color w:val="00B0F0"/>
+        </w:rPr>
+        <w:t>XOR</w:t>
+      </w:r>
+      <w:r>
+        <w:rPr>
+          <w:b/>
+          <w:bCs/>
+        </w:rPr>
+        <w:t>/</w:t>
+      </w:r>
+      <w:r>
+        <w:rPr>
+          <w:b/>
+          <w:bCs/>
+          <w:color w:val="00B0F0"/>
+        </w:rPr>
+        <w:t>OR</w:t>
+      </w:r>
+      <w:r>
+        <w:rPr>
+          <w:b/>
+          <w:bCs/>
+        </w:rPr>
+        <w:t xml:space="preserve"> </w:t>
+      </w:r>
+      <w:r>
+        <w:rPr>
+          <w:b/>
+          <w:bCs/>
+          <w:color w:val="FF0000"/>
+        </w:rPr>
+        <w:t>ANY WAR CRIME</w:t>
       </w:r>
       <w:r>
         <w:rPr>

</xml_diff>